<commit_message>
merge in design and quality control
</commit_message>
<xml_diff>
--- a/Project End Processes/Project Closeout Report.docx
+++ b/Project End Processes/Project Closeout Report.docx
@@ -8,7 +8,6 @@
         <w:spacing w:before="240" w:after="360" w:line="360" w:lineRule="auto"/>
         <w:jc w:val="center"/>
         <w:rPr>
-          <w:rFonts w:hint="eastAsia"/>
           <w:lang w:val="en-US"/>
         </w:rPr>
       </w:pPr>
@@ -79,12 +78,7 @@
             <w:pStyle w:val="TOCHeading"/>
           </w:pPr>
           <w:r>
-            <w:t>Table of C</w:t>
-          </w:r>
-          <w:bookmarkStart w:id="0" w:name="_GoBack"/>
-          <w:bookmarkEnd w:id="0"/>
-          <w:r>
-            <w:t>ontents</w:t>
+            <w:t>Table of Contents</w:t>
           </w:r>
         </w:p>
         <w:p>
@@ -109,7 +103,7 @@
           <w:r>
             <w:fldChar w:fldCharType="separate"/>
           </w:r>
-          <w:hyperlink w:anchor="_Toc452058113" w:history="1">
+          <w:hyperlink w:anchor="_Toc452068404" w:history="1">
             <w:r>
               <w:rPr>
                 <w:rStyle w:val="Hyperlink"/>
@@ -151,7 +145,7 @@
                 <w:noProof/>
                 <w:webHidden/>
               </w:rPr>
-              <w:instrText xml:space="preserve"> PAGEREF _Toc452058113 \h </w:instrText>
+              <w:instrText xml:space="preserve"> PAGEREF _Toc452068404 \h </w:instrText>
             </w:r>
             <w:r>
               <w:rPr>
@@ -194,7 +188,7 @@
               <w:lang w:val="en-NZ" w:eastAsia="zh-CN"/>
             </w:rPr>
           </w:pPr>
-          <w:hyperlink w:anchor="_Toc452058114" w:history="1">
+          <w:hyperlink w:anchor="_Toc452068405" w:history="1">
             <w:r>
               <w:rPr>
                 <w:rStyle w:val="Hyperlink"/>
@@ -223,7 +217,7 @@
                 <w:noProof/>
                 <w:webHidden/>
               </w:rPr>
-              <w:instrText xml:space="preserve"> PAGEREF _Toc452058114 \h </w:instrText>
+              <w:instrText xml:space="preserve"> PAGEREF _Toc452068405 \h </w:instrText>
             </w:r>
             <w:r>
               <w:rPr>
@@ -266,7 +260,7 @@
               <w:lang w:val="en-NZ" w:eastAsia="zh-CN"/>
             </w:rPr>
           </w:pPr>
-          <w:hyperlink w:anchor="_Toc452058115" w:history="1">
+          <w:hyperlink w:anchor="_Toc452068406" w:history="1">
             <w:r>
               <w:rPr>
                 <w:rStyle w:val="Hyperlink"/>
@@ -295,7 +289,7 @@
                 <w:noProof/>
                 <w:webHidden/>
               </w:rPr>
-              <w:instrText xml:space="preserve"> PAGEREF _Toc452058115 \h </w:instrText>
+              <w:instrText xml:space="preserve"> PAGEREF _Toc452068406 \h </w:instrText>
             </w:r>
             <w:r>
               <w:rPr>
@@ -338,7 +332,7 @@
               <w:lang w:val="en-NZ" w:eastAsia="zh-CN"/>
             </w:rPr>
           </w:pPr>
-          <w:hyperlink w:anchor="_Toc452058116" w:history="1">
+          <w:hyperlink w:anchor="_Toc452068407" w:history="1">
             <w:r>
               <w:rPr>
                 <w:rStyle w:val="Hyperlink"/>
@@ -367,7 +361,7 @@
                 <w:noProof/>
                 <w:webHidden/>
               </w:rPr>
-              <w:instrText xml:space="preserve"> PAGEREF _Toc452058116 \h </w:instrText>
+              <w:instrText xml:space="preserve"> PAGEREF _Toc452068407 \h </w:instrText>
             </w:r>
             <w:r>
               <w:rPr>
@@ -410,7 +404,7 @@
               <w:lang w:val="en-NZ" w:eastAsia="zh-CN"/>
             </w:rPr>
           </w:pPr>
-          <w:hyperlink w:anchor="_Toc452058117" w:history="1">
+          <w:hyperlink w:anchor="_Toc452068408" w:history="1">
             <w:r>
               <w:rPr>
                 <w:rStyle w:val="Hyperlink"/>
@@ -439,7 +433,7 @@
                 <w:noProof/>
                 <w:webHidden/>
               </w:rPr>
-              <w:instrText xml:space="preserve"> PAGEREF _Toc452058117 \h </w:instrText>
+              <w:instrText xml:space="preserve"> PAGEREF _Toc452068408 \h </w:instrText>
             </w:r>
             <w:r>
               <w:rPr>
@@ -482,7 +476,7 @@
               <w:lang w:val="en-NZ" w:eastAsia="zh-CN"/>
             </w:rPr>
           </w:pPr>
-          <w:hyperlink w:anchor="_Toc452058118" w:history="1">
+          <w:hyperlink w:anchor="_Toc452068409" w:history="1">
             <w:r>
               <w:rPr>
                 <w:rStyle w:val="Hyperlink"/>
@@ -511,7 +505,7 @@
                 <w:noProof/>
                 <w:webHidden/>
               </w:rPr>
-              <w:instrText xml:space="preserve"> PAGEREF _Toc452058118 \h </w:instrText>
+              <w:instrText xml:space="preserve"> PAGEREF _Toc452068409 \h </w:instrText>
             </w:r>
             <w:r>
               <w:rPr>
@@ -554,7 +548,7 @@
               <w:lang w:val="en-NZ" w:eastAsia="zh-CN"/>
             </w:rPr>
           </w:pPr>
-          <w:hyperlink w:anchor="_Toc452058119" w:history="1">
+          <w:hyperlink w:anchor="_Toc452068410" w:history="1">
             <w:r>
               <w:rPr>
                 <w:rStyle w:val="Hyperlink"/>
@@ -583,7 +577,7 @@
                 <w:noProof/>
                 <w:webHidden/>
               </w:rPr>
-              <w:instrText xml:space="preserve"> PAGEREF _Toc452058119 \h </w:instrText>
+              <w:instrText xml:space="preserve"> PAGEREF _Toc452068410 \h </w:instrText>
             </w:r>
             <w:r>
               <w:rPr>
@@ -626,7 +620,7 @@
               <w:lang w:val="en-NZ" w:eastAsia="zh-CN"/>
             </w:rPr>
           </w:pPr>
-          <w:hyperlink w:anchor="_Toc452058120" w:history="1">
+          <w:hyperlink w:anchor="_Toc452068411" w:history="1">
             <w:r>
               <w:rPr>
                 <w:rStyle w:val="Hyperlink"/>
@@ -655,7 +649,7 @@
                 <w:noProof/>
                 <w:webHidden/>
               </w:rPr>
-              <w:instrText xml:space="preserve"> PAGEREF _Toc452058120 \h </w:instrText>
+              <w:instrText xml:space="preserve"> PAGEREF _Toc452068411 \h </w:instrText>
             </w:r>
             <w:r>
               <w:rPr>
@@ -698,7 +692,7 @@
               <w:lang w:val="en-NZ" w:eastAsia="zh-CN"/>
             </w:rPr>
           </w:pPr>
-          <w:hyperlink w:anchor="_Toc452058121" w:history="1">
+          <w:hyperlink w:anchor="_Toc452068412" w:history="1">
             <w:r>
               <w:rPr>
                 <w:rStyle w:val="Hyperlink"/>
@@ -727,7 +721,7 @@
                 <w:noProof/>
                 <w:webHidden/>
               </w:rPr>
-              <w:instrText xml:space="preserve"> PAGEREF _Toc452058121 \h </w:instrText>
+              <w:instrText xml:space="preserve"> PAGEREF _Toc452068412 \h </w:instrText>
             </w:r>
             <w:r>
               <w:rPr>
@@ -770,7 +764,7 @@
               <w:lang w:val="en-NZ" w:eastAsia="zh-CN"/>
             </w:rPr>
           </w:pPr>
-          <w:hyperlink w:anchor="_Toc452058122" w:history="1">
+          <w:hyperlink w:anchor="_Toc452068413" w:history="1">
             <w:r>
               <w:rPr>
                 <w:rStyle w:val="Hyperlink"/>
@@ -799,7 +793,7 @@
                 <w:noProof/>
                 <w:webHidden/>
               </w:rPr>
-              <w:instrText xml:space="preserve"> PAGEREF _Toc452058122 \h </w:instrText>
+              <w:instrText xml:space="preserve"> PAGEREF _Toc452068413 \h </w:instrText>
             </w:r>
             <w:r>
               <w:rPr>
@@ -820,6 +814,96 @@
                 <w:webHidden/>
               </w:rPr>
               <w:t>8</w:t>
+            </w:r>
+            <w:r>
+              <w:rPr>
+                <w:noProof/>
+                <w:webHidden/>
+              </w:rPr>
+              <w:fldChar w:fldCharType="end"/>
+            </w:r>
+          </w:hyperlink>
+        </w:p>
+        <w:p>
+          <w:pPr>
+            <w:pStyle w:val="TOC2"/>
+            <w:tabs>
+              <w:tab w:val="left" w:pos="880"/>
+              <w:tab w:val="right" w:leader="dot" w:pos="9016"/>
+            </w:tabs>
+            <w:rPr>
+              <w:rFonts w:cstheme="minorBidi"/>
+              <w:noProof/>
+              <w:lang w:val="en-NZ" w:eastAsia="zh-CN"/>
+            </w:rPr>
+          </w:pPr>
+          <w:hyperlink w:anchor="_Toc452068414" w:history="1">
+            <w:r>
+              <w:rPr>
+                <w:rStyle w:val="Hyperlink"/>
+                <w:rFonts w:ascii="Arial" w:hAnsi="Arial" w:cs="Arial"/>
+                <w:b/>
+                <w:noProof/>
+              </w:rPr>
+              <w:t>1.3</w:t>
+            </w:r>
+            <w:r>
+              <w:rPr>
+                <w:rFonts w:cstheme="minorBidi"/>
+                <w:noProof/>
+                <w:lang w:val="en-NZ" w:eastAsia="zh-CN"/>
+              </w:rPr>
+              <w:tab/>
+            </w:r>
+            <w:r>
+              <w:rPr>
+                <w:rStyle w:val="Hyperlink"/>
+                <w:rFonts w:ascii="Arial" w:hAnsi="Arial" w:cs="Arial"/>
+                <w:b/>
+                <w:noProof/>
+              </w:rPr>
+              <w:t>Design</w:t>
+            </w:r>
+            <w:r>
+              <w:rPr>
+                <w:noProof/>
+                <w:webHidden/>
+              </w:rPr>
+              <w:tab/>
+            </w:r>
+            <w:r>
+              <w:rPr>
+                <w:noProof/>
+                <w:webHidden/>
+              </w:rPr>
+              <w:fldChar w:fldCharType="begin"/>
+            </w:r>
+            <w:r>
+              <w:rPr>
+                <w:noProof/>
+                <w:webHidden/>
+              </w:rPr>
+              <w:instrText xml:space="preserve"> PAGEREF _Toc452068414 \h </w:instrText>
+            </w:r>
+            <w:r>
+              <w:rPr>
+                <w:noProof/>
+                <w:webHidden/>
+              </w:rPr>
+            </w:r>
+            <w:r>
+              <w:rPr>
+                <w:noProof/>
+                <w:webHidden/>
+              </w:rPr>
+              <w:fldChar w:fldCharType="separate"/>
+            </w:r>
+            <w:r>
+              <w:rPr>
+                <w:noProof/>
+                <w:webHidden/>
+              </w:rPr>
+              <w:t>9</w:t>
             </w:r>
             <w:r>
               <w:rPr>
@@ -842,7 +926,7 @@
               <w:lang w:val="en-NZ" w:eastAsia="zh-CN"/>
             </w:rPr>
           </w:pPr>
-          <w:hyperlink w:anchor="_Toc452058123" w:history="1">
+          <w:hyperlink w:anchor="_Toc452068415" w:history="1">
             <w:r>
               <w:rPr>
                 <w:rStyle w:val="Hyperlink"/>
@@ -850,7 +934,7 @@
                 <w:b/>
                 <w:noProof/>
               </w:rPr>
-              <w:t>1.3 Design</w:t>
+              <w:t>1.4 Communication</w:t>
             </w:r>
             <w:r>
               <w:rPr>
@@ -871,7 +955,7 @@
                 <w:noProof/>
                 <w:webHidden/>
               </w:rPr>
-              <w:instrText xml:space="preserve"> PAGEREF _Toc452058123 \h </w:instrText>
+              <w:instrText xml:space="preserve"> PAGEREF _Toc452068415 \h </w:instrText>
             </w:r>
             <w:r>
               <w:rPr>
@@ -891,7 +975,223 @@
                 <w:noProof/>
                 <w:webHidden/>
               </w:rPr>
-              <w:t>9</w:t>
+              <w:t>11</w:t>
+            </w:r>
+            <w:r>
+              <w:rPr>
+                <w:noProof/>
+                <w:webHidden/>
+              </w:rPr>
+              <w:fldChar w:fldCharType="end"/>
+            </w:r>
+          </w:hyperlink>
+        </w:p>
+        <w:p>
+          <w:pPr>
+            <w:pStyle w:val="TOC3"/>
+            <w:tabs>
+              <w:tab w:val="right" w:leader="dot" w:pos="9016"/>
+            </w:tabs>
+            <w:rPr>
+              <w:rFonts w:cstheme="minorBidi"/>
+              <w:noProof/>
+              <w:lang w:val="en-NZ" w:eastAsia="zh-CN"/>
+            </w:rPr>
+          </w:pPr>
+          <w:hyperlink w:anchor="_Toc452068416" w:history="1">
+            <w:r>
+              <w:rPr>
+                <w:rStyle w:val="Hyperlink"/>
+                <w:rFonts w:ascii="Times New Roman" w:hAnsi="Times New Roman"/>
+                <w:b/>
+                <w:noProof/>
+              </w:rPr>
+              <w:t>1.4.1 Meetings</w:t>
+            </w:r>
+            <w:r>
+              <w:rPr>
+                <w:noProof/>
+                <w:webHidden/>
+              </w:rPr>
+              <w:tab/>
+            </w:r>
+            <w:r>
+              <w:rPr>
+                <w:noProof/>
+                <w:webHidden/>
+              </w:rPr>
+              <w:fldChar w:fldCharType="begin"/>
+            </w:r>
+            <w:r>
+              <w:rPr>
+                <w:noProof/>
+                <w:webHidden/>
+              </w:rPr>
+              <w:instrText xml:space="preserve"> PAGEREF _Toc452068416 \h </w:instrText>
+            </w:r>
+            <w:r>
+              <w:rPr>
+                <w:noProof/>
+                <w:webHidden/>
+              </w:rPr>
+            </w:r>
+            <w:r>
+              <w:rPr>
+                <w:noProof/>
+                <w:webHidden/>
+              </w:rPr>
+              <w:fldChar w:fldCharType="separate"/>
+            </w:r>
+            <w:r>
+              <w:rPr>
+                <w:noProof/>
+                <w:webHidden/>
+              </w:rPr>
+              <w:t>11</w:t>
+            </w:r>
+            <w:r>
+              <w:rPr>
+                <w:noProof/>
+                <w:webHidden/>
+              </w:rPr>
+              <w:fldChar w:fldCharType="end"/>
+            </w:r>
+          </w:hyperlink>
+        </w:p>
+        <w:p>
+          <w:pPr>
+            <w:pStyle w:val="TOC3"/>
+            <w:tabs>
+              <w:tab w:val="right" w:leader="dot" w:pos="9016"/>
+            </w:tabs>
+            <w:rPr>
+              <w:rFonts w:cstheme="minorBidi"/>
+              <w:noProof/>
+              <w:lang w:val="en-NZ" w:eastAsia="zh-CN"/>
+            </w:rPr>
+          </w:pPr>
+          <w:hyperlink w:anchor="_Toc452068417" w:history="1">
+            <w:r>
+              <w:rPr>
+                <w:rStyle w:val="Hyperlink"/>
+                <w:rFonts w:ascii="Times New Roman" w:hAnsi="Times New Roman"/>
+                <w:b/>
+                <w:noProof/>
+              </w:rPr>
+              <w:t>1.4.2 Information Sharing</w:t>
+            </w:r>
+            <w:r>
+              <w:rPr>
+                <w:noProof/>
+                <w:webHidden/>
+              </w:rPr>
+              <w:tab/>
+            </w:r>
+            <w:r>
+              <w:rPr>
+                <w:noProof/>
+                <w:webHidden/>
+              </w:rPr>
+              <w:fldChar w:fldCharType="begin"/>
+            </w:r>
+            <w:r>
+              <w:rPr>
+                <w:noProof/>
+                <w:webHidden/>
+              </w:rPr>
+              <w:instrText xml:space="preserve"> PAGEREF _Toc452068417 \h </w:instrText>
+            </w:r>
+            <w:r>
+              <w:rPr>
+                <w:noProof/>
+                <w:webHidden/>
+              </w:rPr>
+            </w:r>
+            <w:r>
+              <w:rPr>
+                <w:noProof/>
+                <w:webHidden/>
+              </w:rPr>
+              <w:fldChar w:fldCharType="separate"/>
+            </w:r>
+            <w:r>
+              <w:rPr>
+                <w:noProof/>
+                <w:webHidden/>
+              </w:rPr>
+              <w:t>11</w:t>
+            </w:r>
+            <w:r>
+              <w:rPr>
+                <w:noProof/>
+                <w:webHidden/>
+              </w:rPr>
+              <w:fldChar w:fldCharType="end"/>
+            </w:r>
+          </w:hyperlink>
+        </w:p>
+        <w:p>
+          <w:pPr>
+            <w:pStyle w:val="TOC3"/>
+            <w:tabs>
+              <w:tab w:val="right" w:leader="dot" w:pos="9016"/>
+            </w:tabs>
+            <w:rPr>
+              <w:rFonts w:cstheme="minorBidi"/>
+              <w:noProof/>
+              <w:lang w:val="en-NZ" w:eastAsia="zh-CN"/>
+            </w:rPr>
+          </w:pPr>
+          <w:hyperlink w:anchor="_Toc452068418" w:history="1">
+            <w:r>
+              <w:rPr>
+                <w:rStyle w:val="Hyperlink"/>
+                <w:rFonts w:ascii="Times New Roman" w:hAnsi="Times New Roman"/>
+                <w:b/>
+                <w:noProof/>
+              </w:rPr>
+              <w:t>1.4.3 Instructions</w:t>
+            </w:r>
+            <w:r>
+              <w:rPr>
+                <w:noProof/>
+                <w:webHidden/>
+              </w:rPr>
+              <w:tab/>
+            </w:r>
+            <w:r>
+              <w:rPr>
+                <w:noProof/>
+                <w:webHidden/>
+              </w:rPr>
+              <w:fldChar w:fldCharType="begin"/>
+            </w:r>
+            <w:r>
+              <w:rPr>
+                <w:noProof/>
+                <w:webHidden/>
+              </w:rPr>
+              <w:instrText xml:space="preserve"> PAGEREF _Toc452068418 \h </w:instrText>
+            </w:r>
+            <w:r>
+              <w:rPr>
+                <w:noProof/>
+                <w:webHidden/>
+              </w:rPr>
+            </w:r>
+            <w:r>
+              <w:rPr>
+                <w:noProof/>
+                <w:webHidden/>
+              </w:rPr>
+              <w:fldChar w:fldCharType="separate"/>
+            </w:r>
+            <w:r>
+              <w:rPr>
+                <w:noProof/>
+                <w:webHidden/>
+              </w:rPr>
+              <w:t>12</w:t>
             </w:r>
             <w:r>
               <w:rPr>
@@ -914,7 +1214,7 @@
               <w:lang w:val="en-NZ" w:eastAsia="zh-CN"/>
             </w:rPr>
           </w:pPr>
-          <w:hyperlink w:anchor="_Toc452058124" w:history="1">
+          <w:hyperlink w:anchor="_Toc452068419" w:history="1">
             <w:r>
               <w:rPr>
                 <w:rStyle w:val="Hyperlink"/>
@@ -922,7 +1222,7 @@
                 <w:b/>
                 <w:noProof/>
               </w:rPr>
-              <w:t>1.4 Communication</w:t>
+              <w:t>1.5 Monitoring and Controlling</w:t>
             </w:r>
             <w:r>
               <w:rPr>
@@ -943,7 +1243,7 @@
                 <w:noProof/>
                 <w:webHidden/>
               </w:rPr>
-              <w:instrText xml:space="preserve"> PAGEREF _Toc452058124 \h </w:instrText>
+              <w:instrText xml:space="preserve"> PAGEREF _Toc452068419 \h </w:instrText>
             </w:r>
             <w:r>
               <w:rPr>
@@ -963,7 +1263,7 @@
                 <w:noProof/>
                 <w:webHidden/>
               </w:rPr>
-              <w:t>9</w:t>
+              <w:t>12</w:t>
             </w:r>
             <w:r>
               <w:rPr>
@@ -986,7 +1286,7 @@
               <w:lang w:val="en-NZ" w:eastAsia="zh-CN"/>
             </w:rPr>
           </w:pPr>
-          <w:hyperlink w:anchor="_Toc452058125" w:history="1">
+          <w:hyperlink w:anchor="_Toc452068420" w:history="1">
             <w:r>
               <w:rPr>
                 <w:rStyle w:val="Hyperlink"/>
@@ -994,7 +1294,7 @@
                 <w:b/>
                 <w:noProof/>
               </w:rPr>
-              <w:t>1.4.1 Meetings</w:t>
+              <w:t>1.5.1 Progress Monitoring</w:t>
             </w:r>
             <w:r>
               <w:rPr>
@@ -1015,7 +1315,7 @@
                 <w:noProof/>
                 <w:webHidden/>
               </w:rPr>
-              <w:instrText xml:space="preserve"> PAGEREF _Toc452058125 \h </w:instrText>
+              <w:instrText xml:space="preserve"> PAGEREF _Toc452068420 \h </w:instrText>
             </w:r>
             <w:r>
               <w:rPr>
@@ -1035,7 +1335,7 @@
                 <w:noProof/>
                 <w:webHidden/>
               </w:rPr>
-              <w:t>9</w:t>
+              <w:t>12</w:t>
             </w:r>
             <w:r>
               <w:rPr>
@@ -1058,7 +1358,7 @@
               <w:lang w:val="en-NZ" w:eastAsia="zh-CN"/>
             </w:rPr>
           </w:pPr>
-          <w:hyperlink w:anchor="_Toc452058126" w:history="1">
+          <w:hyperlink w:anchor="_Toc452068421" w:history="1">
             <w:r>
               <w:rPr>
                 <w:rStyle w:val="Hyperlink"/>
@@ -1066,7 +1366,7 @@
                 <w:b/>
                 <w:noProof/>
               </w:rPr>
-              <w:t>1.4.2 Information Sharing</w:t>
+              <w:t>1.5.2 Quality Control</w:t>
             </w:r>
             <w:r>
               <w:rPr>
@@ -1087,7 +1387,7 @@
                 <w:noProof/>
                 <w:webHidden/>
               </w:rPr>
-              <w:instrText xml:space="preserve"> PAGEREF _Toc452058126 \h </w:instrText>
+              <w:instrText xml:space="preserve"> PAGEREF _Toc452068421 \h </w:instrText>
             </w:r>
             <w:r>
               <w:rPr>
@@ -1107,7 +1407,7 @@
                 <w:noProof/>
                 <w:webHidden/>
               </w:rPr>
-              <w:t>10</w:t>
+              <w:t>12</w:t>
             </w:r>
             <w:r>
               <w:rPr>
@@ -1130,7 +1430,7 @@
               <w:lang w:val="en-NZ" w:eastAsia="zh-CN"/>
             </w:rPr>
           </w:pPr>
-          <w:hyperlink w:anchor="_Toc452058127" w:history="1">
+          <w:hyperlink w:anchor="_Toc452068422" w:history="1">
             <w:r>
               <w:rPr>
                 <w:rStyle w:val="Hyperlink"/>
@@ -1138,7 +1438,7 @@
                 <w:b/>
                 <w:noProof/>
               </w:rPr>
-              <w:t>1.4.3 Instructions</w:t>
+              <w:t>1.5.3 Change Control</w:t>
             </w:r>
             <w:r>
               <w:rPr>
@@ -1159,7 +1459,7 @@
                 <w:noProof/>
                 <w:webHidden/>
               </w:rPr>
-              <w:instrText xml:space="preserve"> PAGEREF _Toc452058127 \h </w:instrText>
+              <w:instrText xml:space="preserve"> PAGEREF _Toc452068422 \h </w:instrText>
             </w:r>
             <w:r>
               <w:rPr>
@@ -1179,79 +1479,7 @@
                 <w:noProof/>
                 <w:webHidden/>
               </w:rPr>
-              <w:t>10</w:t>
-            </w:r>
-            <w:r>
-              <w:rPr>
-                <w:noProof/>
-                <w:webHidden/>
-              </w:rPr>
-              <w:fldChar w:fldCharType="end"/>
-            </w:r>
-          </w:hyperlink>
-        </w:p>
-        <w:p>
-          <w:pPr>
-            <w:pStyle w:val="TOC2"/>
-            <w:tabs>
-              <w:tab w:val="right" w:leader="dot" w:pos="9016"/>
-            </w:tabs>
-            <w:rPr>
-              <w:rFonts w:cstheme="minorBidi"/>
-              <w:noProof/>
-              <w:lang w:val="en-NZ" w:eastAsia="zh-CN"/>
-            </w:rPr>
-          </w:pPr>
-          <w:hyperlink w:anchor="_Toc452058128" w:history="1">
-            <w:r>
-              <w:rPr>
-                <w:rStyle w:val="Hyperlink"/>
-                <w:rFonts w:ascii="Arial" w:hAnsi="Arial" w:cs="Arial"/>
-                <w:b/>
-                <w:noProof/>
-              </w:rPr>
-              <w:t>1.5 Monitoring and Controlling</w:t>
-            </w:r>
-            <w:r>
-              <w:rPr>
-                <w:noProof/>
-                <w:webHidden/>
-              </w:rPr>
-              <w:tab/>
-            </w:r>
-            <w:r>
-              <w:rPr>
-                <w:noProof/>
-                <w:webHidden/>
-              </w:rPr>
-              <w:fldChar w:fldCharType="begin"/>
-            </w:r>
-            <w:r>
-              <w:rPr>
-                <w:noProof/>
-                <w:webHidden/>
-              </w:rPr>
-              <w:instrText xml:space="preserve"> PAGEREF _Toc452058128 \h </w:instrText>
-            </w:r>
-            <w:r>
-              <w:rPr>
-                <w:noProof/>
-                <w:webHidden/>
-              </w:rPr>
-            </w:r>
-            <w:r>
-              <w:rPr>
-                <w:noProof/>
-                <w:webHidden/>
-              </w:rPr>
-              <w:fldChar w:fldCharType="separate"/>
-            </w:r>
-            <w:r>
-              <w:rPr>
-                <w:noProof/>
-                <w:webHidden/>
-              </w:rPr>
-              <w:t>10</w:t>
+              <w:t>13</w:t>
             </w:r>
             <w:r>
               <w:rPr>
@@ -1274,7 +1502,7 @@
               <w:lang w:val="en-NZ" w:eastAsia="zh-CN"/>
             </w:rPr>
           </w:pPr>
-          <w:hyperlink w:anchor="_Toc452058129" w:history="1">
+          <w:hyperlink w:anchor="_Toc452068423" w:history="1">
             <w:r>
               <w:rPr>
                 <w:rStyle w:val="Hyperlink"/>
@@ -1282,7 +1510,7 @@
                 <w:b/>
                 <w:noProof/>
               </w:rPr>
-              <w:t>1.5.1 Progress Monitoring</w:t>
+              <w:t>1.5.4 Audit</w:t>
             </w:r>
             <w:r>
               <w:rPr>
@@ -1303,7 +1531,7 @@
                 <w:noProof/>
                 <w:webHidden/>
               </w:rPr>
-              <w:instrText xml:space="preserve"> PAGEREF _Toc452058129 \h </w:instrText>
+              <w:instrText xml:space="preserve"> PAGEREF _Toc452068423 \h </w:instrText>
             </w:r>
             <w:r>
               <w:rPr>
@@ -1323,223 +1551,7 @@
                 <w:noProof/>
                 <w:webHidden/>
               </w:rPr>
-              <w:t>10</w:t>
-            </w:r>
-            <w:r>
-              <w:rPr>
-                <w:noProof/>
-                <w:webHidden/>
-              </w:rPr>
-              <w:fldChar w:fldCharType="end"/>
-            </w:r>
-          </w:hyperlink>
-        </w:p>
-        <w:p>
-          <w:pPr>
-            <w:pStyle w:val="TOC3"/>
-            <w:tabs>
-              <w:tab w:val="right" w:leader="dot" w:pos="9016"/>
-            </w:tabs>
-            <w:rPr>
-              <w:rFonts w:cstheme="minorBidi"/>
-              <w:noProof/>
-              <w:lang w:val="en-NZ" w:eastAsia="zh-CN"/>
-            </w:rPr>
-          </w:pPr>
-          <w:hyperlink w:anchor="_Toc452058130" w:history="1">
-            <w:r>
-              <w:rPr>
-                <w:rStyle w:val="Hyperlink"/>
-                <w:rFonts w:ascii="Times New Roman" w:hAnsi="Times New Roman"/>
-                <w:b/>
-                <w:noProof/>
-              </w:rPr>
-              <w:t>1.5.2 Quality Control</w:t>
-            </w:r>
-            <w:r>
-              <w:rPr>
-                <w:noProof/>
-                <w:webHidden/>
-              </w:rPr>
-              <w:tab/>
-            </w:r>
-            <w:r>
-              <w:rPr>
-                <w:noProof/>
-                <w:webHidden/>
-              </w:rPr>
-              <w:fldChar w:fldCharType="begin"/>
-            </w:r>
-            <w:r>
-              <w:rPr>
-                <w:noProof/>
-                <w:webHidden/>
-              </w:rPr>
-              <w:instrText xml:space="preserve"> PAGEREF _Toc452058130 \h </w:instrText>
-            </w:r>
-            <w:r>
-              <w:rPr>
-                <w:noProof/>
-                <w:webHidden/>
-              </w:rPr>
-            </w:r>
-            <w:r>
-              <w:rPr>
-                <w:noProof/>
-                <w:webHidden/>
-              </w:rPr>
-              <w:fldChar w:fldCharType="separate"/>
-            </w:r>
-            <w:r>
-              <w:rPr>
-                <w:noProof/>
-                <w:webHidden/>
-              </w:rPr>
-              <w:t>11</w:t>
-            </w:r>
-            <w:r>
-              <w:rPr>
-                <w:noProof/>
-                <w:webHidden/>
-              </w:rPr>
-              <w:fldChar w:fldCharType="end"/>
-            </w:r>
-          </w:hyperlink>
-        </w:p>
-        <w:p>
-          <w:pPr>
-            <w:pStyle w:val="TOC3"/>
-            <w:tabs>
-              <w:tab w:val="right" w:leader="dot" w:pos="9016"/>
-            </w:tabs>
-            <w:rPr>
-              <w:rFonts w:cstheme="minorBidi"/>
-              <w:noProof/>
-              <w:lang w:val="en-NZ" w:eastAsia="zh-CN"/>
-            </w:rPr>
-          </w:pPr>
-          <w:hyperlink w:anchor="_Toc452058131" w:history="1">
-            <w:r>
-              <w:rPr>
-                <w:rStyle w:val="Hyperlink"/>
-                <w:rFonts w:ascii="Times New Roman" w:hAnsi="Times New Roman"/>
-                <w:b/>
-                <w:noProof/>
-              </w:rPr>
-              <w:t>1.5.3 Change Control</w:t>
-            </w:r>
-            <w:r>
-              <w:rPr>
-                <w:noProof/>
-                <w:webHidden/>
-              </w:rPr>
-              <w:tab/>
-            </w:r>
-            <w:r>
-              <w:rPr>
-                <w:noProof/>
-                <w:webHidden/>
-              </w:rPr>
-              <w:fldChar w:fldCharType="begin"/>
-            </w:r>
-            <w:r>
-              <w:rPr>
-                <w:noProof/>
-                <w:webHidden/>
-              </w:rPr>
-              <w:instrText xml:space="preserve"> PAGEREF _Toc452058131 \h </w:instrText>
-            </w:r>
-            <w:r>
-              <w:rPr>
-                <w:noProof/>
-                <w:webHidden/>
-              </w:rPr>
-            </w:r>
-            <w:r>
-              <w:rPr>
-                <w:noProof/>
-                <w:webHidden/>
-              </w:rPr>
-              <w:fldChar w:fldCharType="separate"/>
-            </w:r>
-            <w:r>
-              <w:rPr>
-                <w:noProof/>
-                <w:webHidden/>
-              </w:rPr>
-              <w:t>11</w:t>
-            </w:r>
-            <w:r>
-              <w:rPr>
-                <w:noProof/>
-                <w:webHidden/>
-              </w:rPr>
-              <w:fldChar w:fldCharType="end"/>
-            </w:r>
-          </w:hyperlink>
-        </w:p>
-        <w:p>
-          <w:pPr>
-            <w:pStyle w:val="TOC3"/>
-            <w:tabs>
-              <w:tab w:val="right" w:leader="dot" w:pos="9016"/>
-            </w:tabs>
-            <w:rPr>
-              <w:rFonts w:cstheme="minorBidi"/>
-              <w:noProof/>
-              <w:lang w:val="en-NZ" w:eastAsia="zh-CN"/>
-            </w:rPr>
-          </w:pPr>
-          <w:hyperlink w:anchor="_Toc452058132" w:history="1">
-            <w:r>
-              <w:rPr>
-                <w:rStyle w:val="Hyperlink"/>
-                <w:rFonts w:ascii="Times New Roman" w:hAnsi="Times New Roman"/>
-                <w:b/>
-                <w:noProof/>
-              </w:rPr>
-              <w:t>1.5.4 Audit</w:t>
-            </w:r>
-            <w:r>
-              <w:rPr>
-                <w:noProof/>
-                <w:webHidden/>
-              </w:rPr>
-              <w:tab/>
-            </w:r>
-            <w:r>
-              <w:rPr>
-                <w:noProof/>
-                <w:webHidden/>
-              </w:rPr>
-              <w:fldChar w:fldCharType="begin"/>
-            </w:r>
-            <w:r>
-              <w:rPr>
-                <w:noProof/>
-                <w:webHidden/>
-              </w:rPr>
-              <w:instrText xml:space="preserve"> PAGEREF _Toc452058132 \h </w:instrText>
-            </w:r>
-            <w:r>
-              <w:rPr>
-                <w:noProof/>
-                <w:webHidden/>
-              </w:rPr>
-            </w:r>
-            <w:r>
-              <w:rPr>
-                <w:noProof/>
-                <w:webHidden/>
-              </w:rPr>
-              <w:fldChar w:fldCharType="separate"/>
-            </w:r>
-            <w:r>
-              <w:rPr>
-                <w:noProof/>
-                <w:webHidden/>
-              </w:rPr>
-              <w:t>11</w:t>
+              <w:t>14</w:t>
             </w:r>
             <w:r>
               <w:rPr>
@@ -1566,6 +1578,8 @@
       <w:r>
         <w:br w:type="page"/>
       </w:r>
+      <w:bookmarkStart w:id="0" w:name="_GoBack"/>
+      <w:bookmarkEnd w:id="0"/>
     </w:p>
     <w:p>
       <w:pPr>
@@ -1577,7 +1591,7 @@
         <w:spacing w:after="240" w:line="360" w:lineRule="auto"/>
         <w:ind w:left="357" w:hanging="357"/>
       </w:pPr>
-      <w:bookmarkStart w:id="1" w:name="_Toc452058113"/>
+      <w:bookmarkStart w:id="1" w:name="_Toc452068404"/>
       <w:r>
         <w:lastRenderedPageBreak/>
         <w:t>Project management</w:t>
@@ -1595,7 +1609,7 @@
           <w:szCs w:val="24"/>
         </w:rPr>
       </w:pPr>
-      <w:bookmarkStart w:id="2" w:name="_Toc452058114"/>
+      <w:bookmarkStart w:id="2" w:name="_Toc452068405"/>
       <w:r>
         <w:rPr>
           <w:rFonts w:ascii="Arial" w:hAnsi="Arial" w:cs="Arial"/>
@@ -1801,7 +1815,7 @@
           <w:szCs w:val="24"/>
         </w:rPr>
       </w:pPr>
-      <w:bookmarkStart w:id="3" w:name="_Toc452058115"/>
+      <w:bookmarkStart w:id="3" w:name="_Toc452068406"/>
       <w:r>
         <w:rPr>
           <w:rFonts w:ascii="Times New Roman" w:hAnsi="Times New Roman" w:cs="Times New Roman"/>
@@ -2013,7 +2027,7 @@
           <w:szCs w:val="24"/>
         </w:rPr>
       </w:pPr>
-      <w:bookmarkStart w:id="4" w:name="_Toc452058116"/>
+      <w:bookmarkStart w:id="4" w:name="_Toc452068407"/>
       <w:r>
         <w:rPr>
           <w:rFonts w:ascii="Times New Roman" w:hAnsi="Times New Roman" w:cs="Times New Roman"/>
@@ -2200,7 +2214,7 @@
           <w:szCs w:val="24"/>
         </w:rPr>
       </w:pPr>
-      <w:bookmarkStart w:id="5" w:name="_Toc452058117"/>
+      <w:bookmarkStart w:id="5" w:name="_Toc452068408"/>
       <w:r>
         <w:rPr>
           <w:rFonts w:ascii="Times New Roman" w:hAnsi="Times New Roman" w:cs="Times New Roman"/>
@@ -2386,7 +2400,7 @@
           <w:szCs w:val="24"/>
         </w:rPr>
       </w:pPr>
-      <w:bookmarkStart w:id="6" w:name="_Toc452058118"/>
+      <w:bookmarkStart w:id="6" w:name="_Toc452068409"/>
       <w:r>
         <w:rPr>
           <w:rFonts w:ascii="Arial" w:hAnsi="Arial" w:cs="Arial"/>
@@ -2418,7 +2432,7 @@
           <w:szCs w:val="24"/>
         </w:rPr>
       </w:pPr>
-      <w:bookmarkStart w:id="7" w:name="_Toc452058119"/>
+      <w:bookmarkStart w:id="7" w:name="_Toc452068410"/>
       <w:r>
         <w:rPr>
           <w:rFonts w:ascii="Times New Roman" w:hAnsi="Times New Roman" w:cs="Times New Roman"/>
@@ -2680,7 +2694,7 @@
           <w:szCs w:val="24"/>
         </w:rPr>
       </w:pPr>
-      <w:bookmarkStart w:id="8" w:name="_Toc452058120"/>
+      <w:bookmarkStart w:id="8" w:name="_Toc452068411"/>
       <w:r>
         <w:rPr>
           <w:rFonts w:ascii="Times New Roman" w:hAnsi="Times New Roman" w:cs="Times New Roman"/>
@@ -3092,7 +3106,7 @@
           <w:szCs w:val="24"/>
         </w:rPr>
       </w:pPr>
-      <w:bookmarkStart w:id="9" w:name="_Toc452058121"/>
+      <w:bookmarkStart w:id="9" w:name="_Toc452068412"/>
       <w:r>
         <w:rPr>
           <w:rFonts w:ascii="Times New Roman" w:hAnsi="Times New Roman" w:cs="Times New Roman"/>
@@ -3574,7 +3588,7 @@
           <w:szCs w:val="24"/>
         </w:rPr>
       </w:pPr>
-      <w:bookmarkStart w:id="10" w:name="_Toc452058122"/>
+      <w:bookmarkStart w:id="10" w:name="_Toc452068413"/>
       <w:r>
         <w:rPr>
           <w:rFonts w:ascii="Times New Roman" w:hAnsi="Times New Roman" w:cs="Times New Roman"/>
@@ -3852,6 +3866,11 @@
     </w:p>
     <w:p>
       <w:pPr>
+        <w:pStyle w:val="ListParagraph"/>
+        <w:numPr>
+          <w:ilvl w:val="1"/>
+          <w:numId w:val="2"/>
+        </w:numPr>
         <w:spacing w:before="120" w:line="360" w:lineRule="auto"/>
         <w:outlineLvl w:val="1"/>
         <w:rPr>
@@ -3861,16 +3880,7 @@
           <w:szCs w:val="24"/>
         </w:rPr>
       </w:pPr>
-      <w:bookmarkStart w:id="11" w:name="_Toc452058123"/>
-      <w:r>
-        <w:rPr>
-          <w:rFonts w:ascii="Arial" w:hAnsi="Arial" w:cs="Arial"/>
-          <w:b/>
-          <w:sz w:val="24"/>
-          <w:szCs w:val="24"/>
-        </w:rPr>
-        <w:t xml:space="preserve">1.3 </w:t>
-      </w:r>
+      <w:bookmarkStart w:id="11" w:name="_Toc452068414"/>
       <w:r>
         <w:rPr>
           <w:rFonts w:ascii="Arial" w:hAnsi="Arial" w:cs="Arial"/>
@@ -3881,6 +3891,380 @@
         <w:t>Design</w:t>
       </w:r>
       <w:bookmarkEnd w:id="11"/>
+    </w:p>
+    <w:p>
+      <w:pPr>
+        <w:spacing w:before="240" w:after="240" w:line="360" w:lineRule="auto"/>
+        <w:jc w:val="both"/>
+        <w:rPr>
+          <w:rFonts w:ascii="Arial" w:hAnsi="Arial" w:cs="Arial"/>
+          <w:sz w:val="24"/>
+          <w:szCs w:val="24"/>
+        </w:rPr>
+      </w:pPr>
+      <w:r>
+        <w:rPr>
+          <w:rFonts w:ascii="Arial" w:hAnsi="Arial" w:cs="Arial"/>
+          <w:sz w:val="24"/>
+          <w:szCs w:val="24"/>
+        </w:rPr>
+        <w:t>Designs are of two types:</w:t>
+      </w:r>
+    </w:p>
+    <w:p>
+      <w:pPr>
+        <w:spacing w:before="240" w:after="240" w:line="360" w:lineRule="auto"/>
+        <w:jc w:val="both"/>
+        <w:rPr>
+          <w:rFonts w:ascii="Arial" w:hAnsi="Arial" w:cs="Arial"/>
+          <w:sz w:val="24"/>
+          <w:szCs w:val="24"/>
+        </w:rPr>
+      </w:pPr>
+      <w:r>
+        <w:rPr>
+          <w:rFonts w:ascii="Arial" w:hAnsi="Arial" w:cs="Arial"/>
+          <w:sz w:val="24"/>
+          <w:szCs w:val="24"/>
+        </w:rPr>
+        <w:t>Web design</w:t>
+      </w:r>
+    </w:p>
+    <w:p>
+      <w:pPr>
+        <w:spacing w:before="240" w:after="240" w:line="360" w:lineRule="auto"/>
+        <w:jc w:val="both"/>
+        <w:rPr>
+          <w:rFonts w:ascii="Arial" w:hAnsi="Arial" w:cs="Arial"/>
+          <w:sz w:val="24"/>
+          <w:szCs w:val="24"/>
+        </w:rPr>
+      </w:pPr>
+      <w:r>
+        <w:rPr>
+          <w:rFonts w:ascii="Arial" w:hAnsi="Arial" w:cs="Arial"/>
+          <w:sz w:val="24"/>
+          <w:szCs w:val="24"/>
+        </w:rPr>
+        <w:t>Graphics Design</w:t>
+      </w:r>
+    </w:p>
+    <w:p>
+      <w:pPr>
+        <w:spacing w:before="240" w:after="240" w:line="360" w:lineRule="auto"/>
+        <w:jc w:val="both"/>
+        <w:rPr>
+          <w:rFonts w:ascii="Arial" w:hAnsi="Arial" w:cs="Arial"/>
+          <w:sz w:val="24"/>
+          <w:szCs w:val="24"/>
+        </w:rPr>
+      </w:pPr>
+      <w:r>
+        <w:rPr>
+          <w:rFonts w:ascii="Arial" w:hAnsi="Arial" w:cs="Arial"/>
+          <w:sz w:val="24"/>
+          <w:szCs w:val="24"/>
+        </w:rPr>
+        <w:t>Database Design</w:t>
+      </w:r>
+    </w:p>
+    <w:p>
+      <w:pPr>
+        <w:spacing w:before="240" w:after="240" w:line="360" w:lineRule="auto"/>
+        <w:jc w:val="both"/>
+        <w:rPr>
+          <w:rFonts w:ascii="Arial" w:hAnsi="Arial" w:cs="Arial"/>
+          <w:sz w:val="24"/>
+          <w:szCs w:val="24"/>
+        </w:rPr>
+      </w:pPr>
+      <w:r>
+        <w:rPr>
+          <w:rFonts w:ascii="Arial" w:hAnsi="Arial" w:cs="Arial"/>
+          <w:sz w:val="24"/>
+          <w:szCs w:val="24"/>
+        </w:rPr>
+        <w:t xml:space="preserve">Design consist of </w:t>
+      </w:r>
+      <w:proofErr w:type="gramStart"/>
+      <w:r>
+        <w:rPr>
+          <w:rFonts w:ascii="Arial" w:hAnsi="Arial" w:cs="Arial"/>
+          <w:sz w:val="24"/>
+          <w:szCs w:val="24"/>
+        </w:rPr>
+        <w:t>may</w:t>
+      </w:r>
+      <w:proofErr w:type="gramEnd"/>
+      <w:r>
+        <w:rPr>
+          <w:rFonts w:ascii="Arial" w:hAnsi="Arial" w:cs="Arial"/>
+          <w:sz w:val="24"/>
+          <w:szCs w:val="24"/>
+        </w:rPr>
+        <w:t xml:space="preserve"> components such as page layout, Graphics, fonts, and Coding. Here, we used ReactionCommerce as our platform, Meteor as our framework, and MongoDB as our database. This platform provides more functionalities, nut we only focus on client requirements.</w:t>
+      </w:r>
+    </w:p>
+    <w:p>
+      <w:pPr>
+        <w:spacing w:before="240" w:after="240" w:line="360" w:lineRule="auto"/>
+        <w:jc w:val="both"/>
+        <w:rPr>
+          <w:rFonts w:ascii="Arial" w:hAnsi="Arial" w:cs="Arial"/>
+          <w:sz w:val="24"/>
+          <w:szCs w:val="24"/>
+        </w:rPr>
+      </w:pPr>
+      <w:r>
+        <w:rPr>
+          <w:rFonts w:ascii="Arial" w:hAnsi="Arial" w:cs="Arial"/>
+          <w:sz w:val="24"/>
+          <w:szCs w:val="24"/>
+        </w:rPr>
+        <w:t>Web Design</w:t>
+      </w:r>
+      <w:proofErr w:type="gramStart"/>
+      <w:r>
+        <w:rPr>
+          <w:rFonts w:ascii="Arial" w:hAnsi="Arial" w:cs="Arial"/>
+          <w:sz w:val="24"/>
+          <w:szCs w:val="24"/>
+        </w:rPr>
+        <w:t>:</w:t>
+      </w:r>
+      <w:proofErr w:type="gramEnd"/>
+      <w:r>
+        <w:rPr>
+          <w:rFonts w:ascii="Arial" w:hAnsi="Arial" w:cs="Arial"/>
+          <w:sz w:val="24"/>
+          <w:szCs w:val="24"/>
+        </w:rPr>
+        <w:br/>
+        <w:t>Web designers use a variety of different production processes it in which a part of the various tools is involved. These tools are new standards and update software over time, but the principle behind it is the same. We used ReactionCommerce as our website platform and Meteor as our framework.</w:t>
+      </w:r>
+    </w:p>
+    <w:p>
+      <w:pPr>
+        <w:spacing w:before="240" w:after="240" w:line="360" w:lineRule="auto"/>
+        <w:jc w:val="both"/>
+        <w:rPr>
+          <w:rFonts w:ascii="Arial" w:hAnsi="Arial" w:cs="Arial"/>
+          <w:sz w:val="24"/>
+          <w:szCs w:val="24"/>
+        </w:rPr>
+      </w:pPr>
+      <w:r>
+        <w:rPr>
+          <w:rFonts w:ascii="Arial" w:hAnsi="Arial" w:cs="Arial"/>
+          <w:sz w:val="24"/>
+          <w:szCs w:val="24"/>
+        </w:rPr>
+        <w:t xml:space="preserve">User, the content of the site is, in many cases, the site is in how it works, we understand, depending on the user's understanding. This is the part of the user experience. User experience, layout on the site, are related to the clear instructions and labels. They also how to understand the user how to interact with your site, we are dependent on the design of interactive web site. At the time of the advantages of the site, the user's perception, they are more likely to continue to use. You are not </w:t>
+      </w:r>
+      <w:r>
+        <w:rPr>
+          <w:rFonts w:ascii="Arial" w:hAnsi="Arial" w:cs="Arial"/>
+          <w:sz w:val="24"/>
+          <w:szCs w:val="24"/>
+        </w:rPr>
+        <w:lastRenderedPageBreak/>
+        <w:t xml:space="preserve">unique, who enjoy the knowledge to users of the web site where you can find too intuitive interface, </w:t>
+      </w:r>
+      <w:proofErr w:type="gramStart"/>
+      <w:r>
+        <w:rPr>
+          <w:rFonts w:ascii="Arial" w:hAnsi="Arial" w:cs="Arial"/>
+          <w:sz w:val="24"/>
+          <w:szCs w:val="24"/>
+        </w:rPr>
+        <w:t>the</w:t>
+      </w:r>
+      <w:proofErr w:type="gramEnd"/>
+      <w:r>
+        <w:rPr>
+          <w:rFonts w:ascii="Arial" w:hAnsi="Arial" w:cs="Arial"/>
+          <w:sz w:val="24"/>
+          <w:szCs w:val="24"/>
+        </w:rPr>
+        <w:t xml:space="preserve"> following user-friendly web site is still useful.</w:t>
+      </w:r>
+    </w:p>
+    <w:p>
+      <w:pPr>
+        <w:spacing w:before="240" w:after="240" w:line="360" w:lineRule="auto"/>
+        <w:jc w:val="both"/>
+        <w:rPr>
+          <w:rFonts w:ascii="Arial" w:hAnsi="Arial" w:cs="Arial"/>
+          <w:sz w:val="24"/>
+          <w:szCs w:val="24"/>
+        </w:rPr>
+      </w:pPr>
+      <w:r>
+        <w:rPr>
+          <w:rFonts w:ascii="Arial" w:hAnsi="Arial" w:cs="Arial"/>
+          <w:sz w:val="24"/>
+          <w:szCs w:val="24"/>
+        </w:rPr>
+        <w:t xml:space="preserve">Another important factor in web design is page layout. </w:t>
+      </w:r>
+      <w:r>
+        <w:rPr>
+          <w:rFonts w:ascii="Arial" w:hAnsi="Arial" w:cs="Arial"/>
+          <w:sz w:val="24"/>
+          <w:szCs w:val="24"/>
+        </w:rPr>
+        <w:br/>
+        <w:t>A portion of the user interface design quality by the layout. For example, designers, layout design is to consider whether the site layout to take into account, if the page is to keep the page a different consistency.</w:t>
+      </w:r>
+    </w:p>
+    <w:p>
+      <w:pPr>
+        <w:spacing w:before="240" w:after="240" w:line="360" w:lineRule="auto"/>
+        <w:jc w:val="both"/>
+        <w:rPr>
+          <w:rFonts w:ascii="Arial" w:hAnsi="Arial" w:cs="Arial"/>
+          <w:sz w:val="24"/>
+          <w:szCs w:val="24"/>
+        </w:rPr>
+      </w:pPr>
+      <w:r>
+        <w:rPr>
+          <w:rFonts w:ascii="Arial" w:hAnsi="Arial" w:cs="Arial"/>
+          <w:sz w:val="24"/>
+          <w:szCs w:val="24"/>
+        </w:rPr>
+        <w:t>Home page design is one of the important factor for the success of website and good home page design creates good impression on users at first time. Home page should be consistent in terms of</w:t>
+      </w:r>
+      <w:r>
+        <w:rPr>
+          <w:rFonts w:ascii="Arial" w:hAnsi="Arial" w:cs="Arial"/>
+          <w:sz w:val="24"/>
+          <w:szCs w:val="24"/>
+        </w:rPr>
+        <w:t xml:space="preserve"> graphics, typography, </w:t>
+      </w:r>
+      <w:proofErr w:type="gramStart"/>
+      <w:r>
+        <w:rPr>
+          <w:rFonts w:ascii="Arial" w:hAnsi="Arial" w:cs="Arial"/>
+          <w:sz w:val="24"/>
+          <w:szCs w:val="24"/>
+        </w:rPr>
+        <w:t>layout</w:t>
+      </w:r>
+      <w:proofErr w:type="gramEnd"/>
+      <w:r>
+        <w:rPr>
+          <w:rFonts w:ascii="Arial" w:hAnsi="Arial" w:cs="Arial"/>
+          <w:sz w:val="24"/>
+          <w:szCs w:val="24"/>
+        </w:rPr>
+        <w:t>.</w:t>
+      </w:r>
+    </w:p>
+    <w:p>
+      <w:pPr>
+        <w:spacing w:before="240" w:after="240" w:line="360" w:lineRule="auto"/>
+        <w:jc w:val="both"/>
+        <w:rPr>
+          <w:rFonts w:ascii="Arial" w:hAnsi="Arial" w:cs="Arial"/>
+          <w:sz w:val="24"/>
+          <w:szCs w:val="24"/>
+        </w:rPr>
+      </w:pPr>
+      <w:r>
+        <w:rPr>
+          <w:rFonts w:ascii="Arial" w:hAnsi="Arial" w:cs="Arial"/>
+          <w:sz w:val="24"/>
+          <w:szCs w:val="24"/>
+        </w:rPr>
+        <w:t>Graphics Design:</w:t>
+      </w:r>
+    </w:p>
+    <w:p>
+      <w:pPr>
+        <w:spacing w:before="240" w:after="240" w:line="360" w:lineRule="auto"/>
+        <w:jc w:val="both"/>
+        <w:rPr>
+          <w:rFonts w:ascii="Arial" w:hAnsi="Arial" w:cs="Arial"/>
+          <w:sz w:val="24"/>
+          <w:szCs w:val="24"/>
+        </w:rPr>
+      </w:pPr>
+      <w:r>
+        <w:rPr>
+          <w:rFonts w:ascii="Arial" w:hAnsi="Arial" w:cs="Arial"/>
+          <w:sz w:val="24"/>
+          <w:szCs w:val="24"/>
+        </w:rPr>
+        <w:t>Graphic design is visual communication processes and issues through the appropriate use of typography, space, image and colour to solve. Use a graphic designer to create a variety of ways, and the combination of texts, ideas and visual information symbols and images to create a presentation. Graphic designers can produce the end result combines typography, visual arts and page layout - use techniques. Graphic design often refers to both the method of communication (Design) are formed and the products they make (Design).</w:t>
+      </w:r>
+    </w:p>
+    <w:p>
+      <w:pPr>
+        <w:spacing w:before="240" w:after="240" w:line="360" w:lineRule="auto"/>
+        <w:jc w:val="both"/>
+        <w:rPr>
+          <w:rFonts w:ascii="Arial" w:hAnsi="Arial" w:cs="Arial"/>
+          <w:sz w:val="24"/>
+          <w:szCs w:val="24"/>
+        </w:rPr>
+      </w:pPr>
+      <w:r>
+        <w:rPr>
+          <w:rFonts w:ascii="Arial" w:hAnsi="Arial" w:cs="Arial"/>
+          <w:sz w:val="24"/>
+          <w:szCs w:val="24"/>
+        </w:rPr>
+        <w:t>Database Design:</w:t>
+      </w:r>
+    </w:p>
+    <w:p>
+      <w:pPr>
+        <w:spacing w:before="240" w:after="240" w:line="360" w:lineRule="auto"/>
+        <w:jc w:val="both"/>
+        <w:rPr>
+          <w:rFonts w:ascii="Arial" w:hAnsi="Arial" w:cs="Arial"/>
+          <w:sz w:val="24"/>
+          <w:szCs w:val="24"/>
+        </w:rPr>
+      </w:pPr>
+      <w:r>
+        <w:rPr>
+          <w:rFonts w:ascii="Arial" w:hAnsi="Arial" w:cs="Arial"/>
+          <w:sz w:val="24"/>
+          <w:szCs w:val="24"/>
+        </w:rPr>
+        <w:t>The database design is to create a detailed data model of the database process. This data model contains structural data definition language of all logical and physical choices necessary design and physical storage parameters needed to develop, and can then be used to create a database. A complete model of attribution data contains detailed attributes for each unit. The long term database design can be used to describe the various parts of the structure of the database system. Logical data main design and appropriate considered used to store database structures.</w:t>
+      </w:r>
+    </w:p>
+    <w:p>
+      <w:pPr>
+        <w:spacing w:before="240" w:after="240" w:line="360" w:lineRule="auto"/>
+        <w:jc w:val="both"/>
+        <w:rPr>
+          <w:rFonts w:ascii="Arial" w:hAnsi="Arial" w:cs="Arial"/>
+          <w:sz w:val="24"/>
+          <w:szCs w:val="24"/>
+        </w:rPr>
+      </w:pPr>
+      <w:r>
+        <w:rPr>
+          <w:rFonts w:ascii="Arial" w:hAnsi="Arial" w:cs="Arial"/>
+          <w:sz w:val="24"/>
+          <w:szCs w:val="24"/>
+        </w:rPr>
+        <w:t xml:space="preserve">We used MongoDB as our database because ReactionCommerce supports MongoDB. In this phase we only focus on Products schema collection. We created a table for Product schemas, identified relationship within them. Once the relationship between the various information and dependencies have been identified, then the data may be </w:t>
+      </w:r>
+      <w:r>
+        <w:rPr>
+          <w:rFonts w:ascii="Arial" w:hAnsi="Arial" w:cs="Arial"/>
+          <w:sz w:val="24"/>
+          <w:szCs w:val="24"/>
+        </w:rPr>
+        <w:lastRenderedPageBreak/>
+        <w:t>mapped to arrange from the database management system to support the memory object logical structure.</w:t>
+      </w:r>
     </w:p>
     <w:p>
       <w:pPr>
@@ -3893,7 +4277,7 @@
           <w:szCs w:val="24"/>
         </w:rPr>
       </w:pPr>
-      <w:bookmarkStart w:id="12" w:name="_Toc452058124"/>
+      <w:bookmarkStart w:id="12" w:name="_Toc452068415"/>
       <w:r>
         <w:rPr>
           <w:rFonts w:ascii="Arial" w:hAnsi="Arial" w:cs="Arial"/>
@@ -3953,7 +4337,7 @@
           <w:szCs w:val="24"/>
         </w:rPr>
       </w:pPr>
-      <w:bookmarkStart w:id="13" w:name="_Toc452058125"/>
+      <w:bookmarkStart w:id="13" w:name="_Toc452068416"/>
       <w:r>
         <w:rPr>
           <w:rFonts w:ascii="Times New Roman" w:hAnsi="Times New Roman" w:cs="Times New Roman"/>
@@ -4144,23 +4528,6 @@
     </w:p>
     <w:p>
       <w:pPr>
-        <w:rPr>
-          <w:rFonts w:ascii="Arial" w:hAnsi="Arial" w:cs="Arial"/>
-          <w:sz w:val="24"/>
-          <w:szCs w:val="24"/>
-        </w:rPr>
-      </w:pPr>
-      <w:r>
-        <w:rPr>
-          <w:rFonts w:ascii="Arial" w:hAnsi="Arial" w:cs="Arial"/>
-          <w:sz w:val="24"/>
-          <w:szCs w:val="24"/>
-        </w:rPr>
-        <w:br w:type="page"/>
-      </w:r>
-    </w:p>
-    <w:p>
-      <w:pPr>
         <w:spacing w:before="120" w:line="360" w:lineRule="auto"/>
         <w:outlineLvl w:val="2"/>
         <w:rPr>
@@ -4170,7 +4537,7 @@
           <w:szCs w:val="24"/>
         </w:rPr>
       </w:pPr>
-      <w:bookmarkStart w:id="14" w:name="_Toc452058126"/>
+      <w:bookmarkStart w:id="14" w:name="_Toc452068417"/>
       <w:r>
         <w:rPr>
           <w:rFonts w:ascii="Times New Roman" w:hAnsi="Times New Roman" w:cs="Times New Roman"/>
@@ -4178,7 +4545,6 @@
           <w:sz w:val="24"/>
           <w:szCs w:val="24"/>
         </w:rPr>
-        <w:lastRenderedPageBreak/>
         <w:t>1.4</w:t>
       </w:r>
       <w:r>
@@ -4384,7 +4750,16 @@
           <w:sz w:val="24"/>
           <w:szCs w:val="24"/>
         </w:rPr>
-        <w:t>did not go to the meeting we appointed. It made the other teammate confused and the work was delayed, affecting the progress of the project.</w:t>
+        <w:t xml:space="preserve">did not </w:t>
+      </w:r>
+      <w:r>
+        <w:rPr>
+          <w:rFonts w:ascii="Arial" w:hAnsi="Arial" w:cs="Arial"/>
+          <w:sz w:val="24"/>
+          <w:szCs w:val="24"/>
+        </w:rPr>
+        <w:lastRenderedPageBreak/>
+        <w:t>go to the meeting we appointed. It made the other teammate confused and the work was delayed, affecting the progress of the project.</w:t>
       </w:r>
     </w:p>
     <w:p>
@@ -4441,7 +4816,7 @@
           <w:szCs w:val="24"/>
         </w:rPr>
       </w:pPr>
-      <w:bookmarkStart w:id="15" w:name="_Toc452058127"/>
+      <w:bookmarkStart w:id="15" w:name="_Toc452068418"/>
       <w:r>
         <w:rPr>
           <w:rFonts w:ascii="Times New Roman" w:hAnsi="Times New Roman" w:cs="Times New Roman"/>
@@ -4534,7 +4909,7 @@
           <w:szCs w:val="24"/>
         </w:rPr>
       </w:pPr>
-      <w:bookmarkStart w:id="16" w:name="_Toc452058128"/>
+      <w:bookmarkStart w:id="16" w:name="_Toc452068419"/>
       <w:r>
         <w:rPr>
           <w:rFonts w:ascii="Arial" w:hAnsi="Arial" w:cs="Arial"/>
@@ -4592,7 +4967,7 @@
           <w:szCs w:val="24"/>
         </w:rPr>
       </w:pPr>
-      <w:bookmarkStart w:id="17" w:name="_Toc452058129"/>
+      <w:bookmarkStart w:id="17" w:name="_Toc452068420"/>
       <w:r>
         <w:rPr>
           <w:rFonts w:ascii="Times New Roman" w:hAnsi="Times New Roman" w:cs="Times New Roman"/>
@@ -4655,16 +5030,7 @@
           <w:sz w:val="24"/>
           <w:szCs w:val="24"/>
         </w:rPr>
-        <w:t xml:space="preserve">every week during the team meetings when we check each other’s work and fill in the progress report. We did it very well not only because we performed this on time but also we gained much from it by finding what </w:t>
-      </w:r>
-      <w:r>
-        <w:rPr>
-          <w:rFonts w:ascii="Arial" w:hAnsi="Arial" w:cs="Arial"/>
-          <w:sz w:val="24"/>
-          <w:szCs w:val="24"/>
-        </w:rPr>
-        <w:lastRenderedPageBreak/>
-        <w:t xml:space="preserve">was going well and badly and the reasons why. It can be seen as a serious way to report performance to the teammates and advisers. </w:t>
+        <w:t xml:space="preserve">every week during the team meetings when we check each other’s work and fill in the progress report. We did it very well not only because we performed this on time but also we gained much from it by finding what was going well and badly and the reasons why. It can be seen as a serious way to report performance to the teammates and advisers. </w:t>
       </w:r>
     </w:p>
     <w:p>
@@ -4705,7 +5071,7 @@
           <w:szCs w:val="24"/>
         </w:rPr>
       </w:pPr>
-      <w:bookmarkStart w:id="18" w:name="_Toc452058130"/>
+      <w:bookmarkStart w:id="18" w:name="_Toc452068421"/>
       <w:r>
         <w:rPr>
           <w:rFonts w:ascii="Times New Roman" w:hAnsi="Times New Roman" w:cs="Times New Roman"/>
@@ -4743,6 +5109,163 @@
         <w:t>ontrol</w:t>
       </w:r>
       <w:bookmarkEnd w:id="18"/>
+    </w:p>
+    <w:p>
+      <w:pPr>
+        <w:spacing w:before="120" w:line="360" w:lineRule="auto"/>
+        <w:jc w:val="both"/>
+        <w:rPr>
+          <w:rFonts w:ascii="Arial" w:hAnsi="Arial" w:cs="Arial"/>
+          <w:sz w:val="24"/>
+          <w:szCs w:val="24"/>
+        </w:rPr>
+      </w:pPr>
+      <w:r>
+        <w:rPr>
+          <w:rFonts w:ascii="Arial" w:hAnsi="Arial" w:cs="Arial"/>
+          <w:sz w:val="24"/>
+          <w:szCs w:val="24"/>
+        </w:rPr>
+        <w:lastRenderedPageBreak/>
+        <w:t>Quality control is a process through which we can review all the functions, services or processes in project. There are many elements which can be included in quality management process such as:</w:t>
+      </w:r>
+    </w:p>
+    <w:p>
+      <w:pPr>
+        <w:pStyle w:val="ListParagraph"/>
+        <w:numPr>
+          <w:ilvl w:val="0"/>
+          <w:numId w:val="8"/>
+        </w:numPr>
+        <w:spacing w:before="120" w:line="360" w:lineRule="auto"/>
+        <w:jc w:val="both"/>
+        <w:rPr>
+          <w:rFonts w:ascii="Arial" w:hAnsi="Arial" w:cs="Arial"/>
+          <w:sz w:val="24"/>
+          <w:szCs w:val="24"/>
+        </w:rPr>
+      </w:pPr>
+      <w:r>
+        <w:rPr>
+          <w:rFonts w:ascii="Arial" w:hAnsi="Arial" w:cs="Arial"/>
+          <w:sz w:val="24"/>
+          <w:szCs w:val="24"/>
+        </w:rPr>
+        <w:t>Identification of records, performance and criteria are elements of quality control</w:t>
+      </w:r>
+    </w:p>
+    <w:p>
+      <w:pPr>
+        <w:pStyle w:val="ListParagraph"/>
+        <w:numPr>
+          <w:ilvl w:val="0"/>
+          <w:numId w:val="8"/>
+        </w:numPr>
+        <w:spacing w:before="120" w:line="360" w:lineRule="auto"/>
+        <w:jc w:val="both"/>
+        <w:rPr>
+          <w:rFonts w:ascii="Arial" w:hAnsi="Arial" w:cs="Arial"/>
+          <w:sz w:val="24"/>
+          <w:szCs w:val="24"/>
+        </w:rPr>
+      </w:pPr>
+      <w:r>
+        <w:rPr>
+          <w:rFonts w:ascii="Arial" w:hAnsi="Arial" w:cs="Arial"/>
+          <w:sz w:val="24"/>
+          <w:szCs w:val="24"/>
+        </w:rPr>
+        <w:t>Having suitable knowledge, skills, and experience.</w:t>
+      </w:r>
+    </w:p>
+    <w:p>
+      <w:pPr>
+        <w:pStyle w:val="ListParagraph"/>
+        <w:numPr>
+          <w:ilvl w:val="0"/>
+          <w:numId w:val="8"/>
+        </w:numPr>
+        <w:spacing w:before="120" w:line="360" w:lineRule="auto"/>
+        <w:jc w:val="both"/>
+        <w:rPr>
+          <w:rFonts w:ascii="Arial" w:hAnsi="Arial" w:cs="Arial"/>
+          <w:sz w:val="24"/>
+          <w:szCs w:val="24"/>
+        </w:rPr>
+      </w:pPr>
+      <w:r>
+        <w:rPr>
+          <w:rFonts w:ascii="Arial" w:hAnsi="Arial" w:cs="Arial"/>
+          <w:sz w:val="24"/>
+          <w:szCs w:val="24"/>
+        </w:rPr>
+        <w:t>Having human issues or errors such as Personal, integrity, confidence, motivation, team spirit, good relationships.</w:t>
+      </w:r>
+    </w:p>
+    <w:p>
+      <w:pPr>
+        <w:spacing w:before="120" w:line="360" w:lineRule="auto"/>
+        <w:jc w:val="both"/>
+        <w:rPr>
+          <w:rFonts w:ascii="Arial" w:hAnsi="Arial" w:cs="Arial"/>
+          <w:sz w:val="24"/>
+          <w:szCs w:val="24"/>
+        </w:rPr>
+      </w:pPr>
+      <w:r>
+        <w:rPr>
+          <w:rFonts w:ascii="Arial" w:hAnsi="Arial" w:cs="Arial"/>
+          <w:sz w:val="24"/>
+          <w:szCs w:val="24"/>
+        </w:rPr>
+        <w:t>Quality control can include t</w:t>
+      </w:r>
+      <w:r>
+        <w:rPr>
+          <w:rFonts w:ascii="Arial" w:hAnsi="Arial" w:cs="Arial"/>
+          <w:sz w:val="24"/>
+          <w:szCs w:val="24"/>
+        </w:rPr>
+        <w:t>esting product where every side of products are examined in details and try to remove all errors and bugs before it launches into public. Testing will be provided with the detailed description of operations, expectations and results which is known as Test Cases and Test Reports. After testing each area of products, we need to produce Unit test case and unit test report. At the end when all test gets over, we need to combine all unit test cases in to single final test cases document.</w:t>
+      </w:r>
+    </w:p>
+    <w:p>
+      <w:pPr>
+        <w:spacing w:before="120" w:line="360" w:lineRule="auto"/>
+        <w:jc w:val="both"/>
+        <w:rPr>
+          <w:rFonts w:ascii="Arial" w:hAnsi="Arial" w:cs="Arial"/>
+          <w:sz w:val="24"/>
+          <w:szCs w:val="24"/>
+        </w:rPr>
+      </w:pPr>
+      <w:r>
+        <w:rPr>
+          <w:rFonts w:ascii="Arial" w:hAnsi="Arial" w:cs="Arial"/>
+          <w:sz w:val="24"/>
+          <w:szCs w:val="24"/>
+        </w:rPr>
+        <w:t>After examine the products and if found errors that quality assurance come in place as quality assurance has two principles that is “Fit for purpose” (The product should be suitable for the intended purpose) and “Right first time” (Mistakes should be eliminated). Suitable quality is determining by customers, product users or client.</w:t>
+      </w:r>
+    </w:p>
+    <w:p>
+      <w:pPr>
+        <w:spacing w:before="120" w:line="360" w:lineRule="auto"/>
+        <w:jc w:val="both"/>
+        <w:rPr>
+          <w:rFonts w:ascii="Arial" w:hAnsi="Arial" w:cs="Arial"/>
+          <w:sz w:val="24"/>
+          <w:szCs w:val="24"/>
+        </w:rPr>
+      </w:pPr>
+      <w:r>
+        <w:rPr>
+          <w:rFonts w:ascii="Arial" w:hAnsi="Arial" w:cs="Arial"/>
+          <w:sz w:val="24"/>
+          <w:szCs w:val="24"/>
+        </w:rPr>
+        <w:t>Prepare a survey for user testing and tell them to test a product and answer the questions into survey form, and write suggestions or opinions into the suggestions form. We decided to work for minimum 30 hours per week and our goal to finish testing into deadline as per our project plan. Time management is also important to maintain quality.</w:t>
+      </w:r>
     </w:p>
     <w:p>
       <w:pPr>
@@ -4755,7 +5278,7 @@
           <w:szCs w:val="24"/>
         </w:rPr>
       </w:pPr>
-      <w:bookmarkStart w:id="19" w:name="_Toc452058131"/>
+      <w:bookmarkStart w:id="19" w:name="_Toc452068422"/>
       <w:r>
         <w:rPr>
           <w:rFonts w:ascii="Times New Roman" w:hAnsi="Times New Roman" w:cs="Times New Roman"/>
@@ -4842,7 +5365,16 @@
           <w:sz w:val="24"/>
           <w:szCs w:val="24"/>
         </w:rPr>
-        <w:t>Also, our requirements are put into product versions. In each version, one requirement is developed based on the completion of requirements from previous versions. That means, there is no overall design existing and plans are made for individual versions, so there is actually no scope change.</w:t>
+        <w:t xml:space="preserve">Also, our requirements are put into product versions. In each version, one requirement is developed based on the completion of requirements from previous versions. That </w:t>
+      </w:r>
+      <w:r>
+        <w:rPr>
+          <w:rFonts w:ascii="Arial" w:hAnsi="Arial" w:cs="Arial"/>
+          <w:sz w:val="24"/>
+          <w:szCs w:val="24"/>
+        </w:rPr>
+        <w:lastRenderedPageBreak/>
+        <w:t>means, there is no overall design existing and plans are made for individual versions, so there is actually no scope change.</w:t>
       </w:r>
     </w:p>
     <w:p>
@@ -4875,7 +5407,7 @@
           <w:szCs w:val="24"/>
         </w:rPr>
       </w:pPr>
-      <w:bookmarkStart w:id="20" w:name="_Toc452058132"/>
+      <w:bookmarkStart w:id="20" w:name="_Toc452068423"/>
       <w:r>
         <w:rPr>
           <w:rFonts w:ascii="Times New Roman" w:hAnsi="Times New Roman" w:cs="Times New Roman"/>
@@ -4967,6 +5499,298 @@
 <file path=word/numbering.xml><?xml version="1.0" encoding="utf-8"?>
 <w:numbering xmlns:wpc="http://schemas.microsoft.com/office/word/2010/wordprocessingCanvas" xmlns:mc="http://schemas.openxmlformats.org/markup-compatibility/2006" xmlns:o="urn:schemas-microsoft-com:office:office" xmlns:r="http://schemas.openxmlformats.org/officeDocument/2006/relationships" xmlns:m="http://schemas.openxmlformats.org/officeDocument/2006/math" xmlns:v="urn:schemas-microsoft-com:vml" xmlns:wp14="http://schemas.microsoft.com/office/word/2010/wordprocessingDrawing" xmlns:wp="http://schemas.openxmlformats.org/drawingml/2006/wordprocessingDrawing" xmlns:w10="urn:schemas-microsoft-com:office:word" xmlns:w="http://schemas.openxmlformats.org/wordprocessingml/2006/main" xmlns:w14="http://schemas.microsoft.com/office/word/2010/wordml" xmlns:w15="http://schemas.microsoft.com/office/word/2012/wordml" xmlns:wpg="http://schemas.microsoft.com/office/word/2010/wordprocessingGroup" xmlns:wpi="http://schemas.microsoft.com/office/word/2010/wordprocessingInk" xmlns:wne="http://schemas.microsoft.com/office/word/2006/wordml" xmlns:wps="http://schemas.microsoft.com/office/word/2010/wordprocessingShape" mc:Ignorable="w14 w15 wp14">
   <w:abstractNum w:abstractNumId="0" w15:restartNumberingAfterBreak="0">
+    <w:nsid w:val="01D4490F"/>
+    <w:multiLevelType w:val="hybridMultilevel"/>
+    <w:tmpl w:val="EF3A168E"/>
+    <w:lvl w:ilvl="0" w:tplc="B0AA03C4">
+      <w:start w:val="1"/>
+      <w:numFmt w:val="lowerLetter"/>
+      <w:lvlText w:val="%1."/>
+      <w:lvlJc w:val="left"/>
+      <w:pPr>
+        <w:ind w:left="1080" w:hanging="360"/>
+      </w:pPr>
+      <w:rPr>
+        <w:rFonts w:hint="default"/>
+      </w:rPr>
+    </w:lvl>
+    <w:lvl w:ilvl="1" w:tplc="40090019" w:tentative="1">
+      <w:start w:val="1"/>
+      <w:numFmt w:val="lowerLetter"/>
+      <w:lvlText w:val="%2."/>
+      <w:lvlJc w:val="left"/>
+      <w:pPr>
+        <w:ind w:left="1800" w:hanging="360"/>
+      </w:pPr>
+    </w:lvl>
+    <w:lvl w:ilvl="2" w:tplc="4009001B" w:tentative="1">
+      <w:start w:val="1"/>
+      <w:numFmt w:val="lowerRoman"/>
+      <w:lvlText w:val="%3."/>
+      <w:lvlJc w:val="right"/>
+      <w:pPr>
+        <w:ind w:left="2520" w:hanging="180"/>
+      </w:pPr>
+    </w:lvl>
+    <w:lvl w:ilvl="3" w:tplc="4009000F" w:tentative="1">
+      <w:start w:val="1"/>
+      <w:numFmt w:val="decimal"/>
+      <w:lvlText w:val="%4."/>
+      <w:lvlJc w:val="left"/>
+      <w:pPr>
+        <w:ind w:left="3240" w:hanging="360"/>
+      </w:pPr>
+    </w:lvl>
+    <w:lvl w:ilvl="4" w:tplc="40090019" w:tentative="1">
+      <w:start w:val="1"/>
+      <w:numFmt w:val="lowerLetter"/>
+      <w:lvlText w:val="%5."/>
+      <w:lvlJc w:val="left"/>
+      <w:pPr>
+        <w:ind w:left="3960" w:hanging="360"/>
+      </w:pPr>
+    </w:lvl>
+    <w:lvl w:ilvl="5" w:tplc="4009001B" w:tentative="1">
+      <w:start w:val="1"/>
+      <w:numFmt w:val="lowerRoman"/>
+      <w:lvlText w:val="%6."/>
+      <w:lvlJc w:val="right"/>
+      <w:pPr>
+        <w:ind w:left="4680" w:hanging="180"/>
+      </w:pPr>
+    </w:lvl>
+    <w:lvl w:ilvl="6" w:tplc="4009000F" w:tentative="1">
+      <w:start w:val="1"/>
+      <w:numFmt w:val="decimal"/>
+      <w:lvlText w:val="%7."/>
+      <w:lvlJc w:val="left"/>
+      <w:pPr>
+        <w:ind w:left="5400" w:hanging="360"/>
+      </w:pPr>
+    </w:lvl>
+    <w:lvl w:ilvl="7" w:tplc="40090019" w:tentative="1">
+      <w:start w:val="1"/>
+      <w:numFmt w:val="lowerLetter"/>
+      <w:lvlText w:val="%8."/>
+      <w:lvlJc w:val="left"/>
+      <w:pPr>
+        <w:ind w:left="6120" w:hanging="360"/>
+      </w:pPr>
+    </w:lvl>
+    <w:lvl w:ilvl="8" w:tplc="4009001B" w:tentative="1">
+      <w:start w:val="1"/>
+      <w:numFmt w:val="lowerRoman"/>
+      <w:lvlText w:val="%9."/>
+      <w:lvlJc w:val="right"/>
+      <w:pPr>
+        <w:ind w:left="6840" w:hanging="180"/>
+      </w:pPr>
+    </w:lvl>
+  </w:abstractNum>
+  <w:abstractNum w:abstractNumId="1" w15:restartNumberingAfterBreak="0">
+    <w:nsid w:val="07B9731E"/>
+    <w:multiLevelType w:val="hybridMultilevel"/>
+    <w:tmpl w:val="529EDF24"/>
+    <w:lvl w:ilvl="0" w:tplc="14090001">
+      <w:start w:val="1"/>
+      <w:numFmt w:val="bullet"/>
+      <w:lvlText w:val=""/>
+      <w:lvlJc w:val="left"/>
+      <w:pPr>
+        <w:ind w:left="720" w:hanging="360"/>
+      </w:pPr>
+      <w:rPr>
+        <w:rFonts w:ascii="Symbol" w:hAnsi="Symbol" w:hint="default"/>
+      </w:rPr>
+    </w:lvl>
+    <w:lvl w:ilvl="1" w:tplc="14090003" w:tentative="1">
+      <w:start w:val="1"/>
+      <w:numFmt w:val="bullet"/>
+      <w:lvlText w:val="o"/>
+      <w:lvlJc w:val="left"/>
+      <w:pPr>
+        <w:ind w:left="1440" w:hanging="360"/>
+      </w:pPr>
+      <w:rPr>
+        <w:rFonts w:ascii="Courier New" w:hAnsi="Courier New" w:cs="Courier New" w:hint="default"/>
+      </w:rPr>
+    </w:lvl>
+    <w:lvl w:ilvl="2" w:tplc="14090005" w:tentative="1">
+      <w:start w:val="1"/>
+      <w:numFmt w:val="bullet"/>
+      <w:lvlText w:val=""/>
+      <w:lvlJc w:val="left"/>
+      <w:pPr>
+        <w:ind w:left="2160" w:hanging="360"/>
+      </w:pPr>
+      <w:rPr>
+        <w:rFonts w:ascii="Wingdings" w:hAnsi="Wingdings" w:hint="default"/>
+      </w:rPr>
+    </w:lvl>
+    <w:lvl w:ilvl="3" w:tplc="14090001" w:tentative="1">
+      <w:start w:val="1"/>
+      <w:numFmt w:val="bullet"/>
+      <w:lvlText w:val=""/>
+      <w:lvlJc w:val="left"/>
+      <w:pPr>
+        <w:ind w:left="2880" w:hanging="360"/>
+      </w:pPr>
+      <w:rPr>
+        <w:rFonts w:ascii="Symbol" w:hAnsi="Symbol" w:hint="default"/>
+      </w:rPr>
+    </w:lvl>
+    <w:lvl w:ilvl="4" w:tplc="14090003" w:tentative="1">
+      <w:start w:val="1"/>
+      <w:numFmt w:val="bullet"/>
+      <w:lvlText w:val="o"/>
+      <w:lvlJc w:val="left"/>
+      <w:pPr>
+        <w:ind w:left="3600" w:hanging="360"/>
+      </w:pPr>
+      <w:rPr>
+        <w:rFonts w:ascii="Courier New" w:hAnsi="Courier New" w:cs="Courier New" w:hint="default"/>
+      </w:rPr>
+    </w:lvl>
+    <w:lvl w:ilvl="5" w:tplc="14090005" w:tentative="1">
+      <w:start w:val="1"/>
+      <w:numFmt w:val="bullet"/>
+      <w:lvlText w:val=""/>
+      <w:lvlJc w:val="left"/>
+      <w:pPr>
+        <w:ind w:left="4320" w:hanging="360"/>
+      </w:pPr>
+      <w:rPr>
+        <w:rFonts w:ascii="Wingdings" w:hAnsi="Wingdings" w:hint="default"/>
+      </w:rPr>
+    </w:lvl>
+    <w:lvl w:ilvl="6" w:tplc="14090001" w:tentative="1">
+      <w:start w:val="1"/>
+      <w:numFmt w:val="bullet"/>
+      <w:lvlText w:val=""/>
+      <w:lvlJc w:val="left"/>
+      <w:pPr>
+        <w:ind w:left="5040" w:hanging="360"/>
+      </w:pPr>
+      <w:rPr>
+        <w:rFonts w:ascii="Symbol" w:hAnsi="Symbol" w:hint="default"/>
+      </w:rPr>
+    </w:lvl>
+    <w:lvl w:ilvl="7" w:tplc="14090003" w:tentative="1">
+      <w:start w:val="1"/>
+      <w:numFmt w:val="bullet"/>
+      <w:lvlText w:val="o"/>
+      <w:lvlJc w:val="left"/>
+      <w:pPr>
+        <w:ind w:left="5760" w:hanging="360"/>
+      </w:pPr>
+      <w:rPr>
+        <w:rFonts w:ascii="Courier New" w:hAnsi="Courier New" w:cs="Courier New" w:hint="default"/>
+      </w:rPr>
+    </w:lvl>
+    <w:lvl w:ilvl="8" w:tplc="14090005" w:tentative="1">
+      <w:start w:val="1"/>
+      <w:numFmt w:val="bullet"/>
+      <w:lvlText w:val=""/>
+      <w:lvlJc w:val="left"/>
+      <w:pPr>
+        <w:ind w:left="6480" w:hanging="360"/>
+      </w:pPr>
+      <w:rPr>
+        <w:rFonts w:ascii="Wingdings" w:hAnsi="Wingdings" w:hint="default"/>
+      </w:rPr>
+    </w:lvl>
+  </w:abstractNum>
+  <w:abstractNum w:abstractNumId="2" w15:restartNumberingAfterBreak="0">
+    <w:nsid w:val="116D3259"/>
+    <w:multiLevelType w:val="hybridMultilevel"/>
+    <w:tmpl w:val="66DEDEA6"/>
+    <w:lvl w:ilvl="0" w:tplc="90CEA1BE">
+      <w:start w:val="1"/>
+      <w:numFmt w:val="decimal"/>
+      <w:lvlText w:val="%1."/>
+      <w:lvlJc w:val="left"/>
+      <w:pPr>
+        <w:ind w:left="720" w:hanging="360"/>
+      </w:pPr>
+      <w:rPr>
+        <w:rFonts w:cstheme="minorBidi" w:hint="default"/>
+        <w:color w:val="auto"/>
+      </w:rPr>
+    </w:lvl>
+    <w:lvl w:ilvl="1" w:tplc="40090019" w:tentative="1">
+      <w:start w:val="1"/>
+      <w:numFmt w:val="lowerLetter"/>
+      <w:lvlText w:val="%2."/>
+      <w:lvlJc w:val="left"/>
+      <w:pPr>
+        <w:ind w:left="1440" w:hanging="360"/>
+      </w:pPr>
+    </w:lvl>
+    <w:lvl w:ilvl="2" w:tplc="4009001B" w:tentative="1">
+      <w:start w:val="1"/>
+      <w:numFmt w:val="lowerRoman"/>
+      <w:lvlText w:val="%3."/>
+      <w:lvlJc w:val="right"/>
+      <w:pPr>
+        <w:ind w:left="2160" w:hanging="180"/>
+      </w:pPr>
+    </w:lvl>
+    <w:lvl w:ilvl="3" w:tplc="4009000F" w:tentative="1">
+      <w:start w:val="1"/>
+      <w:numFmt w:val="decimal"/>
+      <w:lvlText w:val="%4."/>
+      <w:lvlJc w:val="left"/>
+      <w:pPr>
+        <w:ind w:left="2880" w:hanging="360"/>
+      </w:pPr>
+    </w:lvl>
+    <w:lvl w:ilvl="4" w:tplc="40090019" w:tentative="1">
+      <w:start w:val="1"/>
+      <w:numFmt w:val="lowerLetter"/>
+      <w:lvlText w:val="%5."/>
+      <w:lvlJc w:val="left"/>
+      <w:pPr>
+        <w:ind w:left="3600" w:hanging="360"/>
+      </w:pPr>
+    </w:lvl>
+    <w:lvl w:ilvl="5" w:tplc="4009001B" w:tentative="1">
+      <w:start w:val="1"/>
+      <w:numFmt w:val="lowerRoman"/>
+      <w:lvlText w:val="%6."/>
+      <w:lvlJc w:val="right"/>
+      <w:pPr>
+        <w:ind w:left="4320" w:hanging="180"/>
+      </w:pPr>
+    </w:lvl>
+    <w:lvl w:ilvl="6" w:tplc="4009000F" w:tentative="1">
+      <w:start w:val="1"/>
+      <w:numFmt w:val="decimal"/>
+      <w:lvlText w:val="%7."/>
+      <w:lvlJc w:val="left"/>
+      <w:pPr>
+        <w:ind w:left="5040" w:hanging="360"/>
+      </w:pPr>
+    </w:lvl>
+    <w:lvl w:ilvl="7" w:tplc="40090019" w:tentative="1">
+      <w:start w:val="1"/>
+      <w:numFmt w:val="lowerLetter"/>
+      <w:lvlText w:val="%8."/>
+      <w:lvlJc w:val="left"/>
+      <w:pPr>
+        <w:ind w:left="5760" w:hanging="360"/>
+      </w:pPr>
+    </w:lvl>
+    <w:lvl w:ilvl="8" w:tplc="4009001B" w:tentative="1">
+      <w:start w:val="1"/>
+      <w:numFmt w:val="lowerRoman"/>
+      <w:lvlText w:val="%9."/>
+      <w:lvlJc w:val="right"/>
+      <w:pPr>
+        <w:ind w:left="6480" w:hanging="180"/>
+      </w:pPr>
+    </w:lvl>
+  </w:abstractNum>
+  <w:abstractNum w:abstractNumId="3" w15:restartNumberingAfterBreak="0">
     <w:nsid w:val="140C4F6D"/>
     <w:multiLevelType w:val="hybridMultilevel"/>
     <w:tmpl w:val="7994BCF8"/>
@@ -5079,7 +5903,7 @@
       </w:rPr>
     </w:lvl>
   </w:abstractNum>
-  <w:abstractNum w:abstractNumId="1" w15:restartNumberingAfterBreak="0">
+  <w:abstractNum w:abstractNumId="4" w15:restartNumberingAfterBreak="0">
     <w:nsid w:val="1BA653B0"/>
     <w:multiLevelType w:val="multilevel"/>
     <w:tmpl w:val="18EA48C0"/>
@@ -5200,7 +6024,7 @@
       </w:rPr>
     </w:lvl>
   </w:abstractNum>
-  <w:abstractNum w:abstractNumId="2" w15:restartNumberingAfterBreak="0">
+  <w:abstractNum w:abstractNumId="5" w15:restartNumberingAfterBreak="0">
     <w:nsid w:val="26B5294E"/>
     <w:multiLevelType w:val="hybridMultilevel"/>
     <w:tmpl w:val="65861C1E"/>
@@ -5289,7 +6113,7 @@
       </w:pPr>
     </w:lvl>
   </w:abstractNum>
-  <w:abstractNum w:abstractNumId="3" w15:restartNumberingAfterBreak="0">
+  <w:abstractNum w:abstractNumId="6" w15:restartNumberingAfterBreak="0">
     <w:nsid w:val="462C4FC5"/>
     <w:multiLevelType w:val="hybridMultilevel"/>
     <w:tmpl w:val="0504B2F6"/>
@@ -5402,7 +6226,96 @@
       </w:rPr>
     </w:lvl>
   </w:abstractNum>
-  <w:abstractNum w:abstractNumId="4" w15:restartNumberingAfterBreak="0">
+  <w:abstractNum w:abstractNumId="7" w15:restartNumberingAfterBreak="0">
+    <w:nsid w:val="640A26F5"/>
+    <w:multiLevelType w:val="hybridMultilevel"/>
+    <w:tmpl w:val="01AA3D62"/>
+    <w:lvl w:ilvl="0" w:tplc="4009000F">
+      <w:start w:val="1"/>
+      <w:numFmt w:val="decimal"/>
+      <w:lvlText w:val="%1."/>
+      <w:lvlJc w:val="left"/>
+      <w:pPr>
+        <w:ind w:left="720" w:hanging="360"/>
+      </w:pPr>
+      <w:rPr>
+        <w:rFonts w:hint="default"/>
+      </w:rPr>
+    </w:lvl>
+    <w:lvl w:ilvl="1" w:tplc="40090019" w:tentative="1">
+      <w:start w:val="1"/>
+      <w:numFmt w:val="lowerLetter"/>
+      <w:lvlText w:val="%2."/>
+      <w:lvlJc w:val="left"/>
+      <w:pPr>
+        <w:ind w:left="1440" w:hanging="360"/>
+      </w:pPr>
+    </w:lvl>
+    <w:lvl w:ilvl="2" w:tplc="4009001B" w:tentative="1">
+      <w:start w:val="1"/>
+      <w:numFmt w:val="lowerRoman"/>
+      <w:lvlText w:val="%3."/>
+      <w:lvlJc w:val="right"/>
+      <w:pPr>
+        <w:ind w:left="2160" w:hanging="180"/>
+      </w:pPr>
+    </w:lvl>
+    <w:lvl w:ilvl="3" w:tplc="4009000F" w:tentative="1">
+      <w:start w:val="1"/>
+      <w:numFmt w:val="decimal"/>
+      <w:lvlText w:val="%4."/>
+      <w:lvlJc w:val="left"/>
+      <w:pPr>
+        <w:ind w:left="2880" w:hanging="360"/>
+      </w:pPr>
+    </w:lvl>
+    <w:lvl w:ilvl="4" w:tplc="40090019" w:tentative="1">
+      <w:start w:val="1"/>
+      <w:numFmt w:val="lowerLetter"/>
+      <w:lvlText w:val="%5."/>
+      <w:lvlJc w:val="left"/>
+      <w:pPr>
+        <w:ind w:left="3600" w:hanging="360"/>
+      </w:pPr>
+    </w:lvl>
+    <w:lvl w:ilvl="5" w:tplc="4009001B" w:tentative="1">
+      <w:start w:val="1"/>
+      <w:numFmt w:val="lowerRoman"/>
+      <w:lvlText w:val="%6."/>
+      <w:lvlJc w:val="right"/>
+      <w:pPr>
+        <w:ind w:left="4320" w:hanging="180"/>
+      </w:pPr>
+    </w:lvl>
+    <w:lvl w:ilvl="6" w:tplc="4009000F" w:tentative="1">
+      <w:start w:val="1"/>
+      <w:numFmt w:val="decimal"/>
+      <w:lvlText w:val="%7."/>
+      <w:lvlJc w:val="left"/>
+      <w:pPr>
+        <w:ind w:left="5040" w:hanging="360"/>
+      </w:pPr>
+    </w:lvl>
+    <w:lvl w:ilvl="7" w:tplc="40090019" w:tentative="1">
+      <w:start w:val="1"/>
+      <w:numFmt w:val="lowerLetter"/>
+      <w:lvlText w:val="%8."/>
+      <w:lvlJc w:val="left"/>
+      <w:pPr>
+        <w:ind w:left="5760" w:hanging="360"/>
+      </w:pPr>
+    </w:lvl>
+    <w:lvl w:ilvl="8" w:tplc="4009001B" w:tentative="1">
+      <w:start w:val="1"/>
+      <w:numFmt w:val="lowerRoman"/>
+      <w:lvlText w:val="%9."/>
+      <w:lvlJc w:val="right"/>
+      <w:pPr>
+        <w:ind w:left="6480" w:hanging="180"/>
+      </w:pPr>
+    </w:lvl>
+  </w:abstractNum>
+  <w:abstractNum w:abstractNumId="8" w15:restartNumberingAfterBreak="0">
     <w:nsid w:val="66F517A2"/>
     <w:multiLevelType w:val="hybridMultilevel"/>
     <w:tmpl w:val="BC3E388E"/>
@@ -5515,7 +6428,7 @@
       </w:rPr>
     </w:lvl>
   </w:abstractNum>
-  <w:abstractNum w:abstractNumId="5" w15:restartNumberingAfterBreak="0">
+  <w:abstractNum w:abstractNumId="9" w15:restartNumberingAfterBreak="0">
     <w:nsid w:val="75F057F3"/>
     <w:multiLevelType w:val="hybridMultilevel"/>
     <w:tmpl w:val="88E8A402"/>
@@ -5629,22 +6542,34 @@
     </w:lvl>
   </w:abstractNum>
   <w:num w:numId="1">
-    <w:abstractNumId w:val="2"/>
+    <w:abstractNumId w:val="5"/>
   </w:num>
   <w:num w:numId="2">
+    <w:abstractNumId w:val="4"/>
+  </w:num>
+  <w:num w:numId="3">
+    <w:abstractNumId w:val="8"/>
+  </w:num>
+  <w:num w:numId="4">
+    <w:abstractNumId w:val="3"/>
+  </w:num>
+  <w:num w:numId="5">
+    <w:abstractNumId w:val="9"/>
+  </w:num>
+  <w:num w:numId="6">
+    <w:abstractNumId w:val="6"/>
+  </w:num>
+  <w:num w:numId="7">
+    <w:abstractNumId w:val="0"/>
+  </w:num>
+  <w:num w:numId="8">
     <w:abstractNumId w:val="1"/>
   </w:num>
-  <w:num w:numId="3">
-    <w:abstractNumId w:val="4"/>
+  <w:num w:numId="9">
+    <w:abstractNumId w:val="7"/>
   </w:num>
-  <w:num w:numId="4">
-    <w:abstractNumId w:val="0"/>
-  </w:num>
-  <w:num w:numId="5">
-    <w:abstractNumId w:val="5"/>
-  </w:num>
-  <w:num w:numId="6">
-    <w:abstractNumId w:val="3"/>
+  <w:num w:numId="10">
+    <w:abstractNumId w:val="2"/>
   </w:num>
 </w:numbering>
 </file>
@@ -6244,6 +7169,54 @@
       <w:u w:val="single"/>
     </w:rPr>
   </w:style>
+  <w:style w:type="paragraph" w:styleId="HTMLPreformatted">
+    <w:name w:val="HTML Preformatted"/>
+    <w:basedOn w:val="Normal"/>
+    <w:link w:val="HTMLPreformattedChar"/>
+    <w:uiPriority w:val="99"/>
+    <w:unhideWhenUsed/>
+    <w:rsid w:val="005F0970"/>
+    <w:pPr>
+      <w:tabs>
+        <w:tab w:val="left" w:pos="916"/>
+        <w:tab w:val="left" w:pos="1832"/>
+        <w:tab w:val="left" w:pos="2748"/>
+        <w:tab w:val="left" w:pos="3664"/>
+        <w:tab w:val="left" w:pos="4580"/>
+        <w:tab w:val="left" w:pos="5496"/>
+        <w:tab w:val="left" w:pos="6412"/>
+        <w:tab w:val="left" w:pos="7328"/>
+        <w:tab w:val="left" w:pos="8244"/>
+        <w:tab w:val="left" w:pos="9160"/>
+        <w:tab w:val="left" w:pos="10076"/>
+        <w:tab w:val="left" w:pos="10992"/>
+        <w:tab w:val="left" w:pos="11908"/>
+        <w:tab w:val="left" w:pos="12824"/>
+        <w:tab w:val="left" w:pos="13740"/>
+        <w:tab w:val="left" w:pos="14656"/>
+      </w:tabs>
+      <w:spacing w:after="0" w:line="240" w:lineRule="auto"/>
+    </w:pPr>
+    <w:rPr>
+      <w:rFonts w:ascii="Courier New" w:eastAsia="Times New Roman" w:hAnsi="Courier New" w:cs="Courier New"/>
+      <w:sz w:val="20"/>
+      <w:szCs w:val="20"/>
+      <w:lang w:val="en-IN" w:eastAsia="en-IN"/>
+    </w:rPr>
+  </w:style>
+  <w:style w:type="character" w:customStyle="1" w:styleId="HTMLPreformattedChar">
+    <w:name w:val="HTML Preformatted Char"/>
+    <w:basedOn w:val="DefaultParagraphFont"/>
+    <w:link w:val="HTMLPreformatted"/>
+    <w:uiPriority w:val="99"/>
+    <w:rsid w:val="005F0970"/>
+    <w:rPr>
+      <w:rFonts w:ascii="Courier New" w:eastAsia="Times New Roman" w:hAnsi="Courier New" w:cs="Courier New"/>
+      <w:sz w:val="20"/>
+      <w:szCs w:val="20"/>
+      <w:lang w:val="en-IN" w:eastAsia="en-IN"/>
+    </w:rPr>
+  </w:style>
 </w:styles>
 </file>
 
@@ -6513,7 +7486,7 @@
 </file>
 
 <file path=customXml/itemProps1.xml><?xml version="1.0" encoding="utf-8"?>
-<ds:datastoreItem xmlns:ds="http://schemas.openxmlformats.org/officeDocument/2006/customXml" ds:itemID="{BC076EEA-8620-4DC7-8ED3-523AB33EC59B}">
+<ds:datastoreItem xmlns:ds="http://schemas.openxmlformats.org/officeDocument/2006/customXml" ds:itemID="{7C118712-8FB4-4CE3-A575-C5FC5468FCB6}">
   <ds:schemaRefs>
     <ds:schemaRef ds:uri="http://schemas.openxmlformats.org/officeDocument/2006/bibliography"/>
   </ds:schemaRefs>

</xml_diff>

<commit_message>
Final of the first version of closeout report
</commit_message>
<xml_diff>
--- a/Project End Processes/Project Closeout Report.docx
+++ b/Project End Processes/Project Closeout Report.docx
@@ -80,8 +80,6 @@
           <w:r>
             <w:t>Table of Contents</w:t>
           </w:r>
-          <w:bookmarkStart w:id="0" w:name="_GoBack"/>
-          <w:bookmarkEnd w:id="0"/>
         </w:p>
         <w:p>
           <w:pPr>
@@ -2286,12 +2284,12 @@
         <w:spacing w:after="240" w:line="360" w:lineRule="auto"/>
         <w:ind w:left="357" w:hanging="357"/>
       </w:pPr>
-      <w:bookmarkStart w:id="1" w:name="_Toc452224302"/>
+      <w:bookmarkStart w:id="0" w:name="_Toc452224302"/>
       <w:r>
         <w:lastRenderedPageBreak/>
         <w:t>Project management</w:t>
       </w:r>
-      <w:bookmarkEnd w:id="1"/>
+      <w:bookmarkEnd w:id="0"/>
     </w:p>
     <w:p>
       <w:pPr>
@@ -2304,7 +2302,7 @@
           <w:szCs w:val="24"/>
         </w:rPr>
       </w:pPr>
-      <w:bookmarkStart w:id="2" w:name="_Toc452224303"/>
+      <w:bookmarkStart w:id="1" w:name="_Toc452224303"/>
       <w:r>
         <w:rPr>
           <w:rFonts w:ascii="Arial" w:hAnsi="Arial" w:cs="Arial"/>
@@ -2323,7 +2321,7 @@
         </w:rPr>
         <w:t>Personnel</w:t>
       </w:r>
-      <w:bookmarkEnd w:id="2"/>
+      <w:bookmarkEnd w:id="1"/>
     </w:p>
     <w:p>
       <w:pPr>
@@ -2349,7 +2347,15 @@
           <w:sz w:val="24"/>
           <w:szCs w:val="24"/>
         </w:rPr>
-        <w:t xml:space="preserve">to the team leader that </w:t>
+        <w:t>to the team</w:t>
+      </w:r>
+      <w:r>
+        <w:rPr>
+          <w:rFonts w:ascii="Arial" w:hAnsi="Arial" w:cs="Arial"/>
+          <w:sz w:val="24"/>
+          <w:szCs w:val="24"/>
+        </w:rPr>
+        <w:t xml:space="preserve"> that </w:t>
       </w:r>
       <w:r>
         <w:rPr>
@@ -2389,7 +2395,31 @@
           <w:sz w:val="24"/>
           <w:szCs w:val="24"/>
         </w:rPr>
-        <w:t xml:space="preserve"> themselves well. There was once a time that he decided to do the project himself. </w:t>
+        <w:t xml:space="preserve"> themselves well</w:t>
+      </w:r>
+      <w:r>
+        <w:rPr>
+          <w:rFonts w:ascii="Arial" w:hAnsi="Arial" w:cs="Arial"/>
+          <w:sz w:val="24"/>
+          <w:szCs w:val="24"/>
+        </w:rPr>
+        <w:t xml:space="preserve">. </w:t>
+      </w:r>
+      <w:r>
+        <w:rPr>
+          <w:rFonts w:ascii="Arial" w:hAnsi="Arial" w:cs="Arial" w:hint="eastAsia"/>
+          <w:sz w:val="24"/>
+          <w:szCs w:val="24"/>
+        </w:rPr>
+        <w:t>The</w:t>
+      </w:r>
+      <w:r>
+        <w:rPr>
+          <w:rFonts w:ascii="Arial" w:hAnsi="Arial" w:cs="Arial"/>
+          <w:sz w:val="24"/>
+          <w:szCs w:val="24"/>
+        </w:rPr>
+        <w:t xml:space="preserve"> team still had only one person when the trimester started.</w:t>
       </w:r>
     </w:p>
     <w:p>
@@ -2408,31 +2438,151 @@
           <w:sz w:val="24"/>
           <w:szCs w:val="24"/>
         </w:rPr>
-        <w:t xml:space="preserve">Weltec project encourages practice of project management and team working. A group of only one person is not recommended by the coordinator. The team leader posted on the forum to recruit more members but </w:t>
-      </w:r>
-      <w:r>
-        <w:rPr>
-          <w:rFonts w:ascii="Arial" w:hAnsi="Arial" w:cs="Arial"/>
-          <w:sz w:val="24"/>
-          <w:szCs w:val="24"/>
-        </w:rPr>
-        <w:t>no one answered and he was still alone after the academic commencement. However, right after he finished the proposal and was ready to proceed to the next phase, an unexpected new member was introduced to the team. The two members with different skill sets and project background recognitions started their work.</w:t>
-      </w:r>
-      <w:r>
-        <w:rPr>
-          <w:rFonts w:ascii="Arial" w:hAnsi="Arial" w:cs="Arial"/>
-          <w:sz w:val="24"/>
-          <w:szCs w:val="24"/>
-        </w:rPr>
-        <w:t xml:space="preserve"> Cooperation between such two guys was re</w:t>
-      </w:r>
-      <w:r>
-        <w:rPr>
-          <w:rFonts w:ascii="Arial" w:hAnsi="Arial" w:cs="Arial"/>
-          <w:sz w:val="24"/>
-          <w:szCs w:val="24"/>
-        </w:rPr>
-        <w:t>ally a challenge to them. How they would eliminate the misunderstanding</w:t>
+        <w:t xml:space="preserve">Weltec project encourages practice of project management and team working. A group of only one person is not recommended by </w:t>
+      </w:r>
+      <w:r>
+        <w:rPr>
+          <w:rFonts w:ascii="Arial" w:hAnsi="Arial" w:cs="Arial"/>
+          <w:sz w:val="24"/>
+          <w:szCs w:val="24"/>
+        </w:rPr>
+        <w:t>the coordinator. The project description was</w:t>
+      </w:r>
+      <w:r>
+        <w:rPr>
+          <w:rFonts w:ascii="Arial" w:hAnsi="Arial" w:cs="Arial"/>
+          <w:sz w:val="24"/>
+          <w:szCs w:val="24"/>
+        </w:rPr>
+        <w:t xml:space="preserve"> posted on the forum to recruit more members</w:t>
+      </w:r>
+      <w:r>
+        <w:rPr>
+          <w:rFonts w:ascii="Arial" w:hAnsi="Arial" w:cs="Arial"/>
+          <w:sz w:val="24"/>
+          <w:szCs w:val="24"/>
+        </w:rPr>
+        <w:t xml:space="preserve"> but no one answered</w:t>
+      </w:r>
+      <w:r>
+        <w:rPr>
+          <w:rFonts w:ascii="Arial" w:hAnsi="Arial" w:cs="Arial"/>
+          <w:sz w:val="24"/>
+          <w:szCs w:val="24"/>
+        </w:rPr>
+        <w:t>. H</w:t>
+      </w:r>
+      <w:r>
+        <w:rPr>
+          <w:rFonts w:ascii="Arial" w:hAnsi="Arial" w:cs="Arial"/>
+          <w:sz w:val="24"/>
+          <w:szCs w:val="24"/>
+        </w:rPr>
+        <w:t xml:space="preserve">owever, right after </w:t>
+      </w:r>
+      <w:r>
+        <w:rPr>
+          <w:rFonts w:ascii="Arial" w:hAnsi="Arial" w:cs="Arial"/>
+          <w:sz w:val="24"/>
+          <w:szCs w:val="24"/>
+        </w:rPr>
+        <w:t xml:space="preserve">the proposal </w:t>
+      </w:r>
+      <w:r>
+        <w:rPr>
+          <w:rFonts w:ascii="Arial" w:hAnsi="Arial" w:cs="Arial"/>
+          <w:sz w:val="24"/>
+          <w:szCs w:val="24"/>
+        </w:rPr>
+        <w:t xml:space="preserve">was completed </w:t>
+      </w:r>
+      <w:r>
+        <w:rPr>
+          <w:rFonts w:ascii="Arial" w:hAnsi="Arial" w:cs="Arial"/>
+          <w:sz w:val="24"/>
+          <w:szCs w:val="24"/>
+        </w:rPr>
+        <w:t xml:space="preserve">and </w:t>
+      </w:r>
+      <w:r>
+        <w:rPr>
+          <w:rFonts w:ascii="Arial" w:hAnsi="Arial" w:cs="Arial"/>
+          <w:sz w:val="24"/>
+          <w:szCs w:val="24"/>
+        </w:rPr>
+        <w:t xml:space="preserve">the only person </w:t>
+      </w:r>
+      <w:r>
+        <w:rPr>
+          <w:rFonts w:ascii="Arial" w:hAnsi="Arial" w:cs="Arial"/>
+          <w:sz w:val="24"/>
+          <w:szCs w:val="24"/>
+        </w:rPr>
+        <w:t>was ready to proceed to the next phase, an unexpected new member was introduced to the team. The</w:t>
+      </w:r>
+      <w:r>
+        <w:rPr>
+          <w:rFonts w:ascii="Arial" w:hAnsi="Arial" w:cs="Arial"/>
+          <w:sz w:val="24"/>
+          <w:szCs w:val="24"/>
+        </w:rPr>
+        <w:t>y have</w:t>
+      </w:r>
+      <w:r>
+        <w:rPr>
+          <w:rFonts w:ascii="Arial" w:hAnsi="Arial" w:cs="Arial"/>
+          <w:sz w:val="24"/>
+          <w:szCs w:val="24"/>
+        </w:rPr>
+        <w:t xml:space="preserve"> different skill sets and project background</w:t>
+      </w:r>
+      <w:r>
+        <w:rPr>
+          <w:rFonts w:ascii="Arial" w:hAnsi="Arial" w:cs="Arial"/>
+          <w:sz w:val="24"/>
+          <w:szCs w:val="24"/>
+        </w:rPr>
+        <w:t xml:space="preserve"> recognitions</w:t>
+      </w:r>
+      <w:r>
+        <w:rPr>
+          <w:rFonts w:ascii="Arial" w:hAnsi="Arial" w:cs="Arial"/>
+          <w:sz w:val="24"/>
+          <w:szCs w:val="24"/>
+        </w:rPr>
+        <w:t>.</w:t>
+      </w:r>
+      <w:r>
+        <w:rPr>
+          <w:rFonts w:ascii="Arial" w:hAnsi="Arial" w:cs="Arial"/>
+          <w:sz w:val="24"/>
+          <w:szCs w:val="24"/>
+        </w:rPr>
+        <w:t xml:space="preserve"> C</w:t>
+      </w:r>
+      <w:r>
+        <w:rPr>
+          <w:rFonts w:ascii="Arial" w:hAnsi="Arial" w:cs="Arial"/>
+          <w:sz w:val="24"/>
+          <w:szCs w:val="24"/>
+        </w:rPr>
+        <w:t>ooperation between teammates is</w:t>
+      </w:r>
+      <w:r>
+        <w:rPr>
+          <w:rFonts w:ascii="Arial" w:hAnsi="Arial" w:cs="Arial"/>
+          <w:sz w:val="24"/>
+          <w:szCs w:val="24"/>
+        </w:rPr>
+        <w:t xml:space="preserve"> re</w:t>
+      </w:r>
+      <w:r>
+        <w:rPr>
+          <w:rFonts w:ascii="Arial" w:hAnsi="Arial" w:cs="Arial"/>
+          <w:sz w:val="24"/>
+          <w:szCs w:val="24"/>
+        </w:rPr>
+        <w:t>ally a challenge to them. How they eliminate the misunderstanding</w:t>
       </w:r>
       <w:r>
         <w:rPr>
@@ -2464,7 +2614,15 @@
           <w:sz w:val="24"/>
           <w:szCs w:val="24"/>
         </w:rPr>
-        <w:t xml:space="preserve"> highest proficiency determined the the success of the project.</w:t>
+        <w:t xml:space="preserve"> highest proficiency determines the</w:t>
+      </w:r>
+      <w:r>
+        <w:rPr>
+          <w:rFonts w:ascii="Arial" w:hAnsi="Arial" w:cs="Arial"/>
+          <w:sz w:val="24"/>
+          <w:szCs w:val="24"/>
+        </w:rPr>
+        <w:t xml:space="preserve"> success of the project.</w:t>
       </w:r>
       <w:r>
         <w:rPr>
@@ -2488,7 +2646,15 @@
           <w:sz w:val="24"/>
           <w:szCs w:val="24"/>
         </w:rPr>
-        <w:t xml:space="preserve">e knew exactly it was what the coordinator was looking forward to. </w:t>
+        <w:t>e know exactly it is what the coordinator is</w:t>
+      </w:r>
+      <w:r>
+        <w:rPr>
+          <w:rFonts w:ascii="Arial" w:hAnsi="Arial" w:cs="Arial"/>
+          <w:sz w:val="24"/>
+          <w:szCs w:val="24"/>
+        </w:rPr>
+        <w:t xml:space="preserve"> looking forward to. </w:t>
       </w:r>
       <w:r>
         <w:rPr>
@@ -2510,7 +2676,7 @@
           <w:szCs w:val="24"/>
         </w:rPr>
       </w:pPr>
-      <w:bookmarkStart w:id="3" w:name="_Toc452224304"/>
+      <w:bookmarkStart w:id="2" w:name="_Toc452224304"/>
       <w:r>
         <w:rPr>
           <w:rFonts w:ascii="Times New Roman" w:hAnsi="Times New Roman" w:cs="Times New Roman"/>
@@ -2529,7 +2695,7 @@
         </w:rPr>
         <w:t>Background</w:t>
       </w:r>
-      <w:bookmarkEnd w:id="3"/>
+      <w:bookmarkEnd w:id="2"/>
     </w:p>
     <w:p>
       <w:pPr>
@@ -2563,6 +2729,14 @@
           <w:sz w:val="24"/>
           <w:szCs w:val="24"/>
         </w:rPr>
+        <w:t xml:space="preserve">and </w:t>
+      </w:r>
+      <w:r>
+        <w:rPr>
+          <w:rFonts w:ascii="Arial" w:hAnsi="Arial" w:cs="Arial"/>
+          <w:sz w:val="24"/>
+          <w:szCs w:val="24"/>
+        </w:rPr>
         <w:t>have grown</w:t>
       </w:r>
       <w:r>
@@ -2595,7 +2769,23 @@
           <w:sz w:val="24"/>
           <w:szCs w:val="24"/>
         </w:rPr>
-        <w:t xml:space="preserve">But we do not think that kind of difference of views of world has ever affected our cooperation negatively. Instead, we have different expectations of what to gain from the project. The team leader </w:t>
+        <w:t>But we do not think that kind of difference of views of world has ever affected our cooperation negatively. Instead, we have different expectations of what to gain f</w:t>
+      </w:r>
+      <w:r>
+        <w:rPr>
+          <w:rFonts w:ascii="Arial" w:hAnsi="Arial" w:cs="Arial"/>
+          <w:sz w:val="24"/>
+          <w:szCs w:val="24"/>
+        </w:rPr>
+        <w:t>rom the project. Xiaochen</w:t>
+      </w:r>
+      <w:r>
+        <w:rPr>
+          <w:rFonts w:ascii="Arial" w:hAnsi="Arial" w:cs="Arial"/>
+          <w:sz w:val="24"/>
+          <w:szCs w:val="24"/>
+        </w:rPr>
+        <w:t xml:space="preserve"> </w:t>
       </w:r>
       <w:r>
         <w:rPr>
@@ -2619,15 +2809,7 @@
           <w:sz w:val="24"/>
           <w:szCs w:val="24"/>
         </w:rPr>
-        <w:t xml:space="preserve"> like that. He</w:t>
-      </w:r>
-      <w:r>
-        <w:rPr>
-          <w:rFonts w:ascii="Arial" w:hAnsi="Arial" w:cs="Arial"/>
-          <w:sz w:val="24"/>
-          <w:szCs w:val="24"/>
-        </w:rPr>
-        <w:t xml:space="preserve"> and the adviser are both</w:t>
+        <w:t xml:space="preserve"> like that. The adviser is</w:t>
       </w:r>
       <w:r>
         <w:rPr>
@@ -2651,7 +2833,15 @@
           <w:sz w:val="24"/>
           <w:szCs w:val="24"/>
         </w:rPr>
-        <w:t>to get a quite high mark</w:t>
+        <w:t xml:space="preserve">to get a </w:t>
+      </w:r>
+      <w:r>
+        <w:rPr>
+          <w:rFonts w:ascii="Arial" w:hAnsi="Arial" w:cs="Arial"/>
+          <w:sz w:val="24"/>
+          <w:szCs w:val="24"/>
+        </w:rPr>
+        <w:t>high mark</w:t>
       </w:r>
       <w:r>
         <w:rPr>
@@ -2667,7 +2857,15 @@
           <w:sz w:val="24"/>
           <w:szCs w:val="24"/>
         </w:rPr>
-        <w:t>. But the other member owns a different concept of IT projects. A</w:t>
+        <w:t>. But the Vineet</w:t>
+      </w:r>
+      <w:r>
+        <w:rPr>
+          <w:rFonts w:ascii="Arial" w:hAnsi="Arial" w:cs="Arial"/>
+          <w:sz w:val="24"/>
+          <w:szCs w:val="24"/>
+        </w:rPr>
+        <w:t xml:space="preserve"> owns a different concept of IT projects. A</w:t>
       </w:r>
       <w:r>
         <w:rPr>
@@ -2722,7 +2920,7 @@
           <w:szCs w:val="24"/>
         </w:rPr>
       </w:pPr>
-      <w:bookmarkStart w:id="4" w:name="_Toc452224305"/>
+      <w:bookmarkStart w:id="3" w:name="_Toc452224305"/>
       <w:r>
         <w:rPr>
           <w:rFonts w:ascii="Times New Roman" w:hAnsi="Times New Roman" w:cs="Times New Roman"/>
@@ -2751,7 +2949,7 @@
         </w:rPr>
         <w:t>et</w:t>
       </w:r>
-      <w:bookmarkEnd w:id="4"/>
+      <w:bookmarkEnd w:id="3"/>
     </w:p>
     <w:p>
       <w:pPr>
@@ -2769,7 +2967,39 @@
           <w:sz w:val="24"/>
           <w:szCs w:val="24"/>
         </w:rPr>
-        <w:t xml:space="preserve">Actually both of us lack the skills exactly suitable for this project. The team leader was once an Android developer, with only no more than half years’ Java Struts experience. The other is even </w:t>
+        <w:t xml:space="preserve">Actually both of us lack the skills exactly suitable </w:t>
+      </w:r>
+      <w:r>
+        <w:rPr>
+          <w:rFonts w:ascii="Arial" w:hAnsi="Arial" w:cs="Arial"/>
+          <w:sz w:val="24"/>
+          <w:szCs w:val="24"/>
+        </w:rPr>
+        <w:t>for this project. Xiaochen</w:t>
+      </w:r>
+      <w:r>
+        <w:rPr>
+          <w:rFonts w:ascii="Arial" w:hAnsi="Arial" w:cs="Arial"/>
+          <w:sz w:val="24"/>
+          <w:szCs w:val="24"/>
+        </w:rPr>
+        <w:t xml:space="preserve"> was once an Android developer, with only no more than half years’ J</w:t>
+      </w:r>
+      <w:r>
+        <w:rPr>
+          <w:rFonts w:ascii="Arial" w:hAnsi="Arial" w:cs="Arial"/>
+          <w:sz w:val="24"/>
+          <w:szCs w:val="24"/>
+        </w:rPr>
+        <w:t>ava Struts experience. Vineet is</w:t>
+      </w:r>
+      <w:r>
+        <w:rPr>
+          <w:rFonts w:ascii="Arial" w:hAnsi="Arial" w:cs="Arial"/>
+          <w:sz w:val="24"/>
+          <w:szCs w:val="24"/>
+        </w:rPr>
+        <w:t xml:space="preserve"> </w:t>
       </w:r>
       <w:r>
         <w:rPr>
@@ -2817,7 +3047,15 @@
           <w:sz w:val="24"/>
           <w:szCs w:val="24"/>
         </w:rPr>
-        <w:t xml:space="preserve">None of us had the skill to build a web server from the beginning. We know that a lot </w:t>
+        <w:t>None of us have</w:t>
+      </w:r>
+      <w:r>
+        <w:rPr>
+          <w:rFonts w:ascii="Arial" w:hAnsi="Arial" w:cs="Arial"/>
+          <w:sz w:val="24"/>
+          <w:szCs w:val="24"/>
+        </w:rPr>
+        <w:t xml:space="preserve"> the skill to build a web server from the beginning. We know that a lot </w:t>
       </w:r>
       <w:r>
         <w:rPr>
@@ -2833,7 +3071,23 @@
           <w:sz w:val="24"/>
           <w:szCs w:val="24"/>
         </w:rPr>
-        <w:t xml:space="preserve"> on the way to a successful web server and it requires years of experience to achieve that. But the fact is we have to complete such kind of a system within three months, let alone more than one month’s research time.</w:t>
+        <w:t xml:space="preserve"> on the way to a successful web server and it requires years of experience to achieve that. But the fact is </w:t>
+      </w:r>
+      <w:r>
+        <w:rPr>
+          <w:rFonts w:ascii="Arial" w:hAnsi="Arial" w:cs="Arial"/>
+          <w:sz w:val="24"/>
+          <w:szCs w:val="24"/>
+        </w:rPr>
+        <w:t xml:space="preserve">that </w:t>
+      </w:r>
+      <w:r>
+        <w:rPr>
+          <w:rFonts w:ascii="Arial" w:hAnsi="Arial" w:cs="Arial"/>
+          <w:sz w:val="24"/>
+          <w:szCs w:val="24"/>
+        </w:rPr>
+        <w:t>we have to complete such kind of a system within three months, let alone more than one month’s research time.</w:t>
       </w:r>
     </w:p>
     <w:p>
@@ -2852,7 +3106,23 @@
           <w:sz w:val="24"/>
           <w:szCs w:val="24"/>
         </w:rPr>
-        <w:t xml:space="preserve">There was no way out but to get the ball rolling at the moment. Originally, the leader already had some idea from the client and </w:t>
+        <w:t>There was no way out but to get the ball rolling at th</w:t>
+      </w:r>
+      <w:r>
+        <w:rPr>
+          <w:rFonts w:ascii="Arial" w:hAnsi="Arial" w:cs="Arial"/>
+          <w:sz w:val="24"/>
+          <w:szCs w:val="24"/>
+        </w:rPr>
+        <w:t>e moment. Actually Xiaochen</w:t>
+      </w:r>
+      <w:r>
+        <w:rPr>
+          <w:rFonts w:ascii="Arial" w:hAnsi="Arial" w:cs="Arial"/>
+          <w:sz w:val="24"/>
+          <w:szCs w:val="24"/>
+        </w:rPr>
+        <w:t xml:space="preserve"> already had some idea from the client and </w:t>
       </w:r>
       <w:r>
         <w:rPr>
@@ -2876,7 +3146,39 @@
           <w:sz w:val="24"/>
           <w:szCs w:val="24"/>
         </w:rPr>
-        <w:t xml:space="preserve"> researching the possibility to utilize Angular plus Strongloop as the project framework. Although we did not use that combination later in the project, it helped him a lot get familiar in advance with the JavaScript language and the best practice in industry. It guided him step by step to the ReactionCommerce platform which was employed as the starting point of the project. </w:t>
+        <w:t xml:space="preserve"> researching the possibility to utilize Angular plus Strongloop as th</w:t>
+      </w:r>
+      <w:r>
+        <w:rPr>
+          <w:rFonts w:ascii="Arial" w:hAnsi="Arial" w:cs="Arial"/>
+          <w:sz w:val="24"/>
+          <w:szCs w:val="24"/>
+        </w:rPr>
+        <w:t>e project framework. Although he</w:t>
+      </w:r>
+      <w:r>
+        <w:rPr>
+          <w:rFonts w:ascii="Arial" w:hAnsi="Arial" w:cs="Arial"/>
+          <w:sz w:val="24"/>
+          <w:szCs w:val="24"/>
+        </w:rPr>
+        <w:t xml:space="preserve"> did not use that combination later in the project, it helped him a lot </w:t>
+      </w:r>
+      <w:r>
+        <w:rPr>
+          <w:rFonts w:ascii="Arial" w:hAnsi="Arial" w:cs="Arial"/>
+          <w:sz w:val="24"/>
+          <w:szCs w:val="24"/>
+        </w:rPr>
+        <w:t xml:space="preserve">to </w:t>
+      </w:r>
+      <w:r>
+        <w:rPr>
+          <w:rFonts w:ascii="Arial" w:hAnsi="Arial" w:cs="Arial"/>
+          <w:sz w:val="24"/>
+          <w:szCs w:val="24"/>
+        </w:rPr>
+        <w:t xml:space="preserve">get familiar in advance with the JavaScript language and the best practice in industry. It guided him step by step to the ReactionCommerce platform which was employed as the starting point of the project. </w:t>
       </w:r>
     </w:p>
     <w:p>
@@ -2925,7 +3227,7 @@
           <w:szCs w:val="24"/>
         </w:rPr>
       </w:pPr>
-      <w:bookmarkStart w:id="5" w:name="_Toc452224306"/>
+      <w:bookmarkStart w:id="4" w:name="_Toc452224306"/>
       <w:r>
         <w:rPr>
           <w:rFonts w:ascii="Times New Roman" w:hAnsi="Times New Roman" w:cs="Times New Roman"/>
@@ -2953,7 +3255,7 @@
         </w:rPr>
         <w:t>ime</w:t>
       </w:r>
-      <w:bookmarkEnd w:id="5"/>
+      <w:bookmarkEnd w:id="4"/>
     </w:p>
     <w:p>
       <w:pPr>
@@ -2998,7 +3300,47 @@
           <w:sz w:val="24"/>
           <w:szCs w:val="24"/>
         </w:rPr>
-        <w:t xml:space="preserve">But still we had problem. </w:t>
+        <w:t>But still we have</w:t>
+      </w:r>
+      <w:r>
+        <w:rPr>
+          <w:rFonts w:ascii="Arial" w:hAnsi="Arial" w:cs="Arial"/>
+          <w:sz w:val="24"/>
+          <w:szCs w:val="24"/>
+        </w:rPr>
+        <w:t xml:space="preserve"> problem</w:t>
+      </w:r>
+      <w:r>
+        <w:rPr>
+          <w:rFonts w:ascii="Arial" w:hAnsi="Arial" w:cs="Arial"/>
+          <w:sz w:val="24"/>
+          <w:szCs w:val="24"/>
+        </w:rPr>
+        <w:t>s</w:t>
+      </w:r>
+      <w:r>
+        <w:rPr>
+          <w:rFonts w:ascii="Arial" w:hAnsi="Arial" w:cs="Arial"/>
+          <w:sz w:val="24"/>
+          <w:szCs w:val="24"/>
+        </w:rPr>
+        <w:t>. Vineet has two jobs, and his hours available for this project are quite different from normal students. The team working time is only possible from 2pm to 5pm on weekdays. Considering this</w:t>
+      </w:r>
+      <w:r>
+        <w:rPr>
+          <w:rFonts w:ascii="Arial" w:hAnsi="Arial" w:cs="Arial"/>
+          <w:sz w:val="24"/>
+          <w:szCs w:val="24"/>
+        </w:rPr>
+        <w:t>, we set up this time mandatory for</w:t>
+      </w:r>
+      <w:r>
+        <w:rPr>
+          <w:rFonts w:ascii="Arial" w:hAnsi="Arial" w:cs="Arial"/>
+          <w:sz w:val="24"/>
+          <w:szCs w:val="24"/>
+        </w:rPr>
+        <w:t xml:space="preserve"> </w:t>
       </w:r>
       <w:proofErr w:type="spellStart"/>
       <w:r>
@@ -3007,7 +3349,7 @@
           <w:sz w:val="24"/>
           <w:szCs w:val="24"/>
         </w:rPr>
-        <w:t>Vineet</w:t>
+        <w:t>for</w:t>
       </w:r>
       <w:proofErr w:type="spellEnd"/>
       <w:r>
@@ -3016,55 +3358,111 @@
           <w:sz w:val="24"/>
           <w:szCs w:val="24"/>
         </w:rPr>
-        <w:t xml:space="preserve"> has two jobs, and his hours available for this project are quite different from normal students. The team working time is only possible from 2pm to 5pm on weekdays. Considering this</w:t>
-      </w:r>
-      <w:r>
-        <w:rPr>
-          <w:rFonts w:ascii="Arial" w:hAnsi="Arial" w:cs="Arial"/>
-          <w:sz w:val="24"/>
-          <w:szCs w:val="24"/>
-        </w:rPr>
-        <w:t>, we set up this time mandatory for</w:t>
-      </w:r>
-      <w:r>
-        <w:rPr>
-          <w:rFonts w:ascii="Arial" w:hAnsi="Arial" w:cs="Arial"/>
-          <w:sz w:val="24"/>
-          <w:szCs w:val="24"/>
-        </w:rPr>
-        <w:t xml:space="preserve"> work</w:t>
-      </w:r>
-      <w:r>
-        <w:rPr>
-          <w:rFonts w:ascii="Arial" w:hAnsi="Arial" w:cs="Arial"/>
-          <w:sz w:val="24"/>
-          <w:szCs w:val="24"/>
-        </w:rPr>
-        <w:t>ing</w:t>
-      </w:r>
-      <w:r>
-        <w:rPr>
-          <w:rFonts w:ascii="Arial" w:hAnsi="Arial" w:cs="Arial"/>
-          <w:sz w:val="24"/>
-          <w:szCs w:val="24"/>
-        </w:rPr>
-        <w:t xml:space="preserve"> together. It turns out that this decision is pretty wise </w:t>
-      </w:r>
-      <w:r>
-        <w:rPr>
-          <w:rFonts w:ascii="Arial" w:hAnsi="Arial" w:cs="Arial"/>
-          <w:sz w:val="24"/>
-          <w:szCs w:val="24"/>
-        </w:rPr>
-        <w:t>and we gained much benefit from it, although it was not kept strictly. We have heard from other teams that their members met with each other only in team meetings twice a week. It was hard for them to proceed smoothly and they often got stuck because someone suddenly disappeared</w:t>
-      </w:r>
-      <w:r>
-        <w:rPr>
-          <w:rFonts w:ascii="Arial" w:hAnsi="Arial" w:cs="Arial"/>
-          <w:sz w:val="24"/>
-          <w:szCs w:val="24"/>
-        </w:rPr>
-        <w:t xml:space="preserve"> </w:t>
+        <w:t xml:space="preserve"> us to </w:t>
+      </w:r>
+      <w:r>
+        <w:rPr>
+          <w:rFonts w:ascii="Arial" w:hAnsi="Arial" w:cs="Arial"/>
+          <w:sz w:val="24"/>
+          <w:szCs w:val="24"/>
+        </w:rPr>
+        <w:t xml:space="preserve">work together. It turns out that this decision is pretty wise </w:t>
+      </w:r>
+      <w:r>
+        <w:rPr>
+          <w:rFonts w:ascii="Arial" w:hAnsi="Arial" w:cs="Arial"/>
+          <w:sz w:val="24"/>
+          <w:szCs w:val="24"/>
+        </w:rPr>
+        <w:t>and we have gained</w:t>
+      </w:r>
+      <w:r>
+        <w:rPr>
+          <w:rFonts w:ascii="Arial" w:hAnsi="Arial" w:cs="Arial"/>
+          <w:sz w:val="24"/>
+          <w:szCs w:val="24"/>
+        </w:rPr>
+        <w:t xml:space="preserve"> much </w:t>
+      </w:r>
+      <w:r>
+        <w:rPr>
+          <w:rFonts w:ascii="Arial" w:hAnsi="Arial" w:cs="Arial"/>
+          <w:sz w:val="24"/>
+          <w:szCs w:val="24"/>
+        </w:rPr>
+        <w:t>benefit from it</w:t>
+      </w:r>
+      <w:r>
+        <w:rPr>
+          <w:rFonts w:ascii="Arial" w:hAnsi="Arial" w:cs="Arial"/>
+          <w:sz w:val="24"/>
+          <w:szCs w:val="24"/>
+        </w:rPr>
+        <w:t>. We have heard from other teams that their members m</w:t>
+      </w:r>
+      <w:r>
+        <w:rPr>
+          <w:rFonts w:ascii="Arial" w:hAnsi="Arial" w:cs="Arial"/>
+          <w:sz w:val="24"/>
+          <w:szCs w:val="24"/>
+        </w:rPr>
+        <w:t>e</w:t>
+      </w:r>
+      <w:r>
+        <w:rPr>
+          <w:rFonts w:ascii="Arial" w:hAnsi="Arial" w:cs="Arial"/>
+          <w:sz w:val="24"/>
+          <w:szCs w:val="24"/>
+        </w:rPr>
+        <w:t xml:space="preserve">et with each other only in team meetings twice a week. It </w:t>
+      </w:r>
+      <w:r>
+        <w:rPr>
+          <w:rFonts w:ascii="Arial" w:hAnsi="Arial" w:cs="Arial"/>
+          <w:sz w:val="24"/>
+          <w:szCs w:val="24"/>
+        </w:rPr>
+        <w:t>has been quite</w:t>
+      </w:r>
+      <w:r>
+        <w:rPr>
+          <w:rFonts w:ascii="Arial" w:hAnsi="Arial" w:cs="Arial"/>
+          <w:sz w:val="24"/>
+          <w:szCs w:val="24"/>
+        </w:rPr>
+        <w:t xml:space="preserve"> hard for them to</w:t>
+      </w:r>
+      <w:r>
+        <w:rPr>
+          <w:rFonts w:ascii="Arial" w:hAnsi="Arial" w:cs="Arial"/>
+          <w:sz w:val="24"/>
+          <w:szCs w:val="24"/>
+        </w:rPr>
+        <w:t xml:space="preserve"> proceed smoothly and they sometimes ge</w:t>
+      </w:r>
+      <w:r>
+        <w:rPr>
+          <w:rFonts w:ascii="Arial" w:hAnsi="Arial" w:cs="Arial"/>
+          <w:sz w:val="24"/>
+          <w:szCs w:val="24"/>
+        </w:rPr>
+        <w:t>t stuck beca</w:t>
+      </w:r>
+      <w:r>
+        <w:rPr>
+          <w:rFonts w:ascii="Arial" w:hAnsi="Arial" w:cs="Arial"/>
+          <w:sz w:val="24"/>
+          <w:szCs w:val="24"/>
+        </w:rPr>
+        <w:t>use someone suddenly disappears</w:t>
+      </w:r>
+      <w:r>
+        <w:rPr>
+          <w:rFonts w:ascii="Arial" w:hAnsi="Arial" w:cs="Arial"/>
+          <w:sz w:val="24"/>
+          <w:szCs w:val="24"/>
+        </w:rPr>
+        <w:t xml:space="preserve"> for a </w:t>
       </w:r>
       <w:r>
         <w:rPr>
@@ -3073,7 +3471,7 @@
           <w:szCs w:val="24"/>
         </w:rPr>
         <w:lastRenderedPageBreak/>
-        <w:t>for a short</w:t>
+        <w:t>short</w:t>
       </w:r>
       <w:r>
         <w:rPr>
@@ -3089,7 +3487,23 @@
           <w:sz w:val="24"/>
           <w:szCs w:val="24"/>
         </w:rPr>
-        <w:t xml:space="preserve"> exactly when some information had to be synchronized</w:t>
+        <w:t xml:space="preserve"> e</w:t>
+      </w:r>
+      <w:r>
+        <w:rPr>
+          <w:rFonts w:ascii="Arial" w:hAnsi="Arial" w:cs="Arial"/>
+          <w:sz w:val="24"/>
+          <w:szCs w:val="24"/>
+        </w:rPr>
+        <w:t>xactly when some information has</w:t>
+      </w:r>
+      <w:r>
+        <w:rPr>
+          <w:rFonts w:ascii="Arial" w:hAnsi="Arial" w:cs="Arial"/>
+          <w:sz w:val="24"/>
+          <w:szCs w:val="24"/>
+        </w:rPr>
+        <w:t xml:space="preserve"> to be synchronized</w:t>
       </w:r>
       <w:r>
         <w:rPr>
@@ -3111,7 +3525,7 @@
           <w:szCs w:val="24"/>
         </w:rPr>
       </w:pPr>
-      <w:bookmarkStart w:id="6" w:name="_Toc452224307"/>
+      <w:bookmarkStart w:id="5" w:name="_Toc452224307"/>
       <w:r>
         <w:rPr>
           <w:rFonts w:ascii="Arial" w:hAnsi="Arial" w:cs="Arial"/>
@@ -3130,7 +3544,7 @@
         </w:rPr>
         <w:t>Planning</w:t>
       </w:r>
-      <w:bookmarkEnd w:id="6"/>
+      <w:bookmarkEnd w:id="5"/>
     </w:p>
     <w:p>
       <w:pPr>
@@ -3143,7 +3557,7 @@
           <w:szCs w:val="24"/>
         </w:rPr>
       </w:pPr>
-      <w:bookmarkStart w:id="7" w:name="_Toc452224308"/>
+      <w:bookmarkStart w:id="6" w:name="_Toc452224308"/>
       <w:r>
         <w:rPr>
           <w:rFonts w:ascii="Times New Roman" w:hAnsi="Times New Roman" w:cs="Times New Roman"/>
@@ -3171,7 +3585,7 @@
         </w:rPr>
         <w:t>ontrol</w:t>
       </w:r>
-      <w:bookmarkEnd w:id="7"/>
+      <w:bookmarkEnd w:id="6"/>
     </w:p>
     <w:p>
       <w:pPr>
@@ -3197,15 +3611,103 @@
           <w:sz w:val="24"/>
           <w:szCs w:val="24"/>
         </w:rPr>
-        <w:t>e control is planning, performing, and managing how, what to be done during the project time. As building a website from the beginning is quite a large amount of work, and expectations from the client was too general and ambitious, it was easy at at time to get requirements out of control.</w:t>
-      </w:r>
-      <w:r>
-        <w:rPr>
-          <w:rFonts w:ascii="Arial" w:hAnsi="Arial" w:cs="Arial"/>
-          <w:sz w:val="24"/>
-          <w:szCs w:val="24"/>
-        </w:rPr>
-        <w:t xml:space="preserve"> We knew our restriction of skills, and we were aware that if we were to succeed, we must think up ideas to get it over. </w:t>
+        <w:t xml:space="preserve">e control is planning, performing, and managing how, what to be done during the project time. As building a website from the beginning is quite a large amount of work, and </w:t>
+      </w:r>
+      <w:r>
+        <w:rPr>
+          <w:rFonts w:ascii="Arial" w:hAnsi="Arial" w:cs="Arial"/>
+          <w:sz w:val="24"/>
+          <w:szCs w:val="24"/>
+        </w:rPr>
+        <w:t>expectations from the client are</w:t>
+      </w:r>
+      <w:r>
+        <w:rPr>
+          <w:rFonts w:ascii="Arial" w:hAnsi="Arial" w:cs="Arial"/>
+          <w:sz w:val="24"/>
+          <w:szCs w:val="24"/>
+        </w:rPr>
+        <w:t xml:space="preserve"> too genera</w:t>
+      </w:r>
+      <w:r>
+        <w:rPr>
+          <w:rFonts w:ascii="Arial" w:hAnsi="Arial" w:cs="Arial"/>
+          <w:sz w:val="24"/>
+          <w:szCs w:val="24"/>
+        </w:rPr>
+        <w:t xml:space="preserve">l and ambitious, the </w:t>
+      </w:r>
+      <w:r>
+        <w:rPr>
+          <w:rFonts w:ascii="Arial" w:hAnsi="Arial" w:cs="Arial"/>
+          <w:sz w:val="24"/>
+          <w:szCs w:val="24"/>
+        </w:rPr>
+        <w:t xml:space="preserve">requirements </w:t>
+      </w:r>
+      <w:r>
+        <w:rPr>
+          <w:rFonts w:ascii="Arial" w:hAnsi="Arial" w:cs="Arial"/>
+          <w:sz w:val="24"/>
+          <w:szCs w:val="24"/>
+        </w:rPr>
+        <w:t xml:space="preserve">are easy to be </w:t>
+      </w:r>
+      <w:r>
+        <w:rPr>
+          <w:rFonts w:ascii="Arial" w:hAnsi="Arial" w:cs="Arial"/>
+          <w:sz w:val="24"/>
+          <w:szCs w:val="24"/>
+        </w:rPr>
+        <w:t>out of control.</w:t>
+      </w:r>
+      <w:r>
+        <w:rPr>
+          <w:rFonts w:ascii="Arial" w:hAnsi="Arial" w:cs="Arial"/>
+          <w:sz w:val="24"/>
+          <w:szCs w:val="24"/>
+        </w:rPr>
+        <w:t xml:space="preserve"> We kno</w:t>
+      </w:r>
+      <w:r>
+        <w:rPr>
+          <w:rFonts w:ascii="Arial" w:hAnsi="Arial" w:cs="Arial"/>
+          <w:sz w:val="24"/>
+          <w:szCs w:val="24"/>
+        </w:rPr>
+        <w:t>w our re</w:t>
+      </w:r>
+      <w:r>
+        <w:rPr>
+          <w:rFonts w:ascii="Arial" w:hAnsi="Arial" w:cs="Arial"/>
+          <w:sz w:val="24"/>
+          <w:szCs w:val="24"/>
+        </w:rPr>
+        <w:t>striction of skills, and we are</w:t>
+      </w:r>
+      <w:r>
+        <w:rPr>
+          <w:rFonts w:ascii="Arial" w:hAnsi="Arial" w:cs="Arial"/>
+          <w:sz w:val="24"/>
+          <w:szCs w:val="24"/>
+        </w:rPr>
+        <w:t xml:space="preserve"> aware that</w:t>
+      </w:r>
+      <w:r>
+        <w:rPr>
+          <w:rFonts w:ascii="Arial" w:hAnsi="Arial" w:cs="Arial"/>
+          <w:sz w:val="24"/>
+          <w:szCs w:val="24"/>
+        </w:rPr>
+        <w:t>, if we want to</w:t>
+      </w:r>
+      <w:r>
+        <w:rPr>
+          <w:rFonts w:ascii="Arial" w:hAnsi="Arial" w:cs="Arial"/>
+          <w:sz w:val="24"/>
+          <w:szCs w:val="24"/>
+        </w:rPr>
+        <w:t xml:space="preserve"> succeed, we must think up ideas to get it over. </w:t>
       </w:r>
     </w:p>
     <w:p>
@@ -3224,15 +3726,103 @@
           <w:sz w:val="24"/>
           <w:szCs w:val="24"/>
         </w:rPr>
-        <w:t xml:space="preserve">Generally, two solutions were in front of us. First, convincing the client to lower his expectations and listing his requirements in priorities. Only the one with the highest priority was put into plan first, and let the project evolve along with more functionalities added. </w:t>
-      </w:r>
-      <w:r>
-        <w:rPr>
-          <w:rFonts w:ascii="Arial" w:hAnsi="Arial" w:cs="Arial"/>
-          <w:sz w:val="24"/>
-          <w:szCs w:val="24"/>
-        </w:rPr>
-        <w:t>Even if the academic deadline comes, the project can still go on until it is mature enough to go live. Second, picking up a current online shopping open source project and customizing it. It seems like a much quicker path to a runnable project but it apparently needs more research and rework. The client was unwilling to accept this plan because he had the opinion that those open source solutions were not fully-customized and may be unsafe for an e-commerce.</w:t>
+        <w:t>Generally, two solutions is</w:t>
+      </w:r>
+      <w:r>
+        <w:rPr>
+          <w:rFonts w:ascii="Arial" w:hAnsi="Arial" w:cs="Arial"/>
+          <w:sz w:val="24"/>
+          <w:szCs w:val="24"/>
+        </w:rPr>
+        <w:t xml:space="preserve"> in front of us. First, convincing the client to lower his expectations and listing his requirements in priorities. Only the o</w:t>
+      </w:r>
+      <w:r>
+        <w:rPr>
+          <w:rFonts w:ascii="Arial" w:hAnsi="Arial" w:cs="Arial"/>
+          <w:sz w:val="24"/>
+          <w:szCs w:val="24"/>
+        </w:rPr>
+        <w:t>ne with the highest priority should be</w:t>
+      </w:r>
+      <w:r>
+        <w:rPr>
+          <w:rFonts w:ascii="Arial" w:hAnsi="Arial" w:cs="Arial"/>
+          <w:sz w:val="24"/>
+          <w:szCs w:val="24"/>
+        </w:rPr>
+        <w:t xml:space="preserve"> put into plan first, and let the project evolve along with more functionalities added. </w:t>
+      </w:r>
+      <w:r>
+        <w:rPr>
+          <w:rFonts w:ascii="Arial" w:hAnsi="Arial" w:cs="Arial"/>
+          <w:sz w:val="24"/>
+          <w:szCs w:val="24"/>
+        </w:rPr>
+        <w:t>Even if the academic deadline comes, the project can still go on until it is mature enough to go live. Second, picking up a current online shopping open source project and customizing it. It seems like a much quicker path to a runnable project but it apparently needs more res</w:t>
+      </w:r>
+      <w:r>
+        <w:rPr>
+          <w:rFonts w:ascii="Arial" w:hAnsi="Arial" w:cs="Arial"/>
+          <w:sz w:val="24"/>
+          <w:szCs w:val="24"/>
+        </w:rPr>
+        <w:t>earch and rework. The client is</w:t>
+      </w:r>
+      <w:r>
+        <w:rPr>
+          <w:rFonts w:ascii="Arial" w:hAnsi="Arial" w:cs="Arial"/>
+          <w:sz w:val="24"/>
+          <w:szCs w:val="24"/>
+        </w:rPr>
+        <w:t xml:space="preserve"> unwilling to</w:t>
+      </w:r>
+      <w:r>
+        <w:rPr>
+          <w:rFonts w:ascii="Arial" w:hAnsi="Arial" w:cs="Arial"/>
+          <w:sz w:val="24"/>
+          <w:szCs w:val="24"/>
+        </w:rPr>
+        <w:t xml:space="preserve"> accept this plan because he has had</w:t>
+      </w:r>
+      <w:r>
+        <w:rPr>
+          <w:rFonts w:ascii="Arial" w:hAnsi="Arial" w:cs="Arial"/>
+          <w:sz w:val="24"/>
+          <w:szCs w:val="24"/>
+        </w:rPr>
+        <w:t xml:space="preserve"> the opinion that </w:t>
+      </w:r>
+      <w:r>
+        <w:rPr>
+          <w:rFonts w:ascii="Arial" w:hAnsi="Arial" w:cs="Arial"/>
+          <w:sz w:val="24"/>
+          <w:szCs w:val="24"/>
+        </w:rPr>
+        <w:t>those open source solutions are</w:t>
+      </w:r>
+      <w:r>
+        <w:rPr>
+          <w:rFonts w:ascii="Arial" w:hAnsi="Arial" w:cs="Arial"/>
+          <w:sz w:val="24"/>
+          <w:szCs w:val="24"/>
+        </w:rPr>
+        <w:t xml:space="preserve"> not fully-customized and may be unsafe for an e-commerce</w:t>
+      </w:r>
+      <w:r>
+        <w:rPr>
+          <w:rFonts w:ascii="Arial" w:hAnsi="Arial" w:cs="Arial"/>
+          <w:sz w:val="24"/>
+          <w:szCs w:val="24"/>
+        </w:rPr>
+        <w:t xml:space="preserve"> service</w:t>
+      </w:r>
+      <w:r>
+        <w:rPr>
+          <w:rFonts w:ascii="Arial" w:hAnsi="Arial" w:cs="Arial"/>
+          <w:sz w:val="24"/>
+          <w:szCs w:val="24"/>
+        </w:rPr>
+        <w:t>.</w:t>
       </w:r>
     </w:p>
     <w:p>
@@ -3251,7 +3841,31 @@
           <w:sz w:val="24"/>
           <w:szCs w:val="24"/>
         </w:rPr>
-        <w:t xml:space="preserve">Finally we adopted them both. While we chose ReactionCommerce as the base platform, the development began by adding functionalities that the client thought were the most identifying ones from other current websites.  </w:t>
+        <w:t>Finally we adopted</w:t>
+      </w:r>
+      <w:r>
+        <w:rPr>
+          <w:rFonts w:ascii="Arial" w:hAnsi="Arial" w:cs="Arial"/>
+          <w:sz w:val="24"/>
+          <w:szCs w:val="24"/>
+        </w:rPr>
+        <w:t xml:space="preserve"> them both. While we chose ReactionCommerce as the base platform, the development began by adding functionaliti</w:t>
+      </w:r>
+      <w:r>
+        <w:rPr>
+          <w:rFonts w:ascii="Arial" w:hAnsi="Arial" w:cs="Arial"/>
+          <w:sz w:val="24"/>
+          <w:szCs w:val="24"/>
+        </w:rPr>
+        <w:t xml:space="preserve">es that the client thinks are </w:t>
+      </w:r>
+      <w:r>
+        <w:rPr>
+          <w:rFonts w:ascii="Arial" w:hAnsi="Arial" w:cs="Arial"/>
+          <w:sz w:val="24"/>
+          <w:szCs w:val="24"/>
+        </w:rPr>
+        <w:t xml:space="preserve">the most identifying ones from other current websites.  </w:t>
       </w:r>
       <w:r>
         <w:rPr>
@@ -3275,7 +3889,15 @@
           <w:sz w:val="24"/>
           <w:szCs w:val="24"/>
         </w:rPr>
-        <w:t xml:space="preserve">was </w:t>
+        <w:t>is</w:t>
+      </w:r>
+      <w:r>
+        <w:rPr>
+          <w:rFonts w:ascii="Arial" w:hAnsi="Arial" w:cs="Arial"/>
+          <w:sz w:val="24"/>
+          <w:szCs w:val="24"/>
+        </w:rPr>
+        <w:t xml:space="preserve"> </w:t>
       </w:r>
       <w:r>
         <w:rPr>
@@ -3299,7 +3921,15 @@
           <w:sz w:val="24"/>
           <w:szCs w:val="24"/>
         </w:rPr>
-        <w:t xml:space="preserve">There were many small technical difficulties on the way, so our plan was to conquer them all and achieve this goal. </w:t>
+        <w:t>There should be</w:t>
+      </w:r>
+      <w:r>
+        <w:rPr>
+          <w:rFonts w:ascii="Arial" w:hAnsi="Arial" w:cs="Arial"/>
+          <w:sz w:val="24"/>
+          <w:szCs w:val="24"/>
+        </w:rPr>
+        <w:t xml:space="preserve"> many small technical difficulties on the way, so our plan was to conquer them all and achieve this goal. </w:t>
       </w:r>
     </w:p>
     <w:p>
@@ -3318,7 +3948,31 @@
           <w:sz w:val="24"/>
           <w:szCs w:val="24"/>
         </w:rPr>
-        <w:t xml:space="preserve">The last two phases were designed to be adaptive phases which was proved </w:t>
+        <w:t>The last two phases are</w:t>
+      </w:r>
+      <w:r>
+        <w:rPr>
+          <w:rFonts w:ascii="Arial" w:hAnsi="Arial" w:cs="Arial"/>
+          <w:sz w:val="24"/>
+          <w:szCs w:val="24"/>
+        </w:rPr>
+        <w:t xml:space="preserve"> designed to be adaptive phase</w:t>
+      </w:r>
+      <w:r>
+        <w:rPr>
+          <w:rFonts w:ascii="Arial" w:hAnsi="Arial" w:cs="Arial"/>
+          <w:sz w:val="24"/>
+          <w:szCs w:val="24"/>
+        </w:rPr>
+        <w:t>s which is</w:t>
+      </w:r>
+      <w:r>
+        <w:rPr>
+          <w:rFonts w:ascii="Arial" w:hAnsi="Arial" w:cs="Arial"/>
+          <w:sz w:val="24"/>
+          <w:szCs w:val="24"/>
+        </w:rPr>
+        <w:t xml:space="preserve"> proved </w:t>
       </w:r>
       <w:r>
         <w:rPr>
@@ -3334,7 +3988,23 @@
           <w:sz w:val="24"/>
           <w:szCs w:val="24"/>
         </w:rPr>
-        <w:t xml:space="preserve">to be very useful.  In those phases it was flexible enough to add more functionalities or </w:t>
+        <w:t>to be very</w:t>
+      </w:r>
+      <w:r>
+        <w:rPr>
+          <w:rFonts w:ascii="Arial" w:hAnsi="Arial" w:cs="Arial"/>
+          <w:sz w:val="24"/>
+          <w:szCs w:val="24"/>
+        </w:rPr>
+        <w:t xml:space="preserve"> useful.  In those phases it is</w:t>
+      </w:r>
+      <w:r>
+        <w:rPr>
+          <w:rFonts w:ascii="Arial" w:hAnsi="Arial" w:cs="Arial"/>
+          <w:sz w:val="24"/>
+          <w:szCs w:val="24"/>
+        </w:rPr>
+        <w:t xml:space="preserve"> flexible enough to add more functionalities or </w:t>
       </w:r>
       <w:r>
         <w:rPr>
@@ -3366,7 +4036,15 @@
           <w:sz w:val="24"/>
           <w:szCs w:val="24"/>
         </w:rPr>
-        <w:t>on time. It was our secret of surviving the torture of project</w:t>
+        <w:t>on time. It is</w:t>
+      </w:r>
+      <w:r>
+        <w:rPr>
+          <w:rFonts w:ascii="Arial" w:hAnsi="Arial" w:cs="Arial"/>
+          <w:sz w:val="24"/>
+          <w:szCs w:val="24"/>
+        </w:rPr>
+        <w:t xml:space="preserve"> our secret of surviving the torture of project</w:t>
       </w:r>
       <w:r>
         <w:rPr>
@@ -3405,7 +4083,7 @@
           <w:szCs w:val="24"/>
         </w:rPr>
       </w:pPr>
-      <w:bookmarkStart w:id="8" w:name="_Toc452224309"/>
+      <w:bookmarkStart w:id="7" w:name="_Toc452224309"/>
       <w:r>
         <w:rPr>
           <w:rFonts w:ascii="Times New Roman" w:hAnsi="Times New Roman" w:cs="Times New Roman"/>
@@ -3425,7 +4103,7 @@
         </w:rPr>
         <w:t>Methodology</w:t>
       </w:r>
-      <w:bookmarkEnd w:id="8"/>
+      <w:bookmarkEnd w:id="7"/>
     </w:p>
     <w:p>
       <w:pPr>
@@ -3443,7 +4121,23 @@
           <w:sz w:val="24"/>
           <w:szCs w:val="24"/>
         </w:rPr>
-        <w:t xml:space="preserve">Methodology is the philosophy of proceeding and getting the most out of the project. Several models were taught in the textbooks, but when it comes to a certain type of project, it is possible that only one of them is the most suitable. </w:t>
+        <w:t xml:space="preserve">Methodology is the philosophy of proceeding and getting the most out of </w:t>
+      </w:r>
+      <w:r>
+        <w:rPr>
+          <w:rFonts w:ascii="Arial" w:hAnsi="Arial" w:cs="Arial"/>
+          <w:sz w:val="24"/>
+          <w:szCs w:val="24"/>
+        </w:rPr>
+        <w:t>the project. Several models have been taught from</w:t>
+      </w:r>
+      <w:r>
+        <w:rPr>
+          <w:rFonts w:ascii="Arial" w:hAnsi="Arial" w:cs="Arial"/>
+          <w:sz w:val="24"/>
+          <w:szCs w:val="24"/>
+        </w:rPr>
+        <w:t xml:space="preserve"> the textbooks, but when it comes to a certain type of project, it is possible that only one of them is the most suitable. </w:t>
       </w:r>
     </w:p>
     <w:p>
@@ -3537,7 +4231,23 @@
           <w:sz w:val="24"/>
           <w:szCs w:val="24"/>
         </w:rPr>
-        <w:t xml:space="preserve">waterfall model does not apply well. Because changes often occur during the development period, and schedules are adjusted in a timely manner to accommodate those changes. Furthermore, requirements of such projects are usually not certain at the beginning, but waterfall model </w:t>
+        <w:t xml:space="preserve">waterfall model does not apply well. Because changes often occur during the development period, and schedules are </w:t>
+      </w:r>
+      <w:r>
+        <w:rPr>
+          <w:rFonts w:ascii="Arial" w:hAnsi="Arial" w:cs="Arial"/>
+          <w:sz w:val="24"/>
+          <w:szCs w:val="24"/>
+        </w:rPr>
+        <w:t xml:space="preserve">usually </w:t>
+      </w:r>
+      <w:r>
+        <w:rPr>
+          <w:rFonts w:ascii="Arial" w:hAnsi="Arial" w:cs="Arial"/>
+          <w:sz w:val="24"/>
+          <w:szCs w:val="24"/>
+        </w:rPr>
+        <w:t xml:space="preserve">adjusted in a timely manner to accommodate those changes. Furthermore, requirements of such projects are usually not certain at the beginning, but waterfall model </w:t>
       </w:r>
       <w:r>
         <w:rPr>
@@ -3762,7 +4472,39 @@
           <w:sz w:val="24"/>
           <w:szCs w:val="24"/>
         </w:rPr>
-        <w:t>This design of methodology helps us a lot. As will be described later, we missed our incremental due day. The buffer time is useful for us to finish technical work. And we leave the last phase for writing report</w:t>
+        <w:t>This design of methodology helps us a lot. As will be described l</w:t>
+      </w:r>
+      <w:r>
+        <w:rPr>
+          <w:rFonts w:ascii="Arial" w:hAnsi="Arial" w:cs="Arial"/>
+          <w:sz w:val="24"/>
+          <w:szCs w:val="24"/>
+        </w:rPr>
+        <w:t xml:space="preserve">ater, we missed our </w:t>
+      </w:r>
+      <w:r>
+        <w:rPr>
+          <w:rFonts w:ascii="Arial" w:hAnsi="Arial" w:cs="Arial"/>
+          <w:sz w:val="24"/>
+          <w:szCs w:val="24"/>
+        </w:rPr>
+        <w:t>due day</w:t>
+      </w:r>
+      <w:r>
+        <w:rPr>
+          <w:rFonts w:ascii="Arial" w:hAnsi="Arial" w:cs="Arial"/>
+          <w:sz w:val="24"/>
+          <w:szCs w:val="24"/>
+        </w:rPr>
+        <w:t xml:space="preserve"> of the incremental phases</w:t>
+      </w:r>
+      <w:r>
+        <w:rPr>
+          <w:rFonts w:ascii="Arial" w:hAnsi="Arial" w:cs="Arial"/>
+          <w:sz w:val="24"/>
+          <w:szCs w:val="24"/>
+        </w:rPr>
+        <w:t>. The buffer time is useful for us to finish technical work. And we leave the last phase for writing report</w:t>
       </w:r>
       <w:r>
         <w:rPr>
@@ -3786,7 +4528,39 @@
           <w:sz w:val="24"/>
           <w:szCs w:val="24"/>
         </w:rPr>
-        <w:t>The methodology is the most important factor that led us to succeed.</w:t>
+        <w:t>The methodology is the most important factor that le</w:t>
+      </w:r>
+      <w:r>
+        <w:rPr>
+          <w:rFonts w:ascii="Arial" w:hAnsi="Arial" w:cs="Arial"/>
+          <w:sz w:val="24"/>
+          <w:szCs w:val="24"/>
+        </w:rPr>
+        <w:t>a</w:t>
+      </w:r>
+      <w:r>
+        <w:rPr>
+          <w:rFonts w:ascii="Arial" w:hAnsi="Arial" w:cs="Arial"/>
+          <w:sz w:val="24"/>
+          <w:szCs w:val="24"/>
+        </w:rPr>
+        <w:t>d</w:t>
+      </w:r>
+      <w:r>
+        <w:rPr>
+          <w:rFonts w:ascii="Arial" w:hAnsi="Arial" w:cs="Arial"/>
+          <w:sz w:val="24"/>
+          <w:szCs w:val="24"/>
+        </w:rPr>
+        <w:t>s us to success</w:t>
+      </w:r>
+      <w:r>
+        <w:rPr>
+          <w:rFonts w:ascii="Arial" w:hAnsi="Arial" w:cs="Arial"/>
+          <w:sz w:val="24"/>
+          <w:szCs w:val="24"/>
+        </w:rPr>
+        <w:t>.</w:t>
       </w:r>
     </w:p>
     <w:p>
@@ -3817,7 +4591,7 @@
           <w:szCs w:val="24"/>
         </w:rPr>
       </w:pPr>
-      <w:bookmarkStart w:id="9" w:name="_Toc452224310"/>
+      <w:bookmarkStart w:id="8" w:name="_Toc452224310"/>
       <w:r>
         <w:rPr>
           <w:rFonts w:ascii="Times New Roman" w:hAnsi="Times New Roman" w:cs="Times New Roman"/>
@@ -3846,7 +4620,7 @@
         </w:rPr>
         <w:t>anagement</w:t>
       </w:r>
-      <w:bookmarkEnd w:id="9"/>
+      <w:bookmarkEnd w:id="8"/>
     </w:p>
     <w:p>
       <w:pPr>
@@ -3938,7 +4712,23 @@
           <w:sz w:val="24"/>
           <w:szCs w:val="24"/>
         </w:rPr>
-        <w:t xml:space="preserve">It is a good tool to manage tasks, milestones and particularly it demonstrates the planned evolving processes of the project. </w:t>
+        <w:t>It is a good tool to manage tasks, milestones and particul</w:t>
+      </w:r>
+      <w:r>
+        <w:rPr>
+          <w:rFonts w:ascii="Arial" w:hAnsi="Arial" w:cs="Arial"/>
+          <w:sz w:val="24"/>
+          <w:szCs w:val="24"/>
+        </w:rPr>
+        <w:t>arly it demonstrates the</w:t>
+      </w:r>
+      <w:r>
+        <w:rPr>
+          <w:rFonts w:ascii="Arial" w:hAnsi="Arial" w:cs="Arial"/>
+          <w:sz w:val="24"/>
+          <w:szCs w:val="24"/>
+        </w:rPr>
+        <w:t xml:space="preserve"> evolving processes of the project. </w:t>
       </w:r>
     </w:p>
     <w:p>
@@ -4000,7 +4790,23 @@
           <w:sz w:val="24"/>
           <w:szCs w:val="24"/>
         </w:rPr>
-        <w:t xml:space="preserve">The reason may be that we have written the tasks of each member in weekly progress report. However, the project manager is definitely happy to see that his team know what is going on and get the idea of the whole picture rather than just doing what they are told to do for this week. </w:t>
+        <w:t>The reason may be that we have written the tasks of each member in weekly progress report. However, the project manager is definitely happy to see that his team know what is going on and get the idea of the whole picture rather than just doing w</w:t>
+      </w:r>
+      <w:r>
+        <w:rPr>
+          <w:rFonts w:ascii="Arial" w:hAnsi="Arial" w:cs="Arial"/>
+          <w:sz w:val="24"/>
+          <w:szCs w:val="24"/>
+        </w:rPr>
+        <w:t>hat they are told to do for a certain</w:t>
+      </w:r>
+      <w:r>
+        <w:rPr>
+          <w:rFonts w:ascii="Arial" w:hAnsi="Arial" w:cs="Arial"/>
+          <w:sz w:val="24"/>
+          <w:szCs w:val="24"/>
+        </w:rPr>
+        <w:t xml:space="preserve"> week. </w:t>
       </w:r>
     </w:p>
     <w:p>
@@ -4052,7 +4858,23 @@
           <w:sz w:val="24"/>
           <w:szCs w:val="24"/>
         </w:rPr>
-        <w:t>Scheduling methodology is confirmed based on our SDLC (Software Development Life Cycle) model.  As mentioned in 1.2.2, we adopt the mix of incremental model (for fixed requirements) and adaptive model (for flexible planning). Therefore, our scheduling strategy borrows the ideas from conventions of versions or cycle</w:t>
+        <w:t xml:space="preserve">Scheduling methodology is confirmed based on our SDLC (Software Development Life Cycle) model.  As mentioned in 1.2.2, we adopt the mix of incremental model (for fixed requirements) and adaptive model (for flexible planning). Therefore, our scheduling strategy borrows the ideas from </w:t>
+      </w:r>
+      <w:r>
+        <w:rPr>
+          <w:rFonts w:ascii="Arial" w:hAnsi="Arial" w:cs="Arial"/>
+          <w:sz w:val="24"/>
+          <w:szCs w:val="24"/>
+        </w:rPr>
+        <w:t xml:space="preserve">the </w:t>
+      </w:r>
+      <w:r>
+        <w:rPr>
+          <w:rFonts w:ascii="Arial" w:hAnsi="Arial" w:cs="Arial"/>
+          <w:sz w:val="24"/>
+          <w:szCs w:val="24"/>
+        </w:rPr>
+        <w:t>conventions of versions or cycle</w:t>
       </w:r>
       <w:r>
         <w:rPr>
@@ -4068,7 +4890,23 @@
           <w:sz w:val="24"/>
           <w:szCs w:val="24"/>
         </w:rPr>
-        <w:t>The purpose of this strategy is to release products and get feedback quickly enough to respond the ever changing world. But it is only the beginning of the project, so the “release” is not that obviously important. The main idea of doing so is to split a big project into small periods with manageable goals. It is a good way to relieve people from feeling at a loss when starting a big project with ambitious goals.</w:t>
+        <w:t>The purpose of this strategy is to release products and get feedback quickly enough t</w:t>
+      </w:r>
+      <w:r>
+        <w:rPr>
+          <w:rFonts w:ascii="Arial" w:hAnsi="Arial" w:cs="Arial"/>
+          <w:sz w:val="24"/>
+          <w:szCs w:val="24"/>
+        </w:rPr>
+        <w:t>o respond the ever changing market</w:t>
+      </w:r>
+      <w:r>
+        <w:rPr>
+          <w:rFonts w:ascii="Arial" w:hAnsi="Arial" w:cs="Arial"/>
+          <w:sz w:val="24"/>
+          <w:szCs w:val="24"/>
+        </w:rPr>
+        <w:t>. But it is only the beginning of the project, so the “release” is not that obviously important. The main idea of doing so is to split a big project into small periods with manageable goals. It is a good way to relieve people from feeling at a loss when starting a big project with ambitious goals.</w:t>
       </w:r>
     </w:p>
     <w:p>
@@ -4140,7 +4978,31 @@
           <w:sz w:val="24"/>
           <w:szCs w:val="24"/>
         </w:rPr>
-        <w:t xml:space="preserve">As the course regulates, the project participating measurement is hours: for each student, 30+ hours a week on average should be given to this project. </w:t>
+        <w:t>As the course rule</w:t>
+      </w:r>
+      <w:r>
+        <w:rPr>
+          <w:rFonts w:ascii="Arial" w:hAnsi="Arial" w:cs="Arial"/>
+          <w:sz w:val="24"/>
+          <w:szCs w:val="24"/>
+        </w:rPr>
+        <w:t xml:space="preserve">, the project participating measurement is </w:t>
+      </w:r>
+      <w:r>
+        <w:rPr>
+          <w:rFonts w:ascii="Arial" w:hAnsi="Arial" w:cs="Arial"/>
+          <w:sz w:val="24"/>
+          <w:szCs w:val="24"/>
+        </w:rPr>
+        <w:t xml:space="preserve">in </w:t>
+      </w:r>
+      <w:r>
+        <w:rPr>
+          <w:rFonts w:ascii="Arial" w:hAnsi="Arial" w:cs="Arial"/>
+          <w:sz w:val="24"/>
+          <w:szCs w:val="24"/>
+        </w:rPr>
+        <w:t xml:space="preserve">hours: for each student, 30+ hours a week on average should be given to this project. </w:t>
       </w:r>
     </w:p>
     <w:p>
@@ -4226,7 +5088,23 @@
           <w:sz w:val="24"/>
           <w:szCs w:val="24"/>
         </w:rPr>
-        <w:t>long time for the design to proceed. The designer always put off his work, and finally the developer has to design himself. Administration documents are not often completed and submitted on time with high quality, and the other guy has to take this responsibility later on. All the delays have given the leader very negative feeling</w:t>
+        <w:t xml:space="preserve">long time for the design to proceed. </w:t>
+      </w:r>
+      <w:r>
+        <w:rPr>
+          <w:rFonts w:ascii="Arial" w:hAnsi="Arial" w:cs="Arial"/>
+          <w:sz w:val="24"/>
+          <w:szCs w:val="24"/>
+        </w:rPr>
+        <w:t>The design work has been put off all the time</w:t>
+      </w:r>
+      <w:r>
+        <w:rPr>
+          <w:rFonts w:ascii="Arial" w:hAnsi="Arial" w:cs="Arial"/>
+          <w:sz w:val="24"/>
+          <w:szCs w:val="24"/>
+        </w:rPr>
+        <w:t>, and finally the developer has to design himself. Administration documents are not often completed and submitted on time with high quality, and the other guy has to take this responsibility later on. All the delays have given the leader very negative feeling</w:t>
       </w:r>
       <w:r>
         <w:rPr>
@@ -4261,7 +5139,23 @@
           <w:sz w:val="24"/>
           <w:szCs w:val="24"/>
         </w:rPr>
-        <w:t xml:space="preserve">This situation continues all the project time, which makes the planning much harder especially when the academic deadline is coming. </w:t>
+        <w:t>This situation continues all the project time, which makes the planning much harder</w:t>
+      </w:r>
+      <w:r>
+        <w:rPr>
+          <w:rFonts w:ascii="Arial" w:hAnsi="Arial" w:cs="Arial"/>
+          <w:sz w:val="24"/>
+          <w:szCs w:val="24"/>
+        </w:rPr>
+        <w:t>,</w:t>
+      </w:r>
+      <w:r>
+        <w:rPr>
+          <w:rFonts w:ascii="Arial" w:hAnsi="Arial" w:cs="Arial"/>
+          <w:sz w:val="24"/>
+          <w:szCs w:val="24"/>
+        </w:rPr>
+        <w:t xml:space="preserve"> especially when the academic deadline is coming. </w:t>
       </w:r>
       <w:r>
         <w:rPr>
@@ -4299,7 +5193,7 @@
           <w:szCs w:val="24"/>
         </w:rPr>
       </w:pPr>
-      <w:bookmarkStart w:id="10" w:name="_Toc452224311"/>
+      <w:bookmarkStart w:id="9" w:name="_Toc452224311"/>
       <w:r>
         <w:rPr>
           <w:rFonts w:ascii="Times New Roman" w:hAnsi="Times New Roman" w:cs="Times New Roman"/>
@@ -4336,7 +5230,7 @@
         </w:rPr>
         <w:t>ssignment</w:t>
       </w:r>
-      <w:bookmarkEnd w:id="10"/>
+      <w:bookmarkEnd w:id="9"/>
     </w:p>
     <w:p>
       <w:pPr>
@@ -4402,7 +5296,39 @@
           <w:sz w:val="24"/>
           <w:szCs w:val="24"/>
         </w:rPr>
-        <w:t xml:space="preserve">Secondly scheduling the tasks as parallel as possible to avoiding deadlock where one person cannot proceed waiting for the other’s completion of work. </w:t>
+        <w:t>Secondly scheduling the tasks as parallel as possible to avoiding deadlock where one person</w:t>
+      </w:r>
+      <w:r>
+        <w:rPr>
+          <w:rFonts w:ascii="Arial" w:hAnsi="Arial" w:cs="Arial"/>
+          <w:sz w:val="24"/>
+          <w:szCs w:val="24"/>
+        </w:rPr>
+        <w:t xml:space="preserve"> wait</w:t>
+      </w:r>
+      <w:r>
+        <w:rPr>
+          <w:rFonts w:ascii="Arial" w:hAnsi="Arial" w:cs="Arial"/>
+          <w:sz w:val="24"/>
+          <w:szCs w:val="24"/>
+        </w:rPr>
+        <w:t xml:space="preserve"> for the other’s completion of work</w:t>
+      </w:r>
+      <w:r>
+        <w:rPr>
+          <w:rFonts w:ascii="Arial" w:hAnsi="Arial" w:cs="Arial"/>
+          <w:sz w:val="24"/>
+          <w:szCs w:val="24"/>
+        </w:rPr>
+        <w:t xml:space="preserve"> and cannot proceed</w:t>
+      </w:r>
+      <w:r>
+        <w:rPr>
+          <w:rFonts w:ascii="Arial" w:hAnsi="Arial" w:cs="Arial"/>
+          <w:sz w:val="24"/>
+          <w:szCs w:val="24"/>
+        </w:rPr>
+        <w:t xml:space="preserve">. </w:t>
       </w:r>
     </w:p>
     <w:p>
@@ -4586,7 +5512,7 @@
           <w:szCs w:val="24"/>
         </w:rPr>
       </w:pPr>
-      <w:bookmarkStart w:id="11" w:name="_Toc452224312"/>
+      <w:bookmarkStart w:id="10" w:name="_Toc452224312"/>
       <w:r>
         <w:rPr>
           <w:rFonts w:ascii="Arial" w:hAnsi="Arial" w:cs="Arial"/>
@@ -4605,7 +5531,7 @@
         </w:rPr>
         <w:t>Design</w:t>
       </w:r>
-      <w:bookmarkEnd w:id="11"/>
+      <w:bookmarkEnd w:id="10"/>
     </w:p>
     <w:p>
       <w:pPr>
@@ -4822,7 +5748,7 @@
           <w:szCs w:val="24"/>
         </w:rPr>
       </w:pPr>
-      <w:bookmarkStart w:id="12" w:name="_Toc452224313"/>
+      <w:bookmarkStart w:id="11" w:name="_Toc452224313"/>
       <w:r>
         <w:rPr>
           <w:rFonts w:ascii="Times New Roman" w:hAnsi="Times New Roman" w:cs="Times New Roman"/>
@@ -4832,7 +5758,7 @@
         </w:rPr>
         <w:t>1.3.1 Interaction Design</w:t>
       </w:r>
-      <w:bookmarkEnd w:id="12"/>
+      <w:bookmarkEnd w:id="11"/>
     </w:p>
     <w:p>
       <w:pPr>
@@ -5268,7 +6194,7 @@
           <w:szCs w:val="24"/>
         </w:rPr>
       </w:pPr>
-      <w:bookmarkStart w:id="13" w:name="_Toc452224314"/>
+      <w:bookmarkStart w:id="12" w:name="_Toc452224314"/>
       <w:r>
         <w:rPr>
           <w:rFonts w:ascii="Times New Roman" w:hAnsi="Times New Roman" w:cs="Times New Roman"/>
@@ -5278,7 +6204,7 @@
         </w:rPr>
         <w:t>1.3.2 Page Style Design</w:t>
       </w:r>
-      <w:bookmarkEnd w:id="13"/>
+      <w:bookmarkEnd w:id="12"/>
     </w:p>
     <w:p>
       <w:pPr>
@@ -5414,7 +6340,7 @@
           <w:szCs w:val="24"/>
         </w:rPr>
       </w:pPr>
-      <w:bookmarkStart w:id="14" w:name="_Toc452224315"/>
+      <w:bookmarkStart w:id="13" w:name="_Toc452224315"/>
       <w:r>
         <w:rPr>
           <w:rFonts w:ascii="Times New Roman" w:hAnsi="Times New Roman" w:cs="Times New Roman"/>
@@ -5434,7 +6360,7 @@
         </w:rPr>
         <w:t>Database Design</w:t>
       </w:r>
-      <w:bookmarkEnd w:id="14"/>
+      <w:bookmarkEnd w:id="13"/>
     </w:p>
     <w:p>
       <w:pPr>
@@ -5802,6 +6728,34 @@
     </w:p>
     <w:p>
       <w:pPr>
+        <w:rPr>
+          <w:rFonts w:ascii="Arial" w:hAnsi="Arial" w:cs="Arial"/>
+          <w:sz w:val="24"/>
+          <w:szCs w:val="24"/>
+        </w:rPr>
+      </w:pPr>
+      <w:r>
+        <w:rPr>
+          <w:rFonts w:ascii="Arial" w:hAnsi="Arial" w:cs="Arial"/>
+          <w:sz w:val="24"/>
+          <w:szCs w:val="24"/>
+        </w:rPr>
+        <w:br w:type="page"/>
+      </w:r>
+    </w:p>
+    <w:p>
+      <w:pPr>
+        <w:spacing w:before="240" w:after="240" w:line="360" w:lineRule="auto"/>
+        <w:jc w:val="both"/>
+        <w:rPr>
+          <w:rFonts w:ascii="Arial" w:hAnsi="Arial" w:cs="Arial"/>
+          <w:sz w:val="24"/>
+          <w:szCs w:val="24"/>
+        </w:rPr>
+      </w:pPr>
+    </w:p>
+    <w:p>
+      <w:pPr>
         <w:spacing w:before="120" w:line="360" w:lineRule="auto"/>
         <w:outlineLvl w:val="2"/>
         <w:rPr>
@@ -5811,7 +6765,7 @@
           <w:szCs w:val="24"/>
         </w:rPr>
       </w:pPr>
-      <w:bookmarkStart w:id="15" w:name="_Toc452224316"/>
+      <w:bookmarkStart w:id="14" w:name="_Toc452224316"/>
       <w:r>
         <w:rPr>
           <w:rFonts w:ascii="Times New Roman" w:hAnsi="Times New Roman" w:cs="Times New Roman"/>
@@ -5821,7 +6775,7 @@
         </w:rPr>
         <w:t>1.3.4 Problems</w:t>
       </w:r>
-      <w:bookmarkEnd w:id="15"/>
+      <w:bookmarkEnd w:id="14"/>
     </w:p>
     <w:p>
       <w:pPr>
@@ -5847,16 +6801,7 @@
           <w:sz w:val="24"/>
           <w:szCs w:val="24"/>
         </w:rPr>
-        <w:t xml:space="preserve">. The guy who is assigned to design always fails to provide a useful design </w:t>
-      </w:r>
-      <w:r>
-        <w:rPr>
-          <w:rFonts w:ascii="Arial" w:hAnsi="Arial" w:cs="Arial"/>
-          <w:sz w:val="24"/>
-          <w:szCs w:val="24"/>
-        </w:rPr>
-        <w:lastRenderedPageBreak/>
-        <w:t>on time. At last the developer has to design himself, spending more time than scheduled and putting much pressure on him. The mistakes the designer has made are</w:t>
+        <w:t>. The guy who is assigned to design always fails to provide a useful design on time. At last the developer has to design himself, spending more time than scheduled and putting much pressure on him. The mistakes the designer has made are</w:t>
       </w:r>
       <w:r>
         <w:rPr>
@@ -6057,7 +7002,7 @@
           <w:szCs w:val="24"/>
         </w:rPr>
       </w:pPr>
-      <w:bookmarkStart w:id="16" w:name="_Toc452224317"/>
+      <w:bookmarkStart w:id="15" w:name="_Toc452224317"/>
       <w:r>
         <w:rPr>
           <w:rFonts w:ascii="Arial" w:hAnsi="Arial" w:cs="Arial"/>
@@ -6085,7 +7030,7 @@
         </w:rPr>
         <w:t>Communication</w:t>
       </w:r>
-      <w:bookmarkEnd w:id="16"/>
+      <w:bookmarkEnd w:id="15"/>
     </w:p>
     <w:p>
       <w:pPr>
@@ -6117,7 +7062,7 @@
           <w:szCs w:val="24"/>
         </w:rPr>
       </w:pPr>
-      <w:bookmarkStart w:id="17" w:name="_Toc452224318"/>
+      <w:bookmarkStart w:id="16" w:name="_Toc452224318"/>
       <w:r>
         <w:rPr>
           <w:rFonts w:ascii="Times New Roman" w:hAnsi="Times New Roman" w:cs="Times New Roman"/>
@@ -6145,7 +7090,7 @@
         </w:rPr>
         <w:t>Meetings</w:t>
       </w:r>
-      <w:bookmarkEnd w:id="17"/>
+      <w:bookmarkEnd w:id="16"/>
     </w:p>
     <w:p>
       <w:pPr>
@@ -6276,6 +7221,7 @@
           <w:rFonts w:ascii="Arial" w:hAnsi="Arial" w:cs="Arial"/>
           <w:b/>
         </w:rPr>
+        <w:lastRenderedPageBreak/>
         <w:t>Meeting records.</w:t>
       </w:r>
       <w:r>
@@ -6325,17 +7271,6 @@
     </w:p>
     <w:p>
       <w:pPr>
-        <w:spacing w:before="240" w:after="240" w:line="360" w:lineRule="auto"/>
-        <w:jc w:val="both"/>
-        <w:rPr>
-          <w:rFonts w:ascii="Arial" w:hAnsi="Arial" w:cs="Arial"/>
-          <w:sz w:val="24"/>
-          <w:szCs w:val="24"/>
-        </w:rPr>
-      </w:pPr>
-    </w:p>
-    <w:p>
-      <w:pPr>
         <w:spacing w:before="120" w:line="360" w:lineRule="auto"/>
         <w:outlineLvl w:val="2"/>
         <w:rPr>
@@ -6345,7 +7280,7 @@
           <w:szCs w:val="24"/>
         </w:rPr>
       </w:pPr>
-      <w:bookmarkStart w:id="18" w:name="_Toc452224319"/>
+      <w:bookmarkStart w:id="17" w:name="_Toc452224319"/>
       <w:r>
         <w:rPr>
           <w:rFonts w:ascii="Times New Roman" w:hAnsi="Times New Roman" w:cs="Times New Roman"/>
@@ -6353,6 +7288,7 @@
           <w:sz w:val="24"/>
           <w:szCs w:val="24"/>
         </w:rPr>
+        <w:lastRenderedPageBreak/>
         <w:t>1.4</w:t>
       </w:r>
       <w:r>
@@ -6391,7 +7327,7 @@
         </w:rPr>
         <w:t>haring</w:t>
       </w:r>
-      <w:bookmarkEnd w:id="18"/>
+      <w:bookmarkEnd w:id="17"/>
     </w:p>
     <w:p>
       <w:pPr>
@@ -6508,25 +7444,7 @@
           <w:sz w:val="24"/>
           <w:szCs w:val="24"/>
         </w:rPr>
-        <w:t xml:space="preserve"> document which should done by </w:t>
-      </w:r>
-      <w:proofErr w:type="spellStart"/>
-      <w:r>
-        <w:rPr>
-          <w:rFonts w:ascii="Arial" w:hAnsi="Arial" w:cs="Arial"/>
-          <w:sz w:val="24"/>
-          <w:szCs w:val="24"/>
-        </w:rPr>
-        <w:t>Vineet</w:t>
-      </w:r>
-      <w:proofErr w:type="spellEnd"/>
-      <w:r>
-        <w:rPr>
-          <w:rFonts w:ascii="Arial" w:hAnsi="Arial" w:cs="Arial"/>
-          <w:sz w:val="24"/>
-          <w:szCs w:val="24"/>
-        </w:rPr>
-        <w:t xml:space="preserve">, and we were supposed to check that next day. But he did not complete it before next meeting for some reason due to his work. And he </w:t>
+        <w:t xml:space="preserve"> document which should done by Vineet, and we were supposed to check that next day. But he did not complete it before next meeting for some reason due to his work. And he </w:t>
       </w:r>
       <w:r>
         <w:rPr>
@@ -6615,7 +7533,7 @@
           <w:szCs w:val="24"/>
         </w:rPr>
       </w:pPr>
-      <w:bookmarkStart w:id="19" w:name="_Toc452224320"/>
+      <w:bookmarkStart w:id="18" w:name="_Toc452224320"/>
       <w:r>
         <w:rPr>
           <w:rFonts w:ascii="Times New Roman" w:hAnsi="Times New Roman" w:cs="Times New Roman"/>
@@ -6634,7 +7552,7 @@
         </w:rPr>
         <w:t>.3 Instructions</w:t>
       </w:r>
-      <w:bookmarkEnd w:id="19"/>
+      <w:bookmarkEnd w:id="18"/>
     </w:p>
     <w:p>
       <w:pPr>
@@ -6708,7 +7626,7 @@
           <w:szCs w:val="24"/>
         </w:rPr>
       </w:pPr>
-      <w:bookmarkStart w:id="20" w:name="_Toc452224321"/>
+      <w:bookmarkStart w:id="19" w:name="_Toc452224321"/>
       <w:r>
         <w:rPr>
           <w:rFonts w:ascii="Arial" w:hAnsi="Arial" w:cs="Arial"/>
@@ -6745,7 +7663,7 @@
         </w:rPr>
         <w:t>ontrolling</w:t>
       </w:r>
-      <w:bookmarkEnd w:id="20"/>
+      <w:bookmarkEnd w:id="19"/>
       <w:r>
         <w:rPr>
           <w:rFonts w:ascii="Arial" w:hAnsi="Arial" w:cs="Arial"/>
@@ -6766,7 +7684,7 @@
           <w:szCs w:val="24"/>
         </w:rPr>
       </w:pPr>
-      <w:bookmarkStart w:id="21" w:name="_Toc452224322"/>
+      <w:bookmarkStart w:id="20" w:name="_Toc452224322"/>
       <w:r>
         <w:rPr>
           <w:rFonts w:ascii="Times New Roman" w:hAnsi="Times New Roman" w:cs="Times New Roman"/>
@@ -6803,7 +7721,7 @@
         </w:rPr>
         <w:t>onitoring</w:t>
       </w:r>
-      <w:bookmarkEnd w:id="21"/>
+      <w:bookmarkEnd w:id="20"/>
     </w:p>
     <w:p>
       <w:pPr>
@@ -6829,7 +7747,7 @@
           <w:sz w:val="24"/>
           <w:szCs w:val="24"/>
         </w:rPr>
-        <w:t xml:space="preserve">every week during the team meetings when we check each other’s work and fill in the progress report. We did it very well not only </w:t>
+        <w:t xml:space="preserve">every week during the team meetings when we check each other’s work and fill in the progress report. We did it very well not only because we performed this on time but also we gained much from it by finding what </w:t>
       </w:r>
       <w:r>
         <w:rPr>
@@ -6838,7 +7756,7 @@
           <w:szCs w:val="24"/>
         </w:rPr>
         <w:lastRenderedPageBreak/>
-        <w:t xml:space="preserve">because we performed this on time but also we gained much from it by finding what was going well and badly and the reasons why. It can be seen as a serious way to report performance to the teammates and advisers. </w:t>
+        <w:t xml:space="preserve">was going well and badly and the reasons why. It can be seen as a serious way to report performance to the teammates and advisers. </w:t>
       </w:r>
     </w:p>
     <w:p>
@@ -6879,7 +7797,7 @@
           <w:szCs w:val="24"/>
         </w:rPr>
       </w:pPr>
-      <w:bookmarkStart w:id="22" w:name="_Toc452224323"/>
+      <w:bookmarkStart w:id="21" w:name="_Toc452224323"/>
       <w:r>
         <w:rPr>
           <w:rFonts w:ascii="Times New Roman" w:hAnsi="Times New Roman" w:cs="Times New Roman"/>
@@ -6916,7 +7834,7 @@
         </w:rPr>
         <w:t>ontrol</w:t>
       </w:r>
-      <w:bookmarkEnd w:id="22"/>
+      <w:bookmarkEnd w:id="21"/>
     </w:p>
     <w:p>
       <w:pPr>
@@ -7228,6 +8146,15 @@
     </w:p>
     <w:p>
       <w:pPr>
+        <w:rPr>
+          <w:rFonts w:ascii="Arial" w:hAnsi="Arial" w:cs="Arial"/>
+          <w:sz w:val="24"/>
+          <w:szCs w:val="24"/>
+        </w:rPr>
+      </w:pPr>
+    </w:p>
+    <w:p>
+      <w:pPr>
         <w:spacing w:before="120" w:line="360" w:lineRule="auto"/>
         <w:jc w:val="both"/>
         <w:rPr>
@@ -7276,7 +8203,7 @@
           <w:szCs w:val="24"/>
         </w:rPr>
       </w:pPr>
-      <w:bookmarkStart w:id="23" w:name="_Toc452224324"/>
+      <w:bookmarkStart w:id="22" w:name="_Toc452224324"/>
       <w:r>
         <w:rPr>
           <w:rFonts w:ascii="Times New Roman" w:hAnsi="Times New Roman" w:cs="Times New Roman"/>
@@ -7313,7 +8240,7 @@
         </w:rPr>
         <w:t>ontrol</w:t>
       </w:r>
-      <w:bookmarkEnd w:id="23"/>
+      <w:bookmarkEnd w:id="22"/>
     </w:p>
     <w:p>
       <w:pPr>
@@ -7396,7 +8323,7 @@
           <w:szCs w:val="24"/>
         </w:rPr>
       </w:pPr>
-      <w:bookmarkStart w:id="24" w:name="_Toc452224325"/>
+      <w:bookmarkStart w:id="23" w:name="_Toc452224325"/>
       <w:r>
         <w:rPr>
           <w:rFonts w:ascii="Times New Roman" w:hAnsi="Times New Roman" w:cs="Times New Roman"/>
@@ -7433,7 +8360,7 @@
         </w:rPr>
         <w:t>Audit</w:t>
       </w:r>
-      <w:bookmarkEnd w:id="24"/>
+      <w:bookmarkEnd w:id="23"/>
     </w:p>
     <w:p>
       <w:pPr>
@@ -7629,7 +8556,7 @@
           <w:szCs w:val="24"/>
         </w:rPr>
       </w:pPr>
-      <w:bookmarkStart w:id="25" w:name="_Toc452224326"/>
+      <w:bookmarkStart w:id="24" w:name="_Toc452224326"/>
       <w:r>
         <w:rPr>
           <w:rFonts w:ascii="Arial" w:hAnsi="Arial" w:cs="Arial"/>
@@ -7676,7 +8603,7 @@
         </w:rPr>
         <w:t>nexpectedly</w:t>
       </w:r>
-      <w:bookmarkEnd w:id="25"/>
+      <w:bookmarkEnd w:id="24"/>
     </w:p>
     <w:p>
       <w:pPr>
@@ -7689,7 +8616,7 @@
           <w:szCs w:val="24"/>
         </w:rPr>
       </w:pPr>
-      <w:bookmarkStart w:id="26" w:name="_Toc452224327"/>
+      <w:bookmarkStart w:id="25" w:name="_Toc452224327"/>
       <w:r>
         <w:rPr>
           <w:rFonts w:ascii="Times New Roman" w:hAnsi="Times New Roman" w:cs="Times New Roman"/>
@@ -7708,7 +8635,7 @@
         </w:rPr>
         <w:t xml:space="preserve"> Teammate Joined</w:t>
       </w:r>
-      <w:bookmarkEnd w:id="26"/>
+      <w:bookmarkEnd w:id="25"/>
     </w:p>
     <w:p>
       <w:pPr>
@@ -7726,25 +8653,7 @@
           <w:sz w:val="24"/>
           <w:szCs w:val="24"/>
         </w:rPr>
-        <w:t xml:space="preserve">The team only had one person in the first phase. Right before the second phase came, </w:t>
-      </w:r>
-      <w:proofErr w:type="spellStart"/>
-      <w:r>
-        <w:rPr>
-          <w:rFonts w:ascii="Arial" w:hAnsi="Arial" w:cs="Arial"/>
-          <w:sz w:val="24"/>
-          <w:szCs w:val="24"/>
-        </w:rPr>
-        <w:t>Vineet</w:t>
-      </w:r>
-      <w:proofErr w:type="spellEnd"/>
-      <w:r>
-        <w:rPr>
-          <w:rFonts w:ascii="Arial" w:hAnsi="Arial" w:cs="Arial"/>
-          <w:sz w:val="24"/>
-          <w:szCs w:val="24"/>
-        </w:rPr>
-        <w:t xml:space="preserve"> was introduced into the team. </w:t>
+        <w:t xml:space="preserve">The team only had one person in the first phase. Right before the second phase came, Vineet was introduced into the team. </w:t>
       </w:r>
       <w:r>
         <w:rPr>
@@ -7843,25 +8752,7 @@
           <w:sz w:val="24"/>
           <w:szCs w:val="24"/>
         </w:rPr>
-        <w:t xml:space="preserve">But to see it positively, they did Xiaochen a favour by putting him into a team, and Xiaochen did </w:t>
-      </w:r>
-      <w:proofErr w:type="spellStart"/>
-      <w:r>
-        <w:rPr>
-          <w:rFonts w:ascii="Arial" w:hAnsi="Arial" w:cs="Arial"/>
-          <w:sz w:val="24"/>
-          <w:szCs w:val="24"/>
-        </w:rPr>
-        <w:t>Vineet</w:t>
-      </w:r>
-      <w:proofErr w:type="spellEnd"/>
-      <w:r>
-        <w:rPr>
-          <w:rFonts w:ascii="Arial" w:hAnsi="Arial" w:cs="Arial"/>
-          <w:sz w:val="24"/>
-          <w:szCs w:val="24"/>
-        </w:rPr>
-        <w:t xml:space="preserve"> and Robert a favour by accepting him (although no chance to refuse).</w:t>
+        <w:t>But to see it positively, they did Xiaochen a favour by putting him into a team, and Xiaochen did Vineet and Robert a favour by accepting him (although no chance to refuse).</w:t>
       </w:r>
     </w:p>
     <w:p>
@@ -7875,7 +8766,7 @@
           <w:szCs w:val="24"/>
         </w:rPr>
       </w:pPr>
-      <w:bookmarkStart w:id="27" w:name="_Toc452224328"/>
+      <w:bookmarkStart w:id="26" w:name="_Toc452224328"/>
       <w:r>
         <w:rPr>
           <w:rFonts w:ascii="Times New Roman" w:hAnsi="Times New Roman" w:cs="Times New Roman"/>
@@ -7885,7 +8776,7 @@
         </w:rPr>
         <w:t>1.6.2 Change of Framework</w:t>
       </w:r>
-      <w:bookmarkEnd w:id="27"/>
+      <w:bookmarkEnd w:id="26"/>
     </w:p>
     <w:p>
       <w:pPr>
@@ -8049,7 +8940,7 @@
           <w:szCs w:val="24"/>
         </w:rPr>
       </w:pPr>
-      <w:bookmarkStart w:id="28" w:name="_Toc452224329"/>
+      <w:bookmarkStart w:id="27" w:name="_Toc452224329"/>
       <w:r>
         <w:rPr>
           <w:rFonts w:ascii="Times New Roman" w:hAnsi="Times New Roman" w:cs="Times New Roman"/>
@@ -8059,7 +8950,7 @@
         </w:rPr>
         <w:t>1.6.3 Reaction Version Migration</w:t>
       </w:r>
-      <w:bookmarkEnd w:id="28"/>
+      <w:bookmarkEnd w:id="27"/>
     </w:p>
     <w:p>
       <w:pPr>
@@ -8197,12 +9088,12 @@
         <w:spacing w:after="240" w:line="360" w:lineRule="auto"/>
         <w:ind w:left="357" w:hanging="357"/>
       </w:pPr>
-      <w:bookmarkStart w:id="29" w:name="_Toc452224330"/>
+      <w:bookmarkStart w:id="28" w:name="_Toc452224330"/>
       <w:r>
         <w:lastRenderedPageBreak/>
         <w:t>New Technologies</w:t>
       </w:r>
-      <w:bookmarkEnd w:id="29"/>
+      <w:bookmarkEnd w:id="28"/>
     </w:p>
     <w:p>
       <w:pPr>
@@ -8215,7 +9106,7 @@
           <w:szCs w:val="24"/>
         </w:rPr>
       </w:pPr>
-      <w:bookmarkStart w:id="30" w:name="_Toc452224331"/>
+      <w:bookmarkStart w:id="29" w:name="_Toc452224331"/>
       <w:r>
         <w:rPr>
           <w:rFonts w:ascii="Arial" w:hAnsi="Arial" w:cs="Arial"/>
@@ -8234,7 +9125,7 @@
         </w:rPr>
         <w:t>Meteor</w:t>
       </w:r>
-      <w:bookmarkEnd w:id="30"/>
+      <w:bookmarkEnd w:id="29"/>
     </w:p>
     <w:p>
       <w:pPr>
@@ -8434,7 +9325,7 @@
           <w:szCs w:val="24"/>
         </w:rPr>
       </w:pPr>
-      <w:bookmarkStart w:id="31" w:name="_Toc452224332"/>
+      <w:bookmarkStart w:id="30" w:name="_Toc452224332"/>
       <w:r>
         <w:rPr>
           <w:rFonts w:ascii="Arial" w:hAnsi="Arial" w:cs="Arial"/>
@@ -8453,7 +9344,7 @@
         </w:rPr>
         <w:t>MongoDB</w:t>
       </w:r>
-      <w:bookmarkEnd w:id="31"/>
+      <w:bookmarkEnd w:id="30"/>
     </w:p>
     <w:p>
       <w:pPr>
@@ -8584,7 +9475,7 @@
           <w:szCs w:val="24"/>
         </w:rPr>
       </w:pPr>
-      <w:bookmarkStart w:id="32" w:name="_Toc452224333"/>
+      <w:bookmarkStart w:id="31" w:name="_Toc452224333"/>
       <w:r>
         <w:rPr>
           <w:rFonts w:ascii="Arial" w:hAnsi="Arial" w:cs="Arial"/>
@@ -8595,7 +9486,7 @@
         <w:lastRenderedPageBreak/>
         <w:t>2.3 Docker</w:t>
       </w:r>
-      <w:bookmarkEnd w:id="32"/>
+      <w:bookmarkEnd w:id="31"/>
     </w:p>
     <w:p>
       <w:pPr>
@@ -8761,7 +9652,7 @@
         <w:spacing w:after="240" w:line="360" w:lineRule="auto"/>
         <w:ind w:left="357" w:hanging="357"/>
       </w:pPr>
-      <w:bookmarkStart w:id="33" w:name="_Toc452224334"/>
+      <w:bookmarkStart w:id="32" w:name="_Toc452224334"/>
       <w:r>
         <w:rPr>
           <w:rFonts w:hint="eastAsia"/>
@@ -8772,7 +9663,7 @@
       <w:r>
         <w:t>neral Recommendations for Future Group</w:t>
       </w:r>
-      <w:bookmarkEnd w:id="33"/>
+      <w:bookmarkEnd w:id="32"/>
     </w:p>
     <w:p>
       <w:pPr>
@@ -8877,7 +9768,10 @@
         <w:t xml:space="preserve">Think carefully whether to use a certain technique. Website includes many aspects of techniques, from back-end framework to server, and the project will possibly fail if any of them does not work properly. </w:t>
       </w:r>
     </w:p>
-    <w:p/>
+    <w:p>
+      <w:bookmarkStart w:id="33" w:name="_GoBack"/>
+      <w:bookmarkEnd w:id="33"/>
+    </w:p>
     <w:sectPr>
       <w:pgSz w:w="11906" w:h="16838"/>
       <w:pgMar w:top="1440" w:right="1440" w:bottom="1440" w:left="1440" w:header="708" w:footer="708" w:gutter="0"/>
@@ -12136,7 +13030,7 @@
 </file>
 
 <file path=customXml/itemProps1.xml><?xml version="1.0" encoding="utf-8"?>
-<ds:datastoreItem xmlns:ds="http://schemas.openxmlformats.org/officeDocument/2006/customXml" ds:itemID="{88F86942-57B6-42D9-BC25-80B6B431D410}">
+<ds:datastoreItem xmlns:ds="http://schemas.openxmlformats.org/officeDocument/2006/customXml" ds:itemID="{885AC4B9-FF30-45A0-B04D-AB629DA05BEE}">
   <ds:schemaRefs>
     <ds:schemaRef ds:uri="http://schemas.openxmlformats.org/officeDocument/2006/bibliography"/>
   </ds:schemaRefs>

</xml_diff>

<commit_message>
small fixes and cover pages
</commit_message>
<xml_diff>
--- a/Project End Processes/Project Closeout Report.docx
+++ b/Project End Processes/Project Closeout Report.docx
@@ -91,7 +91,7 @@
             <w:rPr>
               <w:rFonts w:cstheme="minorBidi"/>
               <w:noProof/>
-              <w:lang w:val="en-NZ" w:eastAsia="zh-CN"/>
+              <w:lang w:val="en-NZ" w:eastAsia="en-NZ"/>
             </w:rPr>
           </w:pPr>
           <w:r>
@@ -103,7 +103,7 @@
           <w:r>
             <w:fldChar w:fldCharType="separate"/>
           </w:r>
-          <w:hyperlink w:anchor="_Toc452224302" w:history="1">
+          <w:hyperlink w:anchor="_Toc452469425" w:history="1">
             <w:r>
               <w:rPr>
                 <w:rStyle w:val="Hyperlink"/>
@@ -115,7 +115,7 @@
               <w:rPr>
                 <w:rFonts w:cstheme="minorBidi"/>
                 <w:noProof/>
-                <w:lang w:val="en-NZ" w:eastAsia="zh-CN"/>
+                <w:lang w:val="en-NZ" w:eastAsia="en-NZ"/>
               </w:rPr>
               <w:tab/>
             </w:r>
@@ -145,7 +145,7 @@
                 <w:noProof/>
                 <w:webHidden/>
               </w:rPr>
-              <w:instrText xml:space="preserve"> PAGEREF _Toc452224302 \h </w:instrText>
+              <w:instrText xml:space="preserve"> PAGEREF _Toc452469425 \h </w:instrText>
             </w:r>
             <w:r>
               <w:rPr>
@@ -165,7 +165,7 @@
                 <w:noProof/>
                 <w:webHidden/>
               </w:rPr>
-              <w:t>4</w:t>
+              <w:t>3</w:t>
             </w:r>
             <w:r>
               <w:rPr>
@@ -185,10 +185,10 @@
             <w:rPr>
               <w:rFonts w:cstheme="minorBidi"/>
               <w:noProof/>
-              <w:lang w:val="en-NZ" w:eastAsia="zh-CN"/>
+              <w:lang w:val="en-NZ" w:eastAsia="en-NZ"/>
             </w:rPr>
           </w:pPr>
-          <w:hyperlink w:anchor="_Toc452224303" w:history="1">
+          <w:hyperlink w:anchor="_Toc452469426" w:history="1">
             <w:r>
               <w:rPr>
                 <w:rStyle w:val="Hyperlink"/>
@@ -217,7 +217,7 @@
                 <w:noProof/>
                 <w:webHidden/>
               </w:rPr>
-              <w:instrText xml:space="preserve"> PAGEREF _Toc452224303 \h </w:instrText>
+              <w:instrText xml:space="preserve"> PAGEREF _Toc452469426 \h </w:instrText>
             </w:r>
             <w:r>
               <w:rPr>
@@ -237,7 +237,7 @@
                 <w:noProof/>
                 <w:webHidden/>
               </w:rPr>
-              <w:t>4</w:t>
+              <w:t>3</w:t>
             </w:r>
             <w:r>
               <w:rPr>
@@ -255,10 +255,10 @@
               <w:rFonts w:asciiTheme="minorHAnsi" w:hAnsiTheme="minorHAnsi" w:cstheme="minorBidi"/>
               <w:b w:val="0"/>
               <w:sz w:val="22"/>
-              <w:lang w:val="en-NZ" w:eastAsia="zh-CN"/>
+              <w:lang w:val="en-NZ" w:eastAsia="en-NZ"/>
             </w:rPr>
           </w:pPr>
-          <w:hyperlink w:anchor="_Toc452224304" w:history="1">
+          <w:hyperlink w:anchor="_Toc452469427" w:history="1">
             <w:r>
               <w:rPr>
                 <w:rStyle w:val="Hyperlink"/>
@@ -281,7 +281,7 @@
               <w:rPr>
                 <w:webHidden/>
               </w:rPr>
-              <w:instrText xml:space="preserve"> PAGEREF _Toc452224304 \h </w:instrText>
+              <w:instrText xml:space="preserve"> PAGEREF _Toc452469427 \h </w:instrText>
             </w:r>
             <w:r>
               <w:rPr>
@@ -298,7 +298,7 @@
               <w:rPr>
                 <w:webHidden/>
               </w:rPr>
-              <w:t>4</w:t>
+              <w:t>3</w:t>
             </w:r>
             <w:r>
               <w:rPr>
@@ -315,10 +315,10 @@
               <w:rFonts w:asciiTheme="minorHAnsi" w:hAnsiTheme="minorHAnsi" w:cstheme="minorBidi"/>
               <w:b w:val="0"/>
               <w:sz w:val="22"/>
-              <w:lang w:val="en-NZ" w:eastAsia="zh-CN"/>
+              <w:lang w:val="en-NZ" w:eastAsia="en-NZ"/>
             </w:rPr>
           </w:pPr>
-          <w:hyperlink w:anchor="_Toc452224305" w:history="1">
+          <w:hyperlink w:anchor="_Toc452469428" w:history="1">
             <w:r>
               <w:rPr>
                 <w:rStyle w:val="Hyperlink"/>
@@ -341,7 +341,7 @@
               <w:rPr>
                 <w:webHidden/>
               </w:rPr>
-              <w:instrText xml:space="preserve"> PAGEREF _Toc452224305 \h </w:instrText>
+              <w:instrText xml:space="preserve"> PAGEREF _Toc452469428 \h </w:instrText>
             </w:r>
             <w:r>
               <w:rPr>
@@ -358,7 +358,7 @@
               <w:rPr>
                 <w:webHidden/>
               </w:rPr>
-              <w:t>5</w:t>
+              <w:t>4</w:t>
             </w:r>
             <w:r>
               <w:rPr>
@@ -375,10 +375,10 @@
               <w:rFonts w:asciiTheme="minorHAnsi" w:hAnsiTheme="minorHAnsi" w:cstheme="minorBidi"/>
               <w:b w:val="0"/>
               <w:sz w:val="22"/>
-              <w:lang w:val="en-NZ" w:eastAsia="zh-CN"/>
+              <w:lang w:val="en-NZ" w:eastAsia="en-NZ"/>
             </w:rPr>
           </w:pPr>
-          <w:hyperlink w:anchor="_Toc452224306" w:history="1">
+          <w:hyperlink w:anchor="_Toc452469429" w:history="1">
             <w:r>
               <w:rPr>
                 <w:rStyle w:val="Hyperlink"/>
@@ -401,7 +401,7 @@
               <w:rPr>
                 <w:webHidden/>
               </w:rPr>
-              <w:instrText xml:space="preserve"> PAGEREF _Toc452224306 \h </w:instrText>
+              <w:instrText xml:space="preserve"> PAGEREF _Toc452469429 \h </w:instrText>
             </w:r>
             <w:r>
               <w:rPr>
@@ -418,7 +418,321 @@
               <w:rPr>
                 <w:webHidden/>
               </w:rPr>
+              <w:t>4</w:t>
+            </w:r>
+            <w:r>
+              <w:rPr>
+                <w:webHidden/>
+              </w:rPr>
+              <w:fldChar w:fldCharType="end"/>
+            </w:r>
+          </w:hyperlink>
+          <w:bookmarkStart w:id="0" w:name="_GoBack"/>
+          <w:bookmarkEnd w:id="0"/>
+        </w:p>
+        <w:p>
+          <w:pPr>
+            <w:pStyle w:val="TOC2"/>
+            <w:tabs>
+              <w:tab w:val="right" w:leader="dot" w:pos="9016"/>
+            </w:tabs>
+            <w:rPr>
+              <w:rFonts w:cstheme="minorBidi"/>
+              <w:noProof/>
+              <w:lang w:val="en-NZ" w:eastAsia="en-NZ"/>
+            </w:rPr>
+          </w:pPr>
+          <w:hyperlink w:anchor="_Toc452469430" w:history="1">
+            <w:r>
+              <w:rPr>
+                <w:rStyle w:val="Hyperlink"/>
+                <w:rFonts w:ascii="Arial" w:hAnsi="Arial" w:cs="Arial"/>
+                <w:b/>
+                <w:noProof/>
+              </w:rPr>
+              <w:t>1.2 Planning</w:t>
+            </w:r>
+            <w:r>
+              <w:rPr>
+                <w:noProof/>
+                <w:webHidden/>
+              </w:rPr>
+              <w:tab/>
+            </w:r>
+            <w:r>
+              <w:rPr>
+                <w:noProof/>
+                <w:webHidden/>
+              </w:rPr>
+              <w:fldChar w:fldCharType="begin"/>
+            </w:r>
+            <w:r>
+              <w:rPr>
+                <w:noProof/>
+                <w:webHidden/>
+              </w:rPr>
+              <w:instrText xml:space="preserve"> PAGEREF _Toc452469430 \h </w:instrText>
+            </w:r>
+            <w:r>
+              <w:rPr>
+                <w:noProof/>
+                <w:webHidden/>
+              </w:rPr>
+            </w:r>
+            <w:r>
+              <w:rPr>
+                <w:noProof/>
+                <w:webHidden/>
+              </w:rPr>
+              <w:fldChar w:fldCharType="separate"/>
+            </w:r>
+            <w:r>
+              <w:rPr>
+                <w:noProof/>
+                <w:webHidden/>
+              </w:rPr>
               <w:t>5</w:t>
+            </w:r>
+            <w:r>
+              <w:rPr>
+                <w:noProof/>
+                <w:webHidden/>
+              </w:rPr>
+              <w:fldChar w:fldCharType="end"/>
+            </w:r>
+          </w:hyperlink>
+        </w:p>
+        <w:p>
+          <w:pPr>
+            <w:pStyle w:val="TOC3"/>
+            <w:rPr>
+              <w:rFonts w:asciiTheme="minorHAnsi" w:hAnsiTheme="minorHAnsi" w:cstheme="minorBidi"/>
+              <w:b w:val="0"/>
+              <w:sz w:val="22"/>
+              <w:lang w:val="en-NZ" w:eastAsia="en-NZ"/>
+            </w:rPr>
+          </w:pPr>
+          <w:hyperlink w:anchor="_Toc452469431" w:history="1">
+            <w:r>
+              <w:rPr>
+                <w:rStyle w:val="Hyperlink"/>
+              </w:rPr>
+              <w:t>1.2.1 Scope Control</w:t>
+            </w:r>
+            <w:r>
+              <w:rPr>
+                <w:webHidden/>
+              </w:rPr>
+              <w:tab/>
+            </w:r>
+            <w:r>
+              <w:rPr>
+                <w:webHidden/>
+              </w:rPr>
+              <w:fldChar w:fldCharType="begin"/>
+            </w:r>
+            <w:r>
+              <w:rPr>
+                <w:webHidden/>
+              </w:rPr>
+              <w:instrText xml:space="preserve"> PAGEREF _Toc452469431 \h </w:instrText>
+            </w:r>
+            <w:r>
+              <w:rPr>
+                <w:webHidden/>
+              </w:rPr>
+            </w:r>
+            <w:r>
+              <w:rPr>
+                <w:webHidden/>
+              </w:rPr>
+              <w:fldChar w:fldCharType="separate"/>
+            </w:r>
+            <w:r>
+              <w:rPr>
+                <w:webHidden/>
+              </w:rPr>
+              <w:t>5</w:t>
+            </w:r>
+            <w:r>
+              <w:rPr>
+                <w:webHidden/>
+              </w:rPr>
+              <w:fldChar w:fldCharType="end"/>
+            </w:r>
+          </w:hyperlink>
+        </w:p>
+        <w:p>
+          <w:pPr>
+            <w:pStyle w:val="TOC3"/>
+            <w:rPr>
+              <w:rFonts w:asciiTheme="minorHAnsi" w:hAnsiTheme="minorHAnsi" w:cstheme="minorBidi"/>
+              <w:b w:val="0"/>
+              <w:sz w:val="22"/>
+              <w:lang w:val="en-NZ" w:eastAsia="en-NZ"/>
+            </w:rPr>
+          </w:pPr>
+          <w:hyperlink w:anchor="_Toc452469432" w:history="1">
+            <w:r>
+              <w:rPr>
+                <w:rStyle w:val="Hyperlink"/>
+              </w:rPr>
+              <w:t>1.2.2 Methodology</w:t>
+            </w:r>
+            <w:r>
+              <w:rPr>
+                <w:webHidden/>
+              </w:rPr>
+              <w:tab/>
+            </w:r>
+            <w:r>
+              <w:rPr>
+                <w:webHidden/>
+              </w:rPr>
+              <w:fldChar w:fldCharType="begin"/>
+            </w:r>
+            <w:r>
+              <w:rPr>
+                <w:webHidden/>
+              </w:rPr>
+              <w:instrText xml:space="preserve"> PAGEREF _Toc452469432 \h </w:instrText>
+            </w:r>
+            <w:r>
+              <w:rPr>
+                <w:webHidden/>
+              </w:rPr>
+            </w:r>
+            <w:r>
+              <w:rPr>
+                <w:webHidden/>
+              </w:rPr>
+              <w:fldChar w:fldCharType="separate"/>
+            </w:r>
+            <w:r>
+              <w:rPr>
+                <w:webHidden/>
+              </w:rPr>
+              <w:t>6</w:t>
+            </w:r>
+            <w:r>
+              <w:rPr>
+                <w:webHidden/>
+              </w:rPr>
+              <w:fldChar w:fldCharType="end"/>
+            </w:r>
+          </w:hyperlink>
+        </w:p>
+        <w:p>
+          <w:pPr>
+            <w:pStyle w:val="TOC3"/>
+            <w:rPr>
+              <w:rFonts w:asciiTheme="minorHAnsi" w:hAnsiTheme="minorHAnsi" w:cstheme="minorBidi"/>
+              <w:b w:val="0"/>
+              <w:sz w:val="22"/>
+              <w:lang w:val="en-NZ" w:eastAsia="en-NZ"/>
+            </w:rPr>
+          </w:pPr>
+          <w:hyperlink w:anchor="_Toc452469433" w:history="1">
+            <w:r>
+              <w:rPr>
+                <w:rStyle w:val="Hyperlink"/>
+              </w:rPr>
+              <w:t>1.2.3 Time Management</w:t>
+            </w:r>
+            <w:r>
+              <w:rPr>
+                <w:webHidden/>
+              </w:rPr>
+              <w:tab/>
+            </w:r>
+            <w:r>
+              <w:rPr>
+                <w:webHidden/>
+              </w:rPr>
+              <w:fldChar w:fldCharType="begin"/>
+            </w:r>
+            <w:r>
+              <w:rPr>
+                <w:webHidden/>
+              </w:rPr>
+              <w:instrText xml:space="preserve"> PAGEREF _Toc452469433 \h </w:instrText>
+            </w:r>
+            <w:r>
+              <w:rPr>
+                <w:webHidden/>
+              </w:rPr>
+            </w:r>
+            <w:r>
+              <w:rPr>
+                <w:webHidden/>
+              </w:rPr>
+              <w:fldChar w:fldCharType="separate"/>
+            </w:r>
+            <w:r>
+              <w:rPr>
+                <w:webHidden/>
+              </w:rPr>
+              <w:t>7</w:t>
+            </w:r>
+            <w:r>
+              <w:rPr>
+                <w:webHidden/>
+              </w:rPr>
+              <w:fldChar w:fldCharType="end"/>
+            </w:r>
+          </w:hyperlink>
+        </w:p>
+        <w:p>
+          <w:pPr>
+            <w:pStyle w:val="TOC3"/>
+            <w:rPr>
+              <w:rFonts w:asciiTheme="minorHAnsi" w:hAnsiTheme="minorHAnsi" w:cstheme="minorBidi"/>
+              <w:b w:val="0"/>
+              <w:sz w:val="22"/>
+              <w:lang w:val="en-NZ" w:eastAsia="en-NZ"/>
+            </w:rPr>
+          </w:pPr>
+          <w:hyperlink w:anchor="_Toc452469434" w:history="1">
+            <w:r>
+              <w:rPr>
+                <w:rStyle w:val="Hyperlink"/>
+              </w:rPr>
+              <w:t>1.2.4 Responsibility Assignment</w:t>
+            </w:r>
+            <w:r>
+              <w:rPr>
+                <w:webHidden/>
+              </w:rPr>
+              <w:tab/>
+            </w:r>
+            <w:r>
+              <w:rPr>
+                <w:webHidden/>
+              </w:rPr>
+              <w:fldChar w:fldCharType="begin"/>
+            </w:r>
+            <w:r>
+              <w:rPr>
+                <w:webHidden/>
+              </w:rPr>
+              <w:instrText xml:space="preserve"> PAGEREF _Toc452469434 \h </w:instrText>
+            </w:r>
+            <w:r>
+              <w:rPr>
+                <w:webHidden/>
+              </w:rPr>
+            </w:r>
+            <w:r>
+              <w:rPr>
+                <w:webHidden/>
+              </w:rPr>
+              <w:fldChar w:fldCharType="separate"/>
+            </w:r>
+            <w:r>
+              <w:rPr>
+                <w:webHidden/>
+              </w:rPr>
+              <w:t>8</w:t>
             </w:r>
             <w:r>
               <w:rPr>
@@ -437,10 +751,10 @@
             <w:rPr>
               <w:rFonts w:cstheme="minorBidi"/>
               <w:noProof/>
-              <w:lang w:val="en-NZ" w:eastAsia="zh-CN"/>
+              <w:lang w:val="en-NZ" w:eastAsia="en-NZ"/>
             </w:rPr>
           </w:pPr>
-          <w:hyperlink w:anchor="_Toc452224307" w:history="1">
+          <w:hyperlink w:anchor="_Toc452469435" w:history="1">
             <w:r>
               <w:rPr>
                 <w:rStyle w:val="Hyperlink"/>
@@ -448,7 +762,7 @@
                 <w:b/>
                 <w:noProof/>
               </w:rPr>
-              <w:t>1.2 Planning</w:t>
+              <w:t>1.3 Design</w:t>
             </w:r>
             <w:r>
               <w:rPr>
@@ -469,7 +783,7 @@
                 <w:noProof/>
                 <w:webHidden/>
               </w:rPr>
-              <w:instrText xml:space="preserve"> PAGEREF _Toc452224307 \h </w:instrText>
+              <w:instrText xml:space="preserve"> PAGEREF _Toc452469435 \h </w:instrText>
             </w:r>
             <w:r>
               <w:rPr>
@@ -489,7 +803,7 @@
                 <w:noProof/>
                 <w:webHidden/>
               </w:rPr>
-              <w:t>6</w:t>
+              <w:t>9</w:t>
             </w:r>
             <w:r>
               <w:rPr>
@@ -507,15 +821,15 @@
               <w:rFonts w:asciiTheme="minorHAnsi" w:hAnsiTheme="minorHAnsi" w:cstheme="minorBidi"/>
               <w:b w:val="0"/>
               <w:sz w:val="22"/>
-              <w:lang w:val="en-NZ" w:eastAsia="zh-CN"/>
+              <w:lang w:val="en-NZ" w:eastAsia="en-NZ"/>
             </w:rPr>
           </w:pPr>
-          <w:hyperlink w:anchor="_Toc452224308" w:history="1">
+          <w:hyperlink w:anchor="_Toc452469436" w:history="1">
             <w:r>
               <w:rPr>
                 <w:rStyle w:val="Hyperlink"/>
               </w:rPr>
-              <w:t>1.2.1 Scope Control</w:t>
+              <w:t>1.3.1 Interaction Design</w:t>
             </w:r>
             <w:r>
               <w:rPr>
@@ -533,7 +847,7 @@
               <w:rPr>
                 <w:webHidden/>
               </w:rPr>
-              <w:instrText xml:space="preserve"> PAGEREF _Toc452224308 \h </w:instrText>
+              <w:instrText xml:space="preserve"> PAGEREF _Toc452469436 \h </w:instrText>
             </w:r>
             <w:r>
               <w:rPr>
@@ -550,7 +864,7 @@
               <w:rPr>
                 <w:webHidden/>
               </w:rPr>
-              <w:t>6</w:t>
+              <w:t>9</w:t>
             </w:r>
             <w:r>
               <w:rPr>
@@ -567,15 +881,15 @@
               <w:rFonts w:asciiTheme="minorHAnsi" w:hAnsiTheme="minorHAnsi" w:cstheme="minorBidi"/>
               <w:b w:val="0"/>
               <w:sz w:val="22"/>
-              <w:lang w:val="en-NZ" w:eastAsia="zh-CN"/>
+              <w:lang w:val="en-NZ" w:eastAsia="en-NZ"/>
             </w:rPr>
           </w:pPr>
-          <w:hyperlink w:anchor="_Toc452224309" w:history="1">
+          <w:hyperlink w:anchor="_Toc452469437" w:history="1">
             <w:r>
               <w:rPr>
                 <w:rStyle w:val="Hyperlink"/>
               </w:rPr>
-              <w:t>1.2.2 Methodology</w:t>
+              <w:t>1.3.2 Page Style Design</w:t>
             </w:r>
             <w:r>
               <w:rPr>
@@ -593,7 +907,7 @@
               <w:rPr>
                 <w:webHidden/>
               </w:rPr>
-              <w:instrText xml:space="preserve"> PAGEREF _Toc452224309 \h </w:instrText>
+              <w:instrText xml:space="preserve"> PAGEREF _Toc452469437 \h </w:instrText>
             </w:r>
             <w:r>
               <w:rPr>
@@ -610,7 +924,7 @@
               <w:rPr>
                 <w:webHidden/>
               </w:rPr>
-              <w:t>7</w:t>
+              <w:t>10</w:t>
             </w:r>
             <w:r>
               <w:rPr>
@@ -627,15 +941,15 @@
               <w:rFonts w:asciiTheme="minorHAnsi" w:hAnsiTheme="minorHAnsi" w:cstheme="minorBidi"/>
               <w:b w:val="0"/>
               <w:sz w:val="22"/>
-              <w:lang w:val="en-NZ" w:eastAsia="zh-CN"/>
+              <w:lang w:val="en-NZ" w:eastAsia="en-NZ"/>
             </w:rPr>
           </w:pPr>
-          <w:hyperlink w:anchor="_Toc452224310" w:history="1">
+          <w:hyperlink w:anchor="_Toc452469438" w:history="1">
             <w:r>
               <w:rPr>
                 <w:rStyle w:val="Hyperlink"/>
               </w:rPr>
-              <w:t>1.2.3 Time Management</w:t>
+              <w:t>1.3.3 Database Design</w:t>
             </w:r>
             <w:r>
               <w:rPr>
@@ -653,7 +967,7 @@
               <w:rPr>
                 <w:webHidden/>
               </w:rPr>
-              <w:instrText xml:space="preserve"> PAGEREF _Toc452224310 \h </w:instrText>
+              <w:instrText xml:space="preserve"> PAGEREF _Toc452469438 \h </w:instrText>
             </w:r>
             <w:r>
               <w:rPr>
@@ -670,7 +984,7 @@
               <w:rPr>
                 <w:webHidden/>
               </w:rPr>
-              <w:t>8</w:t>
+              <w:t>11</w:t>
             </w:r>
             <w:r>
               <w:rPr>
@@ -687,15 +1001,15 @@
               <w:rFonts w:asciiTheme="minorHAnsi" w:hAnsiTheme="minorHAnsi" w:cstheme="minorBidi"/>
               <w:b w:val="0"/>
               <w:sz w:val="22"/>
-              <w:lang w:val="en-NZ" w:eastAsia="zh-CN"/>
+              <w:lang w:val="en-NZ" w:eastAsia="en-NZ"/>
             </w:rPr>
           </w:pPr>
-          <w:hyperlink w:anchor="_Toc452224311" w:history="1">
+          <w:hyperlink w:anchor="_Toc452469439" w:history="1">
             <w:r>
               <w:rPr>
                 <w:rStyle w:val="Hyperlink"/>
               </w:rPr>
-              <w:t>1.2.4 Responsibility Assignment</w:t>
+              <w:t>1.3.4 Problems</w:t>
             </w:r>
             <w:r>
               <w:rPr>
@@ -713,7 +1027,7 @@
               <w:rPr>
                 <w:webHidden/>
               </w:rPr>
-              <w:instrText xml:space="preserve"> PAGEREF _Toc452224311 \h </w:instrText>
+              <w:instrText xml:space="preserve"> PAGEREF _Toc452469439 \h </w:instrText>
             </w:r>
             <w:r>
               <w:rPr>
@@ -730,7 +1044,7 @@
               <w:rPr>
                 <w:webHidden/>
               </w:rPr>
-              <w:t>9</w:t>
+              <w:t>12</w:t>
             </w:r>
             <w:r>
               <w:rPr>
@@ -749,10 +1063,10 @@
             <w:rPr>
               <w:rFonts w:cstheme="minorBidi"/>
               <w:noProof/>
-              <w:lang w:val="en-NZ" w:eastAsia="zh-CN"/>
+              <w:lang w:val="en-NZ" w:eastAsia="en-NZ"/>
             </w:rPr>
           </w:pPr>
-          <w:hyperlink w:anchor="_Toc452224312" w:history="1">
+          <w:hyperlink w:anchor="_Toc452469440" w:history="1">
             <w:r>
               <w:rPr>
                 <w:rStyle w:val="Hyperlink"/>
@@ -760,7 +1074,7 @@
                 <w:b/>
                 <w:noProof/>
               </w:rPr>
-              <w:t>1.3 Design</w:t>
+              <w:t>1.4 Communication</w:t>
             </w:r>
             <w:r>
               <w:rPr>
@@ -781,7 +1095,7 @@
                 <w:noProof/>
                 <w:webHidden/>
               </w:rPr>
-              <w:instrText xml:space="preserve"> PAGEREF _Toc452224312 \h </w:instrText>
+              <w:instrText xml:space="preserve"> PAGEREF _Toc452469440 \h </w:instrText>
             </w:r>
             <w:r>
               <w:rPr>
@@ -801,7 +1115,7 @@
                 <w:noProof/>
                 <w:webHidden/>
               </w:rPr>
-              <w:t>10</w:t>
+              <w:t>12</w:t>
             </w:r>
             <w:r>
               <w:rPr>
@@ -819,15 +1133,15 @@
               <w:rFonts w:asciiTheme="minorHAnsi" w:hAnsiTheme="minorHAnsi" w:cstheme="minorBidi"/>
               <w:b w:val="0"/>
               <w:sz w:val="22"/>
-              <w:lang w:val="en-NZ" w:eastAsia="zh-CN"/>
+              <w:lang w:val="en-NZ" w:eastAsia="en-NZ"/>
             </w:rPr>
           </w:pPr>
-          <w:hyperlink w:anchor="_Toc452224313" w:history="1">
+          <w:hyperlink w:anchor="_Toc452469441" w:history="1">
             <w:r>
               <w:rPr>
                 <w:rStyle w:val="Hyperlink"/>
               </w:rPr>
-              <w:t>1.3.1 Interaction Design</w:t>
+              <w:t>1.4.1 Meetings</w:t>
             </w:r>
             <w:r>
               <w:rPr>
@@ -845,7 +1159,7 @@
               <w:rPr>
                 <w:webHidden/>
               </w:rPr>
-              <w:instrText xml:space="preserve"> PAGEREF _Toc452224313 \h </w:instrText>
+              <w:instrText xml:space="preserve"> PAGEREF _Toc452469441 \h </w:instrText>
             </w:r>
             <w:r>
               <w:rPr>
@@ -862,7 +1176,7 @@
               <w:rPr>
                 <w:webHidden/>
               </w:rPr>
-              <w:t>10</w:t>
+              <w:t>12</w:t>
             </w:r>
             <w:r>
               <w:rPr>
@@ -879,15 +1193,15 @@
               <w:rFonts w:asciiTheme="minorHAnsi" w:hAnsiTheme="minorHAnsi" w:cstheme="minorBidi"/>
               <w:b w:val="0"/>
               <w:sz w:val="22"/>
-              <w:lang w:val="en-NZ" w:eastAsia="zh-CN"/>
+              <w:lang w:val="en-NZ" w:eastAsia="en-NZ"/>
             </w:rPr>
           </w:pPr>
-          <w:hyperlink w:anchor="_Toc452224314" w:history="1">
+          <w:hyperlink w:anchor="_Toc452469442" w:history="1">
             <w:r>
               <w:rPr>
                 <w:rStyle w:val="Hyperlink"/>
               </w:rPr>
-              <w:t>1.3.2 Page Style Design</w:t>
+              <w:t>1.4.2 Information Sharing</w:t>
             </w:r>
             <w:r>
               <w:rPr>
@@ -905,7 +1219,7 @@
               <w:rPr>
                 <w:webHidden/>
               </w:rPr>
-              <w:instrText xml:space="preserve"> PAGEREF _Toc452224314 \h </w:instrText>
+              <w:instrText xml:space="preserve"> PAGEREF _Toc452469442 \h </w:instrText>
             </w:r>
             <w:r>
               <w:rPr>
@@ -922,7 +1236,7 @@
               <w:rPr>
                 <w:webHidden/>
               </w:rPr>
-              <w:t>11</w:t>
+              <w:t>13</w:t>
             </w:r>
             <w:r>
               <w:rPr>
@@ -939,15 +1253,15 @@
               <w:rFonts w:asciiTheme="minorHAnsi" w:hAnsiTheme="minorHAnsi" w:cstheme="minorBidi"/>
               <w:b w:val="0"/>
               <w:sz w:val="22"/>
-              <w:lang w:val="en-NZ" w:eastAsia="zh-CN"/>
+              <w:lang w:val="en-NZ" w:eastAsia="en-NZ"/>
             </w:rPr>
           </w:pPr>
-          <w:hyperlink w:anchor="_Toc452224315" w:history="1">
+          <w:hyperlink w:anchor="_Toc452469443" w:history="1">
             <w:r>
               <w:rPr>
                 <w:rStyle w:val="Hyperlink"/>
               </w:rPr>
-              <w:t>1.3.3 Database Design</w:t>
+              <w:t>1.4.3 Instructions</w:t>
             </w:r>
             <w:r>
               <w:rPr>
@@ -965,7 +1279,7 @@
               <w:rPr>
                 <w:webHidden/>
               </w:rPr>
-              <w:instrText xml:space="preserve"> PAGEREF _Toc452224315 \h </w:instrText>
+              <w:instrText xml:space="preserve"> PAGEREF _Toc452469443 \h </w:instrText>
             </w:r>
             <w:r>
               <w:rPr>
@@ -982,67 +1296,7 @@
               <w:rPr>
                 <w:webHidden/>
               </w:rPr>
-              <w:t>12</w:t>
-            </w:r>
-            <w:r>
-              <w:rPr>
-                <w:webHidden/>
-              </w:rPr>
-              <w:fldChar w:fldCharType="end"/>
-            </w:r>
-          </w:hyperlink>
-        </w:p>
-        <w:p>
-          <w:pPr>
-            <w:pStyle w:val="TOC3"/>
-            <w:rPr>
-              <w:rFonts w:asciiTheme="minorHAnsi" w:hAnsiTheme="minorHAnsi" w:cstheme="minorBidi"/>
-              <w:b w:val="0"/>
-              <w:sz w:val="22"/>
-              <w:lang w:val="en-NZ" w:eastAsia="zh-CN"/>
-            </w:rPr>
-          </w:pPr>
-          <w:hyperlink w:anchor="_Toc452224316" w:history="1">
-            <w:r>
-              <w:rPr>
-                <w:rStyle w:val="Hyperlink"/>
-              </w:rPr>
-              <w:t>1.3.4 Problems</w:t>
-            </w:r>
-            <w:r>
-              <w:rPr>
-                <w:webHidden/>
-              </w:rPr>
-              <w:tab/>
-            </w:r>
-            <w:r>
-              <w:rPr>
-                <w:webHidden/>
-              </w:rPr>
-              <w:fldChar w:fldCharType="begin"/>
-            </w:r>
-            <w:r>
-              <w:rPr>
-                <w:webHidden/>
-              </w:rPr>
-              <w:instrText xml:space="preserve"> PAGEREF _Toc452224316 \h </w:instrText>
-            </w:r>
-            <w:r>
-              <w:rPr>
-                <w:webHidden/>
-              </w:rPr>
-            </w:r>
-            <w:r>
-              <w:rPr>
-                <w:webHidden/>
-              </w:rPr>
-              <w:fldChar w:fldCharType="separate"/>
-            </w:r>
-            <w:r>
-              <w:rPr>
-                <w:webHidden/>
-              </w:rPr>
-              <w:t>12</w:t>
+              <w:t>13</w:t>
             </w:r>
             <w:r>
               <w:rPr>
@@ -1061,10 +1315,10 @@
             <w:rPr>
               <w:rFonts w:cstheme="minorBidi"/>
               <w:noProof/>
-              <w:lang w:val="en-NZ" w:eastAsia="zh-CN"/>
+              <w:lang w:val="en-NZ" w:eastAsia="en-NZ"/>
             </w:rPr>
           </w:pPr>
-          <w:hyperlink w:anchor="_Toc452224317" w:history="1">
+          <w:hyperlink w:anchor="_Toc452469444" w:history="1">
             <w:r>
               <w:rPr>
                 <w:rStyle w:val="Hyperlink"/>
@@ -1072,7 +1326,7 @@
                 <w:b/>
                 <w:noProof/>
               </w:rPr>
-              <w:t>1.4 Communication</w:t>
+              <w:t>1.5 Monitoring and Controlling</w:t>
             </w:r>
             <w:r>
               <w:rPr>
@@ -1093,7 +1347,7 @@
                 <w:noProof/>
                 <w:webHidden/>
               </w:rPr>
-              <w:instrText xml:space="preserve"> PAGEREF _Toc452224317 \h </w:instrText>
+              <w:instrText xml:space="preserve"> PAGEREF _Toc452469444 \h </w:instrText>
             </w:r>
             <w:r>
               <w:rPr>
@@ -1113,7 +1367,7 @@
                 <w:noProof/>
                 <w:webHidden/>
               </w:rPr>
-              <w:t>13</w:t>
+              <w:t>14</w:t>
             </w:r>
             <w:r>
               <w:rPr>
@@ -1131,15 +1385,15 @@
               <w:rFonts w:asciiTheme="minorHAnsi" w:hAnsiTheme="minorHAnsi" w:cstheme="minorBidi"/>
               <w:b w:val="0"/>
               <w:sz w:val="22"/>
-              <w:lang w:val="en-NZ" w:eastAsia="zh-CN"/>
+              <w:lang w:val="en-NZ" w:eastAsia="en-NZ"/>
             </w:rPr>
           </w:pPr>
-          <w:hyperlink w:anchor="_Toc452224318" w:history="1">
+          <w:hyperlink w:anchor="_Toc452469445" w:history="1">
             <w:r>
               <w:rPr>
                 <w:rStyle w:val="Hyperlink"/>
               </w:rPr>
-              <w:t>1.4.1 Meetings</w:t>
+              <w:t>1.5.1 Progress Monitoring</w:t>
             </w:r>
             <w:r>
               <w:rPr>
@@ -1157,7 +1411,7 @@
               <w:rPr>
                 <w:webHidden/>
               </w:rPr>
-              <w:instrText xml:space="preserve"> PAGEREF _Toc452224318 \h </w:instrText>
+              <w:instrText xml:space="preserve"> PAGEREF _Toc452469445 \h </w:instrText>
             </w:r>
             <w:r>
               <w:rPr>
@@ -1174,7 +1428,7 @@
               <w:rPr>
                 <w:webHidden/>
               </w:rPr>
-              <w:t>13</w:t>
+              <w:t>14</w:t>
             </w:r>
             <w:r>
               <w:rPr>
@@ -1191,15 +1445,15 @@
               <w:rFonts w:asciiTheme="minorHAnsi" w:hAnsiTheme="minorHAnsi" w:cstheme="minorBidi"/>
               <w:b w:val="0"/>
               <w:sz w:val="22"/>
-              <w:lang w:val="en-NZ" w:eastAsia="zh-CN"/>
+              <w:lang w:val="en-NZ" w:eastAsia="en-NZ"/>
             </w:rPr>
           </w:pPr>
-          <w:hyperlink w:anchor="_Toc452224319" w:history="1">
+          <w:hyperlink w:anchor="_Toc452469446" w:history="1">
             <w:r>
               <w:rPr>
                 <w:rStyle w:val="Hyperlink"/>
               </w:rPr>
-              <w:t>1.4.2 Information Sharing</w:t>
+              <w:t>1.5.2 Quality Control</w:t>
             </w:r>
             <w:r>
               <w:rPr>
@@ -1217,7 +1471,7 @@
               <w:rPr>
                 <w:webHidden/>
               </w:rPr>
-              <w:instrText xml:space="preserve"> PAGEREF _Toc452224319 \h </w:instrText>
+              <w:instrText xml:space="preserve"> PAGEREF _Toc452469446 \h </w:instrText>
             </w:r>
             <w:r>
               <w:rPr>
@@ -1251,15 +1505,15 @@
               <w:rFonts w:asciiTheme="minorHAnsi" w:hAnsiTheme="minorHAnsi" w:cstheme="minorBidi"/>
               <w:b w:val="0"/>
               <w:sz w:val="22"/>
-              <w:lang w:val="en-NZ" w:eastAsia="zh-CN"/>
+              <w:lang w:val="en-NZ" w:eastAsia="en-NZ"/>
             </w:rPr>
           </w:pPr>
-          <w:hyperlink w:anchor="_Toc452224320" w:history="1">
+          <w:hyperlink w:anchor="_Toc452469447" w:history="1">
             <w:r>
               <w:rPr>
                 <w:rStyle w:val="Hyperlink"/>
               </w:rPr>
-              <w:t>1.4.3 Instructions</w:t>
+              <w:t>1.5.3 Change Control</w:t>
             </w:r>
             <w:r>
               <w:rPr>
@@ -1277,7 +1531,7 @@
               <w:rPr>
                 <w:webHidden/>
               </w:rPr>
-              <w:instrText xml:space="preserve"> PAGEREF _Toc452224320 \h </w:instrText>
+              <w:instrText xml:space="preserve"> PAGEREF _Toc452469447 \h </w:instrText>
             </w:r>
             <w:r>
               <w:rPr>
@@ -1294,7 +1548,67 @@
               <w:rPr>
                 <w:webHidden/>
               </w:rPr>
-              <w:t>14</w:t>
+              <w:t>15</w:t>
+            </w:r>
+            <w:r>
+              <w:rPr>
+                <w:webHidden/>
+              </w:rPr>
+              <w:fldChar w:fldCharType="end"/>
+            </w:r>
+          </w:hyperlink>
+        </w:p>
+        <w:p>
+          <w:pPr>
+            <w:pStyle w:val="TOC3"/>
+            <w:rPr>
+              <w:rFonts w:asciiTheme="minorHAnsi" w:hAnsiTheme="minorHAnsi" w:cstheme="minorBidi"/>
+              <w:b w:val="0"/>
+              <w:sz w:val="22"/>
+              <w:lang w:val="en-NZ" w:eastAsia="en-NZ"/>
+            </w:rPr>
+          </w:pPr>
+          <w:hyperlink w:anchor="_Toc452469448" w:history="1">
+            <w:r>
+              <w:rPr>
+                <w:rStyle w:val="Hyperlink"/>
+              </w:rPr>
+              <w:t>1.5.4 Audit</w:t>
+            </w:r>
+            <w:r>
+              <w:rPr>
+                <w:webHidden/>
+              </w:rPr>
+              <w:tab/>
+            </w:r>
+            <w:r>
+              <w:rPr>
+                <w:webHidden/>
+              </w:rPr>
+              <w:fldChar w:fldCharType="begin"/>
+            </w:r>
+            <w:r>
+              <w:rPr>
+                <w:webHidden/>
+              </w:rPr>
+              <w:instrText xml:space="preserve"> PAGEREF _Toc452469448 \h </w:instrText>
+            </w:r>
+            <w:r>
+              <w:rPr>
+                <w:webHidden/>
+              </w:rPr>
+            </w:r>
+            <w:r>
+              <w:rPr>
+                <w:webHidden/>
+              </w:rPr>
+              <w:fldChar w:fldCharType="separate"/>
+            </w:r>
+            <w:r>
+              <w:rPr>
+                <w:webHidden/>
+              </w:rPr>
+              <w:t>15</w:t>
             </w:r>
             <w:r>
               <w:rPr>
@@ -1313,10 +1627,10 @@
             <w:rPr>
               <w:rFonts w:cstheme="minorBidi"/>
               <w:noProof/>
-              <w:lang w:val="en-NZ" w:eastAsia="zh-CN"/>
+              <w:lang w:val="en-NZ" w:eastAsia="en-NZ"/>
             </w:rPr>
           </w:pPr>
-          <w:hyperlink w:anchor="_Toc452224321" w:history="1">
+          <w:hyperlink w:anchor="_Toc452469449" w:history="1">
             <w:r>
               <w:rPr>
                 <w:rStyle w:val="Hyperlink"/>
@@ -1324,7 +1638,7 @@
                 <w:b/>
                 <w:noProof/>
               </w:rPr>
-              <w:t>1.5 Monitoring and Controlling</w:t>
+              <w:t>1.6 Things That Happened Unexpectedly</w:t>
             </w:r>
             <w:r>
               <w:rPr>
@@ -1345,7 +1659,7 @@
                 <w:noProof/>
                 <w:webHidden/>
               </w:rPr>
-              <w:instrText xml:space="preserve"> PAGEREF _Toc452224321 \h </w:instrText>
+              <w:instrText xml:space="preserve"> PAGEREF _Toc452469449 \h </w:instrText>
             </w:r>
             <w:r>
               <w:rPr>
@@ -1365,7 +1679,7 @@
                 <w:noProof/>
                 <w:webHidden/>
               </w:rPr>
-              <w:t>14</w:t>
+              <w:t>16</w:t>
             </w:r>
             <w:r>
               <w:rPr>
@@ -1383,15 +1697,15 @@
               <w:rFonts w:asciiTheme="minorHAnsi" w:hAnsiTheme="minorHAnsi" w:cstheme="minorBidi"/>
               <w:b w:val="0"/>
               <w:sz w:val="22"/>
-              <w:lang w:val="en-NZ" w:eastAsia="zh-CN"/>
+              <w:lang w:val="en-NZ" w:eastAsia="en-NZ"/>
             </w:rPr>
           </w:pPr>
-          <w:hyperlink w:anchor="_Toc452224322" w:history="1">
+          <w:hyperlink w:anchor="_Toc452469450" w:history="1">
             <w:r>
               <w:rPr>
                 <w:rStyle w:val="Hyperlink"/>
               </w:rPr>
-              <w:t>1.5.1 Progress Monitoring</w:t>
+              <w:t>1.6.1 A Teammate Joined</w:t>
             </w:r>
             <w:r>
               <w:rPr>
@@ -1409,7 +1723,7 @@
               <w:rPr>
                 <w:webHidden/>
               </w:rPr>
-              <w:instrText xml:space="preserve"> PAGEREF _Toc452224322 \h </w:instrText>
+              <w:instrText xml:space="preserve"> PAGEREF _Toc452469450 \h </w:instrText>
             </w:r>
             <w:r>
               <w:rPr>
@@ -1426,7 +1740,7 @@
               <w:rPr>
                 <w:webHidden/>
               </w:rPr>
-              <w:t>14</w:t>
+              <w:t>16</w:t>
             </w:r>
             <w:r>
               <w:rPr>
@@ -1443,15 +1757,15 @@
               <w:rFonts w:asciiTheme="minorHAnsi" w:hAnsiTheme="minorHAnsi" w:cstheme="minorBidi"/>
               <w:b w:val="0"/>
               <w:sz w:val="22"/>
-              <w:lang w:val="en-NZ" w:eastAsia="zh-CN"/>
+              <w:lang w:val="en-NZ" w:eastAsia="en-NZ"/>
             </w:rPr>
           </w:pPr>
-          <w:hyperlink w:anchor="_Toc452224323" w:history="1">
+          <w:hyperlink w:anchor="_Toc452469451" w:history="1">
             <w:r>
               <w:rPr>
                 <w:rStyle w:val="Hyperlink"/>
               </w:rPr>
-              <w:t>1.5.2 Quality Control</w:t>
+              <w:t>1.6.2 Change of Framework</w:t>
             </w:r>
             <w:r>
               <w:rPr>
@@ -1469,7 +1783,7 @@
               <w:rPr>
                 <w:webHidden/>
               </w:rPr>
-              <w:instrText xml:space="preserve"> PAGEREF _Toc452224323 \h </w:instrText>
+              <w:instrText xml:space="preserve"> PAGEREF _Toc452469451 \h </w:instrText>
             </w:r>
             <w:r>
               <w:rPr>
@@ -1486,7 +1800,7 @@
               <w:rPr>
                 <w:webHidden/>
               </w:rPr>
-              <w:t>15</w:t>
+              <w:t>16</w:t>
             </w:r>
             <w:r>
               <w:rPr>
@@ -1503,15 +1817,15 @@
               <w:rFonts w:asciiTheme="minorHAnsi" w:hAnsiTheme="minorHAnsi" w:cstheme="minorBidi"/>
               <w:b w:val="0"/>
               <w:sz w:val="22"/>
-              <w:lang w:val="en-NZ" w:eastAsia="zh-CN"/>
+              <w:lang w:val="en-NZ" w:eastAsia="en-NZ"/>
             </w:rPr>
           </w:pPr>
-          <w:hyperlink w:anchor="_Toc452224324" w:history="1">
+          <w:hyperlink w:anchor="_Toc452469452" w:history="1">
             <w:r>
               <w:rPr>
                 <w:rStyle w:val="Hyperlink"/>
               </w:rPr>
-              <w:t>1.5.3 Change Control</w:t>
+              <w:t>1.6.3 Reaction Version Migration</w:t>
             </w:r>
             <w:r>
               <w:rPr>
@@ -1529,7 +1843,7 @@
               <w:rPr>
                 <w:webHidden/>
               </w:rPr>
-              <w:instrText xml:space="preserve"> PAGEREF _Toc452224324 \h </w:instrText>
+              <w:instrText xml:space="preserve"> PAGEREF _Toc452469452 \h </w:instrText>
             </w:r>
             <w:r>
               <w:rPr>
@@ -1546,319 +1860,7 @@
               <w:rPr>
                 <w:webHidden/>
               </w:rPr>
-              <w:t>16</w:t>
-            </w:r>
-            <w:r>
-              <w:rPr>
-                <w:webHidden/>
-              </w:rPr>
-              <w:fldChar w:fldCharType="end"/>
-            </w:r>
-          </w:hyperlink>
-        </w:p>
-        <w:p>
-          <w:pPr>
-            <w:pStyle w:val="TOC3"/>
-            <w:rPr>
-              <w:rFonts w:asciiTheme="minorHAnsi" w:hAnsiTheme="minorHAnsi" w:cstheme="minorBidi"/>
-              <w:b w:val="0"/>
-              <w:sz w:val="22"/>
-              <w:lang w:val="en-NZ" w:eastAsia="zh-CN"/>
-            </w:rPr>
-          </w:pPr>
-          <w:hyperlink w:anchor="_Toc452224325" w:history="1">
-            <w:r>
-              <w:rPr>
-                <w:rStyle w:val="Hyperlink"/>
-              </w:rPr>
-              <w:t>1.5.4 Audit</w:t>
-            </w:r>
-            <w:r>
-              <w:rPr>
-                <w:webHidden/>
-              </w:rPr>
-              <w:tab/>
-            </w:r>
-            <w:r>
-              <w:rPr>
-                <w:webHidden/>
-              </w:rPr>
-              <w:fldChar w:fldCharType="begin"/>
-            </w:r>
-            <w:r>
-              <w:rPr>
-                <w:webHidden/>
-              </w:rPr>
-              <w:instrText xml:space="preserve"> PAGEREF _Toc452224325 \h </w:instrText>
-            </w:r>
-            <w:r>
-              <w:rPr>
-                <w:webHidden/>
-              </w:rPr>
-            </w:r>
-            <w:r>
-              <w:rPr>
-                <w:webHidden/>
-              </w:rPr>
-              <w:fldChar w:fldCharType="separate"/>
-            </w:r>
-            <w:r>
-              <w:rPr>
-                <w:webHidden/>
-              </w:rPr>
-              <w:t>16</w:t>
-            </w:r>
-            <w:r>
-              <w:rPr>
-                <w:webHidden/>
-              </w:rPr>
-              <w:fldChar w:fldCharType="end"/>
-            </w:r>
-          </w:hyperlink>
-        </w:p>
-        <w:p>
-          <w:pPr>
-            <w:pStyle w:val="TOC2"/>
-            <w:tabs>
-              <w:tab w:val="right" w:leader="dot" w:pos="9016"/>
-            </w:tabs>
-            <w:rPr>
-              <w:rFonts w:cstheme="minorBidi"/>
-              <w:noProof/>
-              <w:lang w:val="en-NZ" w:eastAsia="zh-CN"/>
-            </w:rPr>
-          </w:pPr>
-          <w:hyperlink w:anchor="_Toc452224326" w:history="1">
-            <w:r>
-              <w:rPr>
-                <w:rStyle w:val="Hyperlink"/>
-                <w:rFonts w:ascii="Arial" w:hAnsi="Arial" w:cs="Arial"/>
-                <w:b/>
-                <w:noProof/>
-              </w:rPr>
-              <w:t>1.6 Things That Happened Unexpectedly</w:t>
-            </w:r>
-            <w:r>
-              <w:rPr>
-                <w:noProof/>
-                <w:webHidden/>
-              </w:rPr>
-              <w:tab/>
-            </w:r>
-            <w:r>
-              <w:rPr>
-                <w:noProof/>
-                <w:webHidden/>
-              </w:rPr>
-              <w:fldChar w:fldCharType="begin"/>
-            </w:r>
-            <w:r>
-              <w:rPr>
-                <w:noProof/>
-                <w:webHidden/>
-              </w:rPr>
-              <w:instrText xml:space="preserve"> PAGEREF _Toc452224326 \h </w:instrText>
-            </w:r>
-            <w:r>
-              <w:rPr>
-                <w:noProof/>
-                <w:webHidden/>
-              </w:rPr>
-            </w:r>
-            <w:r>
-              <w:rPr>
-                <w:noProof/>
-                <w:webHidden/>
-              </w:rPr>
-              <w:fldChar w:fldCharType="separate"/>
-            </w:r>
-            <w:r>
-              <w:rPr>
-                <w:noProof/>
-                <w:webHidden/>
-              </w:rPr>
               <w:t>17</w:t>
-            </w:r>
-            <w:r>
-              <w:rPr>
-                <w:noProof/>
-                <w:webHidden/>
-              </w:rPr>
-              <w:fldChar w:fldCharType="end"/>
-            </w:r>
-          </w:hyperlink>
-        </w:p>
-        <w:p>
-          <w:pPr>
-            <w:pStyle w:val="TOC3"/>
-            <w:rPr>
-              <w:rFonts w:asciiTheme="minorHAnsi" w:hAnsiTheme="minorHAnsi" w:cstheme="minorBidi"/>
-              <w:b w:val="0"/>
-              <w:sz w:val="22"/>
-              <w:lang w:val="en-NZ" w:eastAsia="zh-CN"/>
-            </w:rPr>
-          </w:pPr>
-          <w:hyperlink w:anchor="_Toc452224327" w:history="1">
-            <w:r>
-              <w:rPr>
-                <w:rStyle w:val="Hyperlink"/>
-              </w:rPr>
-              <w:t>1.6.1 A Teammate Joined</w:t>
-            </w:r>
-            <w:r>
-              <w:rPr>
-                <w:webHidden/>
-              </w:rPr>
-              <w:tab/>
-            </w:r>
-            <w:r>
-              <w:rPr>
-                <w:webHidden/>
-              </w:rPr>
-              <w:fldChar w:fldCharType="begin"/>
-            </w:r>
-            <w:r>
-              <w:rPr>
-                <w:webHidden/>
-              </w:rPr>
-              <w:instrText xml:space="preserve"> PAGEREF _Toc452224327 \h </w:instrText>
-            </w:r>
-            <w:r>
-              <w:rPr>
-                <w:webHidden/>
-              </w:rPr>
-            </w:r>
-            <w:r>
-              <w:rPr>
-                <w:webHidden/>
-              </w:rPr>
-              <w:fldChar w:fldCharType="separate"/>
-            </w:r>
-            <w:r>
-              <w:rPr>
-                <w:webHidden/>
-              </w:rPr>
-              <w:t>17</w:t>
-            </w:r>
-            <w:r>
-              <w:rPr>
-                <w:webHidden/>
-              </w:rPr>
-              <w:fldChar w:fldCharType="end"/>
-            </w:r>
-          </w:hyperlink>
-        </w:p>
-        <w:p>
-          <w:pPr>
-            <w:pStyle w:val="TOC3"/>
-            <w:rPr>
-              <w:rFonts w:asciiTheme="minorHAnsi" w:hAnsiTheme="minorHAnsi" w:cstheme="minorBidi"/>
-              <w:b w:val="0"/>
-              <w:sz w:val="22"/>
-              <w:lang w:val="en-NZ" w:eastAsia="zh-CN"/>
-            </w:rPr>
-          </w:pPr>
-          <w:hyperlink w:anchor="_Toc452224328" w:history="1">
-            <w:r>
-              <w:rPr>
-                <w:rStyle w:val="Hyperlink"/>
-              </w:rPr>
-              <w:t>1.6.2 Change of Framework</w:t>
-            </w:r>
-            <w:r>
-              <w:rPr>
-                <w:webHidden/>
-              </w:rPr>
-              <w:tab/>
-            </w:r>
-            <w:r>
-              <w:rPr>
-                <w:webHidden/>
-              </w:rPr>
-              <w:fldChar w:fldCharType="begin"/>
-            </w:r>
-            <w:r>
-              <w:rPr>
-                <w:webHidden/>
-              </w:rPr>
-              <w:instrText xml:space="preserve"> PAGEREF _Toc452224328 \h </w:instrText>
-            </w:r>
-            <w:r>
-              <w:rPr>
-                <w:webHidden/>
-              </w:rPr>
-            </w:r>
-            <w:r>
-              <w:rPr>
-                <w:webHidden/>
-              </w:rPr>
-              <w:fldChar w:fldCharType="separate"/>
-            </w:r>
-            <w:r>
-              <w:rPr>
-                <w:webHidden/>
-              </w:rPr>
-              <w:t>17</w:t>
-            </w:r>
-            <w:r>
-              <w:rPr>
-                <w:webHidden/>
-              </w:rPr>
-              <w:fldChar w:fldCharType="end"/>
-            </w:r>
-          </w:hyperlink>
-        </w:p>
-        <w:p>
-          <w:pPr>
-            <w:pStyle w:val="TOC3"/>
-            <w:rPr>
-              <w:rFonts w:asciiTheme="minorHAnsi" w:hAnsiTheme="minorHAnsi" w:cstheme="minorBidi"/>
-              <w:b w:val="0"/>
-              <w:sz w:val="22"/>
-              <w:lang w:val="en-NZ" w:eastAsia="zh-CN"/>
-            </w:rPr>
-          </w:pPr>
-          <w:hyperlink w:anchor="_Toc452224329" w:history="1">
-            <w:r>
-              <w:rPr>
-                <w:rStyle w:val="Hyperlink"/>
-              </w:rPr>
-              <w:t>1.6.3 Reaction Version Migration</w:t>
-            </w:r>
-            <w:r>
-              <w:rPr>
-                <w:webHidden/>
-              </w:rPr>
-              <w:tab/>
-            </w:r>
-            <w:r>
-              <w:rPr>
-                <w:webHidden/>
-              </w:rPr>
-              <w:fldChar w:fldCharType="begin"/>
-            </w:r>
-            <w:r>
-              <w:rPr>
-                <w:webHidden/>
-              </w:rPr>
-              <w:instrText xml:space="preserve"> PAGEREF _Toc452224329 \h </w:instrText>
-            </w:r>
-            <w:r>
-              <w:rPr>
-                <w:webHidden/>
-              </w:rPr>
-            </w:r>
-            <w:r>
-              <w:rPr>
-                <w:webHidden/>
-              </w:rPr>
-              <w:fldChar w:fldCharType="separate"/>
-            </w:r>
-            <w:r>
-              <w:rPr>
-                <w:webHidden/>
-              </w:rPr>
-              <w:t>18</w:t>
             </w:r>
             <w:r>
               <w:rPr>
@@ -1878,10 +1880,10 @@
             <w:rPr>
               <w:rFonts w:cstheme="minorBidi"/>
               <w:noProof/>
-              <w:lang w:val="en-NZ" w:eastAsia="zh-CN"/>
+              <w:lang w:val="en-NZ" w:eastAsia="en-NZ"/>
             </w:rPr>
           </w:pPr>
-          <w:hyperlink w:anchor="_Toc452224330" w:history="1">
+          <w:hyperlink w:anchor="_Toc452469453" w:history="1">
             <w:r>
               <w:rPr>
                 <w:rStyle w:val="Hyperlink"/>
@@ -1893,7 +1895,7 @@
               <w:rPr>
                 <w:rFonts w:cstheme="minorBidi"/>
                 <w:noProof/>
-                <w:lang w:val="en-NZ" w:eastAsia="zh-CN"/>
+                <w:lang w:val="en-NZ" w:eastAsia="en-NZ"/>
               </w:rPr>
               <w:tab/>
             </w:r>
@@ -1923,7 +1925,7 @@
                 <w:noProof/>
                 <w:webHidden/>
               </w:rPr>
-              <w:instrText xml:space="preserve"> PAGEREF _Toc452224330 \h </w:instrText>
+              <w:instrText xml:space="preserve"> PAGEREF _Toc452469453 \h </w:instrText>
             </w:r>
             <w:r>
               <w:rPr>
@@ -1943,7 +1945,7 @@
                 <w:noProof/>
                 <w:webHidden/>
               </w:rPr>
-              <w:t>19</w:t>
+              <w:t>18</w:t>
             </w:r>
             <w:r>
               <w:rPr>
@@ -1963,10 +1965,10 @@
             <w:rPr>
               <w:rFonts w:cstheme="minorBidi"/>
               <w:noProof/>
-              <w:lang w:val="en-NZ" w:eastAsia="zh-CN"/>
+              <w:lang w:val="en-NZ" w:eastAsia="en-NZ"/>
             </w:rPr>
           </w:pPr>
-          <w:hyperlink w:anchor="_Toc452224331" w:history="1">
+          <w:hyperlink w:anchor="_Toc452469454" w:history="1">
             <w:r>
               <w:rPr>
                 <w:rStyle w:val="Hyperlink"/>
@@ -1995,7 +1997,7 @@
                 <w:noProof/>
                 <w:webHidden/>
               </w:rPr>
-              <w:instrText xml:space="preserve"> PAGEREF _Toc452224331 \h </w:instrText>
+              <w:instrText xml:space="preserve"> PAGEREF _Toc452469454 \h </w:instrText>
             </w:r>
             <w:r>
               <w:rPr>
@@ -2015,7 +2017,7 @@
                 <w:noProof/>
                 <w:webHidden/>
               </w:rPr>
-              <w:t>19</w:t>
+              <w:t>18</w:t>
             </w:r>
             <w:r>
               <w:rPr>
@@ -2035,10 +2037,10 @@
             <w:rPr>
               <w:rFonts w:cstheme="minorBidi"/>
               <w:noProof/>
-              <w:lang w:val="en-NZ" w:eastAsia="zh-CN"/>
+              <w:lang w:val="en-NZ" w:eastAsia="en-NZ"/>
             </w:rPr>
           </w:pPr>
-          <w:hyperlink w:anchor="_Toc452224332" w:history="1">
+          <w:hyperlink w:anchor="_Toc452469455" w:history="1">
             <w:r>
               <w:rPr>
                 <w:rStyle w:val="Hyperlink"/>
@@ -2067,7 +2069,7 @@
                 <w:noProof/>
                 <w:webHidden/>
               </w:rPr>
-              <w:instrText xml:space="preserve"> PAGEREF _Toc452224332 \h </w:instrText>
+              <w:instrText xml:space="preserve"> PAGEREF _Toc452469455 \h </w:instrText>
             </w:r>
             <w:r>
               <w:rPr>
@@ -2087,7 +2089,7 @@
                 <w:noProof/>
                 <w:webHidden/>
               </w:rPr>
-              <w:t>19</w:t>
+              <w:t>18</w:t>
             </w:r>
             <w:r>
               <w:rPr>
@@ -2107,10 +2109,10 @@
             <w:rPr>
               <w:rFonts w:cstheme="minorBidi"/>
               <w:noProof/>
-              <w:lang w:val="en-NZ" w:eastAsia="zh-CN"/>
+              <w:lang w:val="en-NZ" w:eastAsia="en-NZ"/>
             </w:rPr>
           </w:pPr>
-          <w:hyperlink w:anchor="_Toc452224333" w:history="1">
+          <w:hyperlink w:anchor="_Toc452469456" w:history="1">
             <w:r>
               <w:rPr>
                 <w:rStyle w:val="Hyperlink"/>
@@ -2139,7 +2141,7 @@
                 <w:noProof/>
                 <w:webHidden/>
               </w:rPr>
-              <w:instrText xml:space="preserve"> PAGEREF _Toc452224333 \h </w:instrText>
+              <w:instrText xml:space="preserve"> PAGEREF _Toc452469456 \h </w:instrText>
             </w:r>
             <w:r>
               <w:rPr>
@@ -2159,7 +2161,7 @@
                 <w:noProof/>
                 <w:webHidden/>
               </w:rPr>
-              <w:t>20</w:t>
+              <w:t>19</w:t>
             </w:r>
             <w:r>
               <w:rPr>
@@ -2180,10 +2182,10 @@
             <w:rPr>
               <w:rFonts w:cstheme="minorBidi"/>
               <w:noProof/>
-              <w:lang w:val="en-NZ" w:eastAsia="zh-CN"/>
+              <w:lang w:val="en-NZ" w:eastAsia="en-NZ"/>
             </w:rPr>
           </w:pPr>
-          <w:hyperlink w:anchor="_Toc452224334" w:history="1">
+          <w:hyperlink w:anchor="_Toc452469457" w:history="1">
             <w:r>
               <w:rPr>
                 <w:rStyle w:val="Hyperlink"/>
@@ -2195,7 +2197,7 @@
               <w:rPr>
                 <w:rFonts w:cstheme="minorBidi"/>
                 <w:noProof/>
-                <w:lang w:val="en-NZ" w:eastAsia="zh-CN"/>
+                <w:lang w:val="en-NZ" w:eastAsia="en-NZ"/>
               </w:rPr>
               <w:tab/>
             </w:r>
@@ -2225,7 +2227,7 @@
                 <w:noProof/>
                 <w:webHidden/>
               </w:rPr>
-              <w:instrText xml:space="preserve"> PAGEREF _Toc452224334 \h </w:instrText>
+              <w:instrText xml:space="preserve"> PAGEREF _Toc452469457 \h </w:instrText>
             </w:r>
             <w:r>
               <w:rPr>
@@ -2245,7 +2247,7 @@
                 <w:noProof/>
                 <w:webHidden/>
               </w:rPr>
-              <w:t>21</w:t>
+              <w:t>20</w:t>
             </w:r>
             <w:r>
               <w:rPr>
@@ -2257,6 +2259,13 @@
           </w:hyperlink>
         </w:p>
         <w:p>
+          <w:pPr>
+            <w:rPr>
+              <w:b/>
+              <w:bCs/>
+              <w:noProof/>
+            </w:rPr>
+          </w:pPr>
           <w:r>
             <w:rPr>
               <w:b/>
@@ -2269,12 +2278,6 @@
       </w:sdtContent>
     </w:sdt>
     <w:p>
-      <w:r>
-        <w:lastRenderedPageBreak/>
-        <w:br w:type="page"/>
-      </w:r>
-    </w:p>
-    <w:p>
       <w:pPr>
         <w:pStyle w:val="Heading1"/>
         <w:numPr>
@@ -2284,12 +2287,12 @@
         <w:spacing w:after="240" w:line="360" w:lineRule="auto"/>
         <w:ind w:left="357" w:hanging="357"/>
       </w:pPr>
-      <w:bookmarkStart w:id="0" w:name="_Toc452224302"/>
+      <w:bookmarkStart w:id="1" w:name="_Toc452469425"/>
       <w:r>
         <w:lastRenderedPageBreak/>
         <w:t>Project management</w:t>
       </w:r>
-      <w:bookmarkEnd w:id="0"/>
+      <w:bookmarkEnd w:id="1"/>
     </w:p>
     <w:p>
       <w:pPr>
@@ -2302,7 +2305,7 @@
           <w:szCs w:val="24"/>
         </w:rPr>
       </w:pPr>
-      <w:bookmarkStart w:id="1" w:name="_Toc452224303"/>
+      <w:bookmarkStart w:id="2" w:name="_Toc452469426"/>
       <w:r>
         <w:rPr>
           <w:rFonts w:ascii="Arial" w:hAnsi="Arial" w:cs="Arial"/>
@@ -2321,7 +2324,7 @@
         </w:rPr>
         <w:t>Personnel</w:t>
       </w:r>
-      <w:bookmarkEnd w:id="1"/>
+      <w:bookmarkEnd w:id="2"/>
     </w:p>
     <w:p>
       <w:pPr>
@@ -2700,7 +2703,7 @@
           <w:szCs w:val="24"/>
         </w:rPr>
       </w:pPr>
-      <w:bookmarkStart w:id="2" w:name="_Toc452224304"/>
+      <w:bookmarkStart w:id="3" w:name="_Toc452469427"/>
       <w:r>
         <w:rPr>
           <w:rFonts w:ascii="Times New Roman" w:hAnsi="Times New Roman" w:cs="Times New Roman"/>
@@ -2719,7 +2722,7 @@
         </w:rPr>
         <w:t>Background</w:t>
       </w:r>
-      <w:bookmarkEnd w:id="2"/>
+      <w:bookmarkEnd w:id="3"/>
     </w:p>
     <w:p>
       <w:pPr>
@@ -2984,7 +2987,7 @@
           <w:szCs w:val="24"/>
         </w:rPr>
       </w:pPr>
-      <w:bookmarkStart w:id="3" w:name="_Toc452224305"/>
+      <w:bookmarkStart w:id="4" w:name="_Toc452469428"/>
       <w:r>
         <w:rPr>
           <w:rFonts w:ascii="Times New Roman" w:hAnsi="Times New Roman" w:cs="Times New Roman"/>
@@ -2992,7 +2995,6 @@
           <w:sz w:val="24"/>
           <w:szCs w:val="24"/>
         </w:rPr>
-        <w:lastRenderedPageBreak/>
         <w:t xml:space="preserve">1.1.2 </w:t>
       </w:r>
       <w:r>
@@ -3013,7 +3015,7 @@
         </w:rPr>
         <w:t>et</w:t>
       </w:r>
-      <w:bookmarkEnd w:id="3"/>
+      <w:bookmarkEnd w:id="4"/>
     </w:p>
     <w:p>
       <w:pPr>
@@ -3331,7 +3333,7 @@
           <w:szCs w:val="24"/>
         </w:rPr>
       </w:pPr>
-      <w:bookmarkStart w:id="4" w:name="_Toc452224306"/>
+      <w:bookmarkStart w:id="5" w:name="_Toc452469429"/>
       <w:r>
         <w:rPr>
           <w:rFonts w:ascii="Times New Roman" w:hAnsi="Times New Roman" w:cs="Times New Roman"/>
@@ -3359,7 +3361,7 @@
         </w:rPr>
         <w:t>ime</w:t>
       </w:r>
-      <w:bookmarkEnd w:id="4"/>
+      <w:bookmarkEnd w:id="5"/>
     </w:p>
     <w:p>
       <w:pPr>
@@ -3572,16 +3574,7 @@
           <w:sz w:val="24"/>
           <w:szCs w:val="24"/>
         </w:rPr>
-        <w:t xml:space="preserve"> for a </w:t>
-      </w:r>
-      <w:r>
-        <w:rPr>
-          <w:rFonts w:ascii="Arial" w:hAnsi="Arial" w:cs="Arial"/>
-          <w:sz w:val="24"/>
-          <w:szCs w:val="24"/>
-        </w:rPr>
-        <w:lastRenderedPageBreak/>
-        <w:t>short</w:t>
+        <w:t xml:space="preserve"> for a short</w:t>
       </w:r>
       <w:r>
         <w:rPr>
@@ -3635,7 +3628,7 @@
           <w:szCs w:val="24"/>
         </w:rPr>
       </w:pPr>
-      <w:bookmarkStart w:id="5" w:name="_Toc452224307"/>
+      <w:bookmarkStart w:id="6" w:name="_Toc452469430"/>
       <w:r>
         <w:rPr>
           <w:rFonts w:ascii="Arial" w:hAnsi="Arial" w:cs="Arial"/>
@@ -3654,7 +3647,7 @@
         </w:rPr>
         <w:t>Planning</w:t>
       </w:r>
-      <w:bookmarkEnd w:id="5"/>
+      <w:bookmarkEnd w:id="6"/>
     </w:p>
     <w:p>
       <w:pPr>
@@ -3667,7 +3660,7 @@
           <w:szCs w:val="24"/>
         </w:rPr>
       </w:pPr>
-      <w:bookmarkStart w:id="6" w:name="_Toc452224308"/>
+      <w:bookmarkStart w:id="7" w:name="_Toc452469431"/>
       <w:r>
         <w:rPr>
           <w:rFonts w:ascii="Times New Roman" w:hAnsi="Times New Roman" w:cs="Times New Roman"/>
@@ -3695,7 +3688,7 @@
         </w:rPr>
         <w:t>ontrol</w:t>
       </w:r>
-      <w:bookmarkEnd w:id="6"/>
+      <w:bookmarkEnd w:id="7"/>
     </w:p>
     <w:p>
       <w:pPr>
@@ -4249,7 +4242,7 @@
           <w:szCs w:val="24"/>
         </w:rPr>
       </w:pPr>
-      <w:bookmarkStart w:id="7" w:name="_Toc452224309"/>
+      <w:bookmarkStart w:id="8" w:name="_Toc452469432"/>
       <w:r>
         <w:rPr>
           <w:rFonts w:ascii="Times New Roman" w:hAnsi="Times New Roman" w:cs="Times New Roman"/>
@@ -4257,7 +4250,6 @@
           <w:sz w:val="24"/>
           <w:szCs w:val="24"/>
         </w:rPr>
-        <w:lastRenderedPageBreak/>
         <w:t xml:space="preserve">1.2.2 </w:t>
       </w:r>
       <w:r>
@@ -4269,7 +4261,7 @@
         </w:rPr>
         <w:t>Methodology</w:t>
       </w:r>
-      <w:bookmarkEnd w:id="7"/>
+      <w:bookmarkEnd w:id="8"/>
     </w:p>
     <w:p>
       <w:pPr>
@@ -4773,7 +4765,7 @@
           <w:szCs w:val="24"/>
         </w:rPr>
       </w:pPr>
-      <w:bookmarkStart w:id="8" w:name="_Toc452224310"/>
+      <w:bookmarkStart w:id="9" w:name="_Toc452469433"/>
       <w:r>
         <w:rPr>
           <w:rFonts w:ascii="Times New Roman" w:hAnsi="Times New Roman" w:cs="Times New Roman"/>
@@ -4781,7 +4773,6 @@
           <w:sz w:val="24"/>
           <w:szCs w:val="24"/>
         </w:rPr>
-        <w:lastRenderedPageBreak/>
         <w:t xml:space="preserve">1.2.3 </w:t>
       </w:r>
       <w:r>
@@ -4802,7 +4793,7 @@
         </w:rPr>
         <w:t>anagement</w:t>
       </w:r>
-      <w:bookmarkEnd w:id="8"/>
+      <w:bookmarkEnd w:id="9"/>
     </w:p>
     <w:p>
       <w:pPr>
@@ -5235,16 +5226,7 @@
           <w:sz w:val="24"/>
           <w:szCs w:val="24"/>
         </w:rPr>
-        <w:t xml:space="preserve">What to achieve in one development phase is only made clear right before the phase starts. At that time, the performance of last few phases is evaluated, and the </w:t>
-      </w:r>
-      <w:r>
-        <w:rPr>
-          <w:rFonts w:ascii="Arial" w:hAnsi="Arial" w:cs="Arial"/>
-          <w:sz w:val="24"/>
-          <w:szCs w:val="24"/>
-        </w:rPr>
-        <w:lastRenderedPageBreak/>
-        <w:t>reasonable amount of work is assigned to each member. T</w:t>
+        <w:t>What to achieve in one development phase is only made clear right before the phase starts. At that time, the performance of last few phases is evaluated, and the reasonable amount of work is assigned to each member. T</w:t>
       </w:r>
       <w:r>
         <w:rPr>
@@ -5551,7 +5533,7 @@
           <w:szCs w:val="24"/>
         </w:rPr>
       </w:pPr>
-      <w:bookmarkStart w:id="9" w:name="_Toc452224311"/>
+      <w:bookmarkStart w:id="10" w:name="_Toc452469434"/>
       <w:r>
         <w:rPr>
           <w:rFonts w:ascii="Times New Roman" w:hAnsi="Times New Roman" w:cs="Times New Roman"/>
@@ -5588,7 +5570,7 @@
         </w:rPr>
         <w:t>ssignment</w:t>
       </w:r>
-      <w:bookmarkEnd w:id="9"/>
+      <w:bookmarkEnd w:id="10"/>
     </w:p>
     <w:p>
       <w:pPr>
@@ -5740,7 +5722,6 @@
           <w:sz w:val="24"/>
           <w:szCs w:val="24"/>
         </w:rPr>
-        <w:lastRenderedPageBreak/>
         <w:t>In fact, a</w:t>
       </w:r>
       <w:r>
@@ -5886,7 +5867,7 @@
           <w:szCs w:val="24"/>
         </w:rPr>
       </w:pPr>
-      <w:bookmarkStart w:id="10" w:name="_Toc452224312"/>
+      <w:bookmarkStart w:id="11" w:name="_Toc452469435"/>
       <w:r>
         <w:rPr>
           <w:rFonts w:ascii="Arial" w:hAnsi="Arial" w:cs="Arial"/>
@@ -5905,7 +5886,7 @@
         </w:rPr>
         <w:t>Design</w:t>
       </w:r>
-      <w:bookmarkEnd w:id="10"/>
+      <w:bookmarkEnd w:id="11"/>
     </w:p>
     <w:p>
       <w:pPr>
@@ -6154,7 +6135,7 @@
           <w:szCs w:val="24"/>
         </w:rPr>
       </w:pPr>
-      <w:bookmarkStart w:id="11" w:name="_Toc452224313"/>
+      <w:bookmarkStart w:id="12" w:name="_Toc452469436"/>
       <w:r>
         <w:rPr>
           <w:rFonts w:ascii="Times New Roman" w:hAnsi="Times New Roman" w:cs="Times New Roman"/>
@@ -6164,7 +6145,7 @@
         </w:rPr>
         <w:t>1.3.1 Interaction Design</w:t>
       </w:r>
-      <w:bookmarkEnd w:id="11"/>
+      <w:bookmarkEnd w:id="12"/>
     </w:p>
     <w:p>
       <w:pPr>
@@ -6190,16 +6171,7 @@
           <w:sz w:val="24"/>
           <w:szCs w:val="24"/>
         </w:rPr>
-        <w:t xml:space="preserve"> This </w:t>
-      </w:r>
-      <w:r>
-        <w:rPr>
-          <w:rFonts w:ascii="Arial" w:hAnsi="Arial" w:cs="Arial"/>
-          <w:sz w:val="24"/>
-          <w:szCs w:val="24"/>
-        </w:rPr>
-        <w:lastRenderedPageBreak/>
-        <w:t>platform is awesome, but we think it is a little strange and it is different from what we are looking for. A</w:t>
+        <w:t xml:space="preserve"> This platform is awesome, but we think it is a little strange and it is different from what we are looking for. A</w:t>
       </w:r>
       <w:r>
         <w:rPr>
@@ -6600,7 +6572,7 @@
           <w:szCs w:val="24"/>
         </w:rPr>
       </w:pPr>
-      <w:bookmarkStart w:id="12" w:name="_Toc452224314"/>
+      <w:bookmarkStart w:id="13" w:name="_Toc452469437"/>
       <w:r>
         <w:rPr>
           <w:rFonts w:ascii="Times New Roman" w:hAnsi="Times New Roman" w:cs="Times New Roman"/>
@@ -6610,7 +6582,7 @@
         </w:rPr>
         <w:t>1.3.2 Page Style Design</w:t>
       </w:r>
-      <w:bookmarkEnd w:id="12"/>
+      <w:bookmarkEnd w:id="13"/>
     </w:p>
     <w:p>
       <w:pPr>
@@ -6772,7 +6744,7 @@
           <w:szCs w:val="24"/>
         </w:rPr>
       </w:pPr>
-      <w:bookmarkStart w:id="13" w:name="_Toc452224315"/>
+      <w:bookmarkStart w:id="14" w:name="_Toc452469438"/>
       <w:r>
         <w:rPr>
           <w:rFonts w:ascii="Times New Roman" w:hAnsi="Times New Roman" w:cs="Times New Roman"/>
@@ -6780,7 +6752,6 @@
           <w:sz w:val="24"/>
           <w:szCs w:val="24"/>
         </w:rPr>
-        <w:lastRenderedPageBreak/>
         <w:t xml:space="preserve">1.3.3 </w:t>
       </w:r>
       <w:r>
@@ -6792,7 +6763,7 @@
         </w:rPr>
         <w:t>Database Design</w:t>
       </w:r>
-      <w:bookmarkEnd w:id="13"/>
+      <w:bookmarkEnd w:id="14"/>
     </w:p>
     <w:p>
       <w:pPr>
@@ -7245,7 +7216,7 @@
           <w:szCs w:val="24"/>
         </w:rPr>
       </w:pPr>
-      <w:bookmarkStart w:id="14" w:name="_Toc452224316"/>
+      <w:bookmarkStart w:id="15" w:name="_Toc452469439"/>
       <w:r>
         <w:rPr>
           <w:rFonts w:ascii="Times New Roman" w:hAnsi="Times New Roman" w:cs="Times New Roman"/>
@@ -7255,7 +7226,7 @@
         </w:rPr>
         <w:t>1.3.4 Problems</w:t>
       </w:r>
-      <w:bookmarkEnd w:id="14"/>
+      <w:bookmarkEnd w:id="15"/>
     </w:p>
     <w:p>
       <w:pPr>
@@ -7532,7 +7503,7 @@
           <w:szCs w:val="24"/>
         </w:rPr>
       </w:pPr>
-      <w:bookmarkStart w:id="15" w:name="_Toc452224317"/>
+      <w:bookmarkStart w:id="16" w:name="_Toc452469440"/>
       <w:r>
         <w:rPr>
           <w:rFonts w:ascii="Arial" w:hAnsi="Arial" w:cs="Arial"/>
@@ -7560,7 +7531,7 @@
         </w:rPr>
         <w:t>Communication</w:t>
       </w:r>
-      <w:bookmarkEnd w:id="15"/>
+      <w:bookmarkEnd w:id="16"/>
     </w:p>
     <w:p>
       <w:pPr>
@@ -7592,7 +7563,7 @@
           <w:szCs w:val="24"/>
         </w:rPr>
       </w:pPr>
-      <w:bookmarkStart w:id="16" w:name="_Toc452224318"/>
+      <w:bookmarkStart w:id="17" w:name="_Toc452469441"/>
       <w:r>
         <w:rPr>
           <w:rFonts w:ascii="Times New Roman" w:hAnsi="Times New Roman" w:cs="Times New Roman"/>
@@ -7620,7 +7591,7 @@
         </w:rPr>
         <w:t>Meetings</w:t>
       </w:r>
-      <w:bookmarkEnd w:id="16"/>
+      <w:bookmarkEnd w:id="17"/>
     </w:p>
     <w:p>
       <w:pPr>
@@ -7790,7 +7761,6 @@
           <w:rFonts w:ascii="Arial" w:hAnsi="Arial" w:cs="Arial"/>
           <w:b/>
         </w:rPr>
-        <w:lastRenderedPageBreak/>
         <w:t>Meeting records.</w:t>
       </w:r>
       <w:r>
@@ -7848,7 +7818,7 @@
           <w:szCs w:val="24"/>
         </w:rPr>
       </w:pPr>
-      <w:bookmarkStart w:id="17" w:name="_Toc452224319"/>
+      <w:bookmarkStart w:id="18" w:name="_Toc452469442"/>
       <w:r>
         <w:rPr>
           <w:rFonts w:ascii="Times New Roman" w:hAnsi="Times New Roman" w:cs="Times New Roman"/>
@@ -7894,7 +7864,7 @@
         </w:rPr>
         <w:t>haring</w:t>
       </w:r>
-      <w:bookmarkEnd w:id="17"/>
+      <w:bookmarkEnd w:id="18"/>
     </w:p>
     <w:p>
       <w:pPr>
@@ -8116,7 +8086,7 @@
           <w:szCs w:val="24"/>
         </w:rPr>
       </w:pPr>
-      <w:bookmarkStart w:id="18" w:name="_Toc452224320"/>
+      <w:bookmarkStart w:id="19" w:name="_Toc452469443"/>
       <w:r>
         <w:rPr>
           <w:rFonts w:ascii="Times New Roman" w:hAnsi="Times New Roman" w:cs="Times New Roman"/>
@@ -8135,7 +8105,7 @@
         </w:rPr>
         <w:t>.3 Instructions</w:t>
       </w:r>
-      <w:bookmarkEnd w:id="18"/>
+      <w:bookmarkEnd w:id="19"/>
     </w:p>
     <w:p>
       <w:pPr>
@@ -8282,7 +8252,7 @@
           <w:szCs w:val="24"/>
         </w:rPr>
       </w:pPr>
-      <w:bookmarkStart w:id="19" w:name="_Toc452224321"/>
+      <w:bookmarkStart w:id="20" w:name="_Toc452469444"/>
       <w:r>
         <w:rPr>
           <w:rFonts w:ascii="Arial" w:hAnsi="Arial" w:cs="Arial"/>
@@ -8290,7 +8260,6 @@
           <w:sz w:val="24"/>
           <w:szCs w:val="24"/>
         </w:rPr>
-        <w:lastRenderedPageBreak/>
         <w:t>1.5</w:t>
       </w:r>
       <w:r>
@@ -8320,7 +8289,7 @@
         </w:rPr>
         <w:t>ontrolling</w:t>
       </w:r>
-      <w:bookmarkEnd w:id="19"/>
+      <w:bookmarkEnd w:id="20"/>
       <w:r>
         <w:rPr>
           <w:rFonts w:ascii="Arial" w:hAnsi="Arial" w:cs="Arial"/>
@@ -8341,7 +8310,7 @@
           <w:szCs w:val="24"/>
         </w:rPr>
       </w:pPr>
-      <w:bookmarkStart w:id="20" w:name="_Toc452224322"/>
+      <w:bookmarkStart w:id="21" w:name="_Toc452469445"/>
       <w:r>
         <w:rPr>
           <w:rFonts w:ascii="Times New Roman" w:hAnsi="Times New Roman" w:cs="Times New Roman"/>
@@ -8378,7 +8347,7 @@
         </w:rPr>
         <w:t>onitoring</w:t>
       </w:r>
-      <w:bookmarkEnd w:id="20"/>
+      <w:bookmarkEnd w:id="21"/>
     </w:p>
     <w:p>
       <w:pPr>
@@ -8461,7 +8430,7 @@
           <w:szCs w:val="24"/>
         </w:rPr>
       </w:pPr>
-      <w:bookmarkStart w:id="21" w:name="_Toc452224323"/>
+      <w:bookmarkStart w:id="22" w:name="_Toc452469446"/>
       <w:r>
         <w:rPr>
           <w:rFonts w:ascii="Times New Roman" w:hAnsi="Times New Roman" w:cs="Times New Roman"/>
@@ -8498,7 +8467,7 @@
         </w:rPr>
         <w:t>ontrol</w:t>
       </w:r>
-      <w:bookmarkEnd w:id="21"/>
+      <w:bookmarkEnd w:id="22"/>
     </w:p>
     <w:p>
       <w:pPr>
@@ -8667,7 +8636,6 @@
           <w:sz w:val="24"/>
           <w:szCs w:val="24"/>
         </w:rPr>
-        <w:lastRenderedPageBreak/>
         <w:t>Unit tests occur in</w:t>
       </w:r>
       <w:r>
@@ -8883,7 +8851,7 @@
           <w:szCs w:val="24"/>
         </w:rPr>
       </w:pPr>
-      <w:bookmarkStart w:id="22" w:name="_Toc452224324"/>
+      <w:bookmarkStart w:id="23" w:name="_Toc452469447"/>
       <w:r>
         <w:rPr>
           <w:rFonts w:ascii="Times New Roman" w:hAnsi="Times New Roman" w:cs="Times New Roman"/>
@@ -8920,7 +8888,7 @@
         </w:rPr>
         <w:t>ontrol</w:t>
       </w:r>
-      <w:bookmarkEnd w:id="22"/>
+      <w:bookmarkEnd w:id="23"/>
     </w:p>
     <w:p>
       <w:pPr>
@@ -9019,7 +8987,7 @@
           <w:szCs w:val="24"/>
         </w:rPr>
       </w:pPr>
-      <w:bookmarkStart w:id="23" w:name="_Toc452224325"/>
+      <w:bookmarkStart w:id="24" w:name="_Toc452469448"/>
       <w:r>
         <w:rPr>
           <w:rFonts w:ascii="Times New Roman" w:hAnsi="Times New Roman" w:cs="Times New Roman"/>
@@ -9056,7 +9024,7 @@
         </w:rPr>
         <w:t>Audit</w:t>
       </w:r>
-      <w:bookmarkEnd w:id="23"/>
+      <w:bookmarkEnd w:id="24"/>
     </w:p>
     <w:p>
       <w:pPr>
@@ -9237,7 +9205,6 @@
           <w:sz w:val="24"/>
           <w:szCs w:val="24"/>
         </w:rPr>
-        <w:lastRenderedPageBreak/>
         <w:t>The second audit was on 20 April. We solved all the problems found in the first audit and got a good mark.</w:t>
       </w:r>
     </w:p>
@@ -9252,7 +9219,7 @@
           <w:szCs w:val="24"/>
         </w:rPr>
       </w:pPr>
-      <w:bookmarkStart w:id="24" w:name="_Toc452224326"/>
+      <w:bookmarkStart w:id="25" w:name="_Toc452469449"/>
       <w:r>
         <w:rPr>
           <w:rFonts w:ascii="Arial" w:hAnsi="Arial" w:cs="Arial"/>
@@ -9298,7 +9265,7 @@
         </w:rPr>
         <w:t>nexpectedly</w:t>
       </w:r>
-      <w:bookmarkEnd w:id="24"/>
+      <w:bookmarkEnd w:id="25"/>
     </w:p>
     <w:p>
       <w:pPr>
@@ -9311,7 +9278,7 @@
           <w:szCs w:val="24"/>
         </w:rPr>
       </w:pPr>
-      <w:bookmarkStart w:id="25" w:name="_Toc452224327"/>
+      <w:bookmarkStart w:id="26" w:name="_Toc452469450"/>
       <w:r>
         <w:rPr>
           <w:rFonts w:ascii="Times New Roman" w:hAnsi="Times New Roman" w:cs="Times New Roman"/>
@@ -9330,7 +9297,7 @@
         </w:rPr>
         <w:t xml:space="preserve"> Teammate Joined</w:t>
       </w:r>
-      <w:bookmarkEnd w:id="25"/>
+      <w:bookmarkEnd w:id="26"/>
     </w:p>
     <w:p>
       <w:pPr>
@@ -9513,7 +9480,7 @@
           <w:szCs w:val="24"/>
         </w:rPr>
       </w:pPr>
-      <w:bookmarkStart w:id="26" w:name="_Toc452224328"/>
+      <w:bookmarkStart w:id="27" w:name="_Toc452469451"/>
       <w:r>
         <w:rPr>
           <w:rFonts w:ascii="Times New Roman" w:hAnsi="Times New Roman" w:cs="Times New Roman"/>
@@ -9523,7 +9490,7 @@
         </w:rPr>
         <w:t>1.6.2 Change of Framework</w:t>
       </w:r>
-      <w:bookmarkEnd w:id="26"/>
+      <w:bookmarkEnd w:id="27"/>
     </w:p>
     <w:p>
       <w:pPr>
@@ -9688,7 +9655,6 @@
           <w:sz w:val="24"/>
           <w:szCs w:val="24"/>
         </w:rPr>
-        <w:lastRenderedPageBreak/>
         <w:t>Helped the team find a mature JavaScript-based framework, which was very useful for future projects.</w:t>
       </w:r>
     </w:p>
@@ -9751,7 +9717,7 @@
           <w:szCs w:val="24"/>
         </w:rPr>
       </w:pPr>
-      <w:bookmarkStart w:id="27" w:name="_Toc452224329"/>
+      <w:bookmarkStart w:id="28" w:name="_Toc452469452"/>
       <w:r>
         <w:rPr>
           <w:rFonts w:ascii="Times New Roman" w:hAnsi="Times New Roman" w:cs="Times New Roman"/>
@@ -9761,7 +9727,7 @@
         </w:rPr>
         <w:t>1.6.3 Reaction Version Migration</w:t>
       </w:r>
-      <w:bookmarkEnd w:id="27"/>
+      <w:bookmarkEnd w:id="28"/>
     </w:p>
     <w:p>
       <w:pPr>
@@ -9963,12 +9929,11 @@
         <w:spacing w:after="240" w:line="360" w:lineRule="auto"/>
         <w:ind w:left="357" w:hanging="357"/>
       </w:pPr>
-      <w:bookmarkStart w:id="28" w:name="_Toc452224330"/>
-      <w:r>
-        <w:lastRenderedPageBreak/>
+      <w:bookmarkStart w:id="29" w:name="_Toc452469453"/>
+      <w:r>
         <w:t>New Technologies</w:t>
       </w:r>
-      <w:bookmarkEnd w:id="28"/>
+      <w:bookmarkEnd w:id="29"/>
     </w:p>
     <w:p>
       <w:pPr>
@@ -9981,7 +9946,7 @@
           <w:szCs w:val="24"/>
         </w:rPr>
       </w:pPr>
-      <w:bookmarkStart w:id="29" w:name="_Toc452224331"/>
+      <w:bookmarkStart w:id="30" w:name="_Toc452469454"/>
       <w:r>
         <w:rPr>
           <w:rFonts w:ascii="Arial" w:hAnsi="Arial" w:cs="Arial"/>
@@ -10000,7 +9965,7 @@
         </w:rPr>
         <w:t>Meteor</w:t>
       </w:r>
-      <w:bookmarkEnd w:id="29"/>
+      <w:bookmarkEnd w:id="30"/>
     </w:p>
     <w:p>
       <w:pPr>
@@ -10232,7 +10197,7 @@
           <w:szCs w:val="24"/>
         </w:rPr>
       </w:pPr>
-      <w:bookmarkStart w:id="30" w:name="_Toc452224332"/>
+      <w:bookmarkStart w:id="31" w:name="_Toc452469455"/>
       <w:r>
         <w:rPr>
           <w:rFonts w:ascii="Arial" w:hAnsi="Arial" w:cs="Arial"/>
@@ -10251,7 +10216,7 @@
         </w:rPr>
         <w:t>MongoDB</w:t>
       </w:r>
-      <w:bookmarkEnd w:id="30"/>
+      <w:bookmarkEnd w:id="31"/>
     </w:p>
     <w:p>
       <w:pPr>
@@ -10382,7 +10347,7 @@
           <w:szCs w:val="24"/>
         </w:rPr>
       </w:pPr>
-      <w:bookmarkStart w:id="31" w:name="_Toc452224333"/>
+      <w:bookmarkStart w:id="32" w:name="_Toc452469456"/>
       <w:r>
         <w:rPr>
           <w:rFonts w:ascii="Arial" w:hAnsi="Arial" w:cs="Arial"/>
@@ -10390,10 +10355,9 @@
           <w:sz w:val="24"/>
           <w:szCs w:val="24"/>
         </w:rPr>
-        <w:lastRenderedPageBreak/>
         <w:t>2.3 Docker</w:t>
       </w:r>
-      <w:bookmarkEnd w:id="31"/>
+      <w:bookmarkEnd w:id="32"/>
     </w:p>
     <w:p>
       <w:pPr>
@@ -10615,18 +10579,17 @@
         <w:spacing w:after="240" w:line="360" w:lineRule="auto"/>
         <w:ind w:left="357" w:hanging="357"/>
       </w:pPr>
-      <w:bookmarkStart w:id="32" w:name="_Toc452224334"/>
+      <w:bookmarkStart w:id="33" w:name="_Toc452469457"/>
       <w:r>
         <w:rPr>
           <w:rFonts w:hint="eastAsia"/>
         </w:rPr>
-        <w:lastRenderedPageBreak/>
         <w:t>Ge</w:t>
       </w:r>
       <w:r>
         <w:t>neral Recommendations for Future Group</w:t>
       </w:r>
-      <w:bookmarkEnd w:id="32"/>
+      <w:bookmarkEnd w:id="33"/>
     </w:p>
     <w:p>
       <w:pPr>
@@ -10746,8 +10709,6 @@
         </w:rPr>
         <w:t xml:space="preserve">development </w:t>
       </w:r>
-      <w:bookmarkStart w:id="33" w:name="_GoBack"/>
-      <w:bookmarkEnd w:id="33"/>
       <w:r>
         <w:rPr>
           <w:rFonts w:ascii="Arial" w:hAnsi="Arial" w:cs="Arial"/>
@@ -13747,6 +13708,36 @@
       <w:lang w:val="en-IN" w:eastAsia="en-IN"/>
     </w:rPr>
   </w:style>
+  <w:style w:type="paragraph" w:styleId="BalloonText">
+    <w:name w:val="Balloon Text"/>
+    <w:basedOn w:val="Normal"/>
+    <w:link w:val="BalloonTextChar"/>
+    <w:uiPriority w:val="99"/>
+    <w:semiHidden/>
+    <w:unhideWhenUsed/>
+    <w:rsid w:val="00CC05FA"/>
+    <w:pPr>
+      <w:spacing w:after="0" w:line="240" w:lineRule="auto"/>
+    </w:pPr>
+    <w:rPr>
+      <w:rFonts w:ascii="Segoe UI" w:hAnsi="Segoe UI" w:cs="Segoe UI"/>
+      <w:sz w:val="18"/>
+      <w:szCs w:val="18"/>
+    </w:rPr>
+  </w:style>
+  <w:style w:type="character" w:customStyle="1" w:styleId="BalloonTextChar">
+    <w:name w:val="Balloon Text Char"/>
+    <w:basedOn w:val="DefaultParagraphFont"/>
+    <w:link w:val="BalloonText"/>
+    <w:uiPriority w:val="99"/>
+    <w:semiHidden/>
+    <w:rsid w:val="00CC05FA"/>
+    <w:rPr>
+      <w:rFonts w:ascii="Segoe UI" w:hAnsi="Segoe UI" w:cs="Segoe UI"/>
+      <w:sz w:val="18"/>
+      <w:szCs w:val="18"/>
+    </w:rPr>
+  </w:style>
 </w:styles>
 </file>
 
@@ -14016,7 +14007,7 @@
 </file>
 
 <file path=customXml/itemProps1.xml><?xml version="1.0" encoding="utf-8"?>
-<ds:datastoreItem xmlns:ds="http://schemas.openxmlformats.org/officeDocument/2006/customXml" ds:itemID="{ED7D6C76-BA62-4736-A53B-A2311C9B141D}">
+<ds:datastoreItem xmlns:ds="http://schemas.openxmlformats.org/officeDocument/2006/customXml" ds:itemID="{A95C24BB-48CC-4B20-A2B7-DD40203ECC7D}">
   <ds:schemaRefs>
     <ds:schemaRef ds:uri="http://schemas.openxmlformats.org/officeDocument/2006/bibliography"/>
   </ds:schemaRefs>

</xml_diff>